<commit_message>
Template Processes - Revision
</commit_message>
<xml_diff>
--- a/Docs/Templates/Template Processes.docx
+++ b/Docs/Templates/Template Processes.docx
@@ -1,6 +1,6 @@
 
 <file path=word/document.xml><?xml version="1.0" encoding="utf-8"?>
-<w:document xmlns:wpc="http://schemas.microsoft.com/office/word/2010/wordprocessingCanvas" xmlns:mc="http://schemas.openxmlformats.org/markup-compatibility/2006" xmlns:o="urn:schemas-microsoft-com:office:office" xmlns:r="http://schemas.openxmlformats.org/officeDocument/2006/relationships" xmlns:m="http://schemas.openxmlformats.org/officeDocument/2006/math" xmlns:v="urn:schemas-microsoft-com:vml" xmlns:wp14="http://schemas.microsoft.com/office/word/2010/wordprocessingDrawing" xmlns:wp="http://schemas.openxmlformats.org/drawingml/2006/wordprocessingDrawing" xmlns:w10="urn:schemas-microsoft-com:office:word" xmlns:w="http://schemas.openxmlformats.org/wordprocessingml/2006/main" xmlns:w14="http://schemas.microsoft.com/office/word/2010/wordml" xmlns:wpg="http://schemas.microsoft.com/office/word/2010/wordprocessingGroup" xmlns:wpi="http://schemas.microsoft.com/office/word/2010/wordprocessingInk" xmlns:wne="http://schemas.microsoft.com/office/word/2006/wordml" xmlns:wps="http://schemas.microsoft.com/office/word/2010/wordprocessingShape" mc:Ignorable="w14 wp14">
+<w:document xmlns:wpc="http://schemas.microsoft.com/office/word/2010/wordprocessingCanvas" xmlns:mc="http://schemas.openxmlformats.org/markup-compatibility/2006" xmlns:o="urn:schemas-microsoft-com:office:office" xmlns:r="http://schemas.openxmlformats.org/officeDocument/2006/relationships" xmlns:m="http://schemas.openxmlformats.org/officeDocument/2006/math" xmlns:v="urn:schemas-microsoft-com:vml" xmlns:wp14="http://schemas.microsoft.com/office/word/2010/wordprocessingDrawing" xmlns:wp="http://schemas.openxmlformats.org/drawingml/2006/wordprocessingDrawing" xmlns:w10="urn:schemas-microsoft-com:office:word" xmlns:w="http://schemas.openxmlformats.org/wordprocessingml/2006/main" xmlns:w14="http://schemas.microsoft.com/office/word/2010/wordml" xmlns:w15="http://schemas.microsoft.com/office/word/2012/wordml" xmlns:wpg="http://schemas.microsoft.com/office/word/2010/wordprocessingGroup" xmlns:wpi="http://schemas.microsoft.com/office/word/2010/wordprocessingInk" xmlns:wne="http://schemas.microsoft.com/office/word/2006/wordml" xmlns:wps="http://schemas.microsoft.com/office/word/2010/wordprocessingShape" mc:Ignorable="w14 w15 wp14">
   <w:body>
     <w:sdt>
       <w:sdtPr>
@@ -91,9 +91,6 @@
                   </w:rPr>
                   <w:alias w:val="Título"/>
                   <w:id w:val="13406919"/>
-                  <w:placeholder>
-                    <w:docPart w:val="3FA5FC686D62496684A4C4C6012CD3CA"/>
-                  </w:placeholder>
                   <w:dataBinding w:prefixMappings="xmlns:ns0='http://schemas.openxmlformats.org/package/2006/metadata/core-properties' xmlns:ns1='http://purl.org/dc/elements/1.1/'" w:xpath="/ns0:coreProperties[1]/ns1:title[1]" w:storeItemID="{6C3C8BC8-F283-45AE-878A-BAB7291924A1}"/>
                   <w:text/>
                 </w:sdtPr>
@@ -266,10 +263,10 @@
               <w:lang w:val="en-US"/>
             </w:rPr>
             <w:sectPr>
-              <w:headerReference w:type="default" r:id="rId10"/>
-              <w:footerReference w:type="default" r:id="rId11"/>
-              <w:headerReference w:type="first" r:id="rId12"/>
-              <w:footerReference w:type="first" r:id="rId13"/>
+              <w:headerReference w:type="default" r:id="rId9"/>
+              <w:footerReference w:type="default" r:id="rId10"/>
+              <w:headerReference w:type="first" r:id="rId11"/>
+              <w:footerReference w:type="first" r:id="rId12"/>
               <w:pgSz w:w="11906" w:h="16838"/>
               <w:pgMar w:top="1417" w:right="1701" w:bottom="1417" w:left="1701" w:header="708" w:footer="708" w:gutter="0"/>
               <w:pgNumType w:fmt="lowerRoman" w:start="1"/>
@@ -1374,19 +1371,11 @@
                 <w:lang w:val="en-US"/>
               </w:rPr>
             </w:pPr>
-            <w:proofErr w:type="spellStart"/>
-            <w:r>
-              <w:rPr>
-                <w:lang w:val="en-US"/>
-              </w:rPr>
-              <w:t>Mário</w:t>
-            </w:r>
-            <w:proofErr w:type="spellEnd"/>
-            <w:r>
-              <w:rPr>
-                <w:lang w:val="en-US"/>
-              </w:rPr>
-              <w:t xml:space="preserve"> Oliveira</w:t>
+            <w:r>
+              <w:rPr>
+                <w:lang w:val="en-US"/>
+              </w:rPr>
+              <w:t>Mário Oliveira</w:t>
             </w:r>
           </w:p>
         </w:tc>
@@ -1446,6 +1435,13 @@
                 <w:lang w:val="en-US"/>
               </w:rPr>
             </w:pPr>
+            <w:r>
+              <w:rPr>
+                <w:rFonts w:eastAsiaTheme="minorHAnsi"/>
+                <w:lang w:val="en-US"/>
+              </w:rPr>
+              <w:t>08-03-2013</w:t>
+            </w:r>
           </w:p>
         </w:tc>
         <w:tc>
@@ -1460,6 +1456,12 @@
                 <w:lang w:val="en-US"/>
               </w:rPr>
             </w:pPr>
+            <w:r>
+              <w:rPr>
+                <w:lang w:val="en-US"/>
+              </w:rPr>
+              <w:t>Rui Ganhoto</w:t>
+            </w:r>
           </w:p>
         </w:tc>
         <w:tc>
@@ -1474,6 +1476,12 @@
                 <w:lang w:val="en-US"/>
               </w:rPr>
             </w:pPr>
+            <w:r>
+              <w:rPr>
+                <w:lang w:val="en-US"/>
+              </w:rPr>
+              <w:t>a21170262@alunos.isec.pt</w:t>
+            </w:r>
           </w:p>
         </w:tc>
         <w:tc>
@@ -1488,6 +1496,14 @@
                 <w:lang w:val="en-US"/>
               </w:rPr>
             </w:pPr>
+            <w:r>
+              <w:rPr>
+                <w:lang w:val="en-US"/>
+              </w:rPr>
+              <w:t>Contributor</w:t>
+            </w:r>
+            <w:bookmarkStart w:id="0" w:name="_GoBack"/>
+            <w:bookmarkEnd w:id="0"/>
           </w:p>
         </w:tc>
       </w:tr>
@@ -1618,35 +1634,22 @@
       <w:pPr>
         <w:pStyle w:val="Caption"/>
       </w:pPr>
-      <w:bookmarkStart w:id="0" w:name="_Toc349382241"/>
+      <w:bookmarkStart w:id="1" w:name="_Toc349382241"/>
       <w:r>
         <w:t xml:space="preserve">Table </w:t>
       </w:r>
-      <w:r>
-        <w:fldChar w:fldCharType="begin"/>
-      </w:r>
-      <w:r>
-        <w:instrText xml:space="preserve"> SEQ Table \* ARABIC </w:instrText>
-      </w:r>
-      <w:r>
-        <w:fldChar w:fldCharType="separate"/>
-      </w:r>
-      <w:r>
-        <w:rPr>
-          <w:noProof/>
-        </w:rPr>
-        <w:t>1</w:t>
-      </w:r>
-      <w:r>
-        <w:rPr>
-          <w:noProof/>
-        </w:rPr>
-        <w:fldChar w:fldCharType="end"/>
-      </w:r>
+      <w:fldSimple w:instr=" SEQ Table \* ARABIC ">
+        <w:r>
+          <w:rPr>
+            <w:noProof/>
+          </w:rPr>
+          <w:t>1</w:t>
+        </w:r>
+      </w:fldSimple>
       <w:r>
         <w:t>: List of Contribuitors</w:t>
       </w:r>
-      <w:bookmarkEnd w:id="0"/>
+      <w:bookmarkEnd w:id="1"/>
     </w:p>
     <w:p/>
     <w:tbl>
@@ -1930,21 +1933,7 @@
               <w:rPr>
                 <w:lang w:val="en-US"/>
               </w:rPr>
-              <w:t xml:space="preserve"> &amp; </w:t>
-            </w:r>
-            <w:proofErr w:type="spellStart"/>
-            <w:r>
-              <w:rPr>
-                <w:lang w:val="en-US"/>
-              </w:rPr>
-              <w:t>Mário</w:t>
-            </w:r>
-            <w:proofErr w:type="spellEnd"/>
-            <w:r>
-              <w:rPr>
-                <w:lang w:val="en-US"/>
-              </w:rPr>
-              <w:t xml:space="preserve"> Oliveira</w:t>
+              <w:t xml:space="preserve"> &amp; Mário Oliveira</w:t>
             </w:r>
           </w:p>
         </w:tc>
@@ -2165,8 +2154,6 @@
               </w:rPr>
               <w:t>Document ready for revision</w:t>
             </w:r>
-            <w:bookmarkStart w:id="1" w:name="_GoBack"/>
-            <w:bookmarkEnd w:id="1"/>
           </w:p>
         </w:tc>
         <w:tc>
@@ -2260,6 +2247,13 @@
                 <w:lang w:val="en-US"/>
               </w:rPr>
             </w:pPr>
+            <w:r>
+              <w:rPr>
+                <w:rFonts w:eastAsiaTheme="minorHAnsi"/>
+                <w:lang w:val="en-US"/>
+              </w:rPr>
+              <w:t>08-03-2013</w:t>
+            </w:r>
           </w:p>
         </w:tc>
         <w:tc>
@@ -2274,6 +2268,12 @@
                 <w:lang w:val="en-US"/>
               </w:rPr>
             </w:pPr>
+            <w:r>
+              <w:rPr>
+                <w:lang w:val="en-US"/>
+              </w:rPr>
+              <w:t>Document Review</w:t>
+            </w:r>
           </w:p>
         </w:tc>
         <w:tc>
@@ -2288,6 +2288,12 @@
                 <w:lang w:val="en-US"/>
               </w:rPr>
             </w:pPr>
+            <w:r>
+              <w:rPr>
+                <w:lang w:val="en-US"/>
+              </w:rPr>
+              <w:t>Rui Ganhoto</w:t>
+            </w:r>
           </w:p>
         </w:tc>
         <w:tc>
@@ -2302,6 +2308,12 @@
                 <w:lang w:val="en-US"/>
               </w:rPr>
             </w:pPr>
+            <w:r>
+              <w:rPr>
+                <w:lang w:val="en-US"/>
+              </w:rPr>
+              <w:t>0.2</w:t>
+            </w:r>
           </w:p>
         </w:tc>
         <w:tc>
@@ -2331,6 +2343,12 @@
                 <w:lang w:val="en-US"/>
               </w:rPr>
             </w:pPr>
+            <w:r>
+              <w:rPr>
+                <w:lang w:val="en-US"/>
+              </w:rPr>
+              <w:t>Ready for Revision</w:t>
+            </w:r>
           </w:p>
         </w:tc>
       </w:tr>
@@ -2477,7 +2495,7 @@
           <w:lang w:val="en-US"/>
         </w:rPr>
         <w:sectPr>
-          <w:footerReference w:type="default" r:id="rId14"/>
+          <w:footerReference w:type="default" r:id="rId13"/>
           <w:pgSz w:w="11906" w:h="16838"/>
           <w:pgMar w:top="1417" w:right="1701" w:bottom="1417" w:left="1701" w:header="708" w:footer="708" w:gutter="0"/>
           <w:pgNumType w:fmt="lowerRoman" w:start="1"/>
@@ -2728,7 +2746,7 @@
       </w:pPr>
     </w:p>
     <w:sectPr>
-      <w:footerReference w:type="first" r:id="rId15"/>
+      <w:footerReference w:type="first" r:id="rId14"/>
       <w:pgSz w:w="11906" w:h="16838"/>
       <w:pgMar w:top="1417" w:right="1701" w:bottom="1417" w:left="1701" w:header="708" w:footer="708" w:gutter="0"/>
       <w:pgNumType w:start="1"/>
@@ -2741,7 +2759,7 @@
 </file>
 
 <file path=word/endnotes.xml><?xml version="1.0" encoding="utf-8"?>
-<w:endnotes xmlns:wpc="http://schemas.microsoft.com/office/word/2010/wordprocessingCanvas" xmlns:mc="http://schemas.openxmlformats.org/markup-compatibility/2006" xmlns:o="urn:schemas-microsoft-com:office:office" xmlns:r="http://schemas.openxmlformats.org/officeDocument/2006/relationships" xmlns:m="http://schemas.openxmlformats.org/officeDocument/2006/math" xmlns:v="urn:schemas-microsoft-com:vml" xmlns:wp14="http://schemas.microsoft.com/office/word/2010/wordprocessingDrawing" xmlns:wp="http://schemas.openxmlformats.org/drawingml/2006/wordprocessingDrawing" xmlns:w10="urn:schemas-microsoft-com:office:word" xmlns:w="http://schemas.openxmlformats.org/wordprocessingml/2006/main" xmlns:w14="http://schemas.microsoft.com/office/word/2010/wordml" xmlns:wpg="http://schemas.microsoft.com/office/word/2010/wordprocessingGroup" xmlns:wpi="http://schemas.microsoft.com/office/word/2010/wordprocessingInk" xmlns:wne="http://schemas.microsoft.com/office/word/2006/wordml" xmlns:wps="http://schemas.microsoft.com/office/word/2010/wordprocessingShape" mc:Ignorable="w14 wp14">
+<w:endnotes xmlns:wpc="http://schemas.microsoft.com/office/word/2010/wordprocessingCanvas" xmlns:mc="http://schemas.openxmlformats.org/markup-compatibility/2006" xmlns:o="urn:schemas-microsoft-com:office:office" xmlns:r="http://schemas.openxmlformats.org/officeDocument/2006/relationships" xmlns:m="http://schemas.openxmlformats.org/officeDocument/2006/math" xmlns:v="urn:schemas-microsoft-com:vml" xmlns:wp14="http://schemas.microsoft.com/office/word/2010/wordprocessingDrawing" xmlns:wp="http://schemas.openxmlformats.org/drawingml/2006/wordprocessingDrawing" xmlns:w10="urn:schemas-microsoft-com:office:word" xmlns:w="http://schemas.openxmlformats.org/wordprocessingml/2006/main" xmlns:w14="http://schemas.microsoft.com/office/word/2010/wordml" xmlns:w15="http://schemas.microsoft.com/office/word/2012/wordml" xmlns:wpg="http://schemas.microsoft.com/office/word/2010/wordprocessingGroup" xmlns:wpi="http://schemas.microsoft.com/office/word/2010/wordprocessingInk" xmlns:wne="http://schemas.microsoft.com/office/word/2006/wordml" xmlns:wps="http://schemas.microsoft.com/office/word/2010/wordprocessingShape" mc:Ignorable="w14 w15 wp14">
   <w:endnote w:type="separator" w:id="-1">
     <w:p>
       <w:pPr>
@@ -2766,7 +2784,7 @@
 </file>
 
 <file path=word/footer1.xml><?xml version="1.0" encoding="utf-8"?>
-<w:ftr xmlns:wpc="http://schemas.microsoft.com/office/word/2010/wordprocessingCanvas" xmlns:mc="http://schemas.openxmlformats.org/markup-compatibility/2006" xmlns:o="urn:schemas-microsoft-com:office:office" xmlns:r="http://schemas.openxmlformats.org/officeDocument/2006/relationships" xmlns:m="http://schemas.openxmlformats.org/officeDocument/2006/math" xmlns:v="urn:schemas-microsoft-com:vml" xmlns:wp14="http://schemas.microsoft.com/office/word/2010/wordprocessingDrawing" xmlns:wp="http://schemas.openxmlformats.org/drawingml/2006/wordprocessingDrawing" xmlns:w10="urn:schemas-microsoft-com:office:word" xmlns:w="http://schemas.openxmlformats.org/wordprocessingml/2006/main" xmlns:w14="http://schemas.microsoft.com/office/word/2010/wordml" xmlns:wpg="http://schemas.microsoft.com/office/word/2010/wordprocessingGroup" xmlns:wpi="http://schemas.microsoft.com/office/word/2010/wordprocessingInk" xmlns:wne="http://schemas.microsoft.com/office/word/2006/wordml" xmlns:wps="http://schemas.microsoft.com/office/word/2010/wordprocessingShape" mc:Ignorable="w14 wp14">
+<w:ftr xmlns:wpc="http://schemas.microsoft.com/office/word/2010/wordprocessingCanvas" xmlns:mc="http://schemas.openxmlformats.org/markup-compatibility/2006" xmlns:o="urn:schemas-microsoft-com:office:office" xmlns:r="http://schemas.openxmlformats.org/officeDocument/2006/relationships" xmlns:m="http://schemas.openxmlformats.org/officeDocument/2006/math" xmlns:v="urn:schemas-microsoft-com:vml" xmlns:wp14="http://schemas.microsoft.com/office/word/2010/wordprocessingDrawing" xmlns:wp="http://schemas.openxmlformats.org/drawingml/2006/wordprocessingDrawing" xmlns:w10="urn:schemas-microsoft-com:office:word" xmlns:w="http://schemas.openxmlformats.org/wordprocessingml/2006/main" xmlns:w14="http://schemas.microsoft.com/office/word/2010/wordml" xmlns:w15="http://schemas.microsoft.com/office/word/2012/wordml" xmlns:wpg="http://schemas.microsoft.com/office/word/2010/wordprocessingGroup" xmlns:wpi="http://schemas.microsoft.com/office/word/2010/wordprocessingInk" xmlns:wne="http://schemas.microsoft.com/office/word/2006/wordml" xmlns:wps="http://schemas.microsoft.com/office/word/2010/wordprocessingShape" mc:Ignorable="w14 w15 wp14">
   <w:p>
     <w:pPr>
       <w:pStyle w:val="Footer"/>
@@ -2807,7 +2825,7 @@
 </file>
 
 <file path=word/footer2.xml><?xml version="1.0" encoding="utf-8"?>
-<w:ftr xmlns:wpc="http://schemas.microsoft.com/office/word/2010/wordprocessingCanvas" xmlns:mc="http://schemas.openxmlformats.org/markup-compatibility/2006" xmlns:o="urn:schemas-microsoft-com:office:office" xmlns:r="http://schemas.openxmlformats.org/officeDocument/2006/relationships" xmlns:m="http://schemas.openxmlformats.org/officeDocument/2006/math" xmlns:v="urn:schemas-microsoft-com:vml" xmlns:wp14="http://schemas.microsoft.com/office/word/2010/wordprocessingDrawing" xmlns:wp="http://schemas.openxmlformats.org/drawingml/2006/wordprocessingDrawing" xmlns:w10="urn:schemas-microsoft-com:office:word" xmlns:w="http://schemas.openxmlformats.org/wordprocessingml/2006/main" xmlns:w14="http://schemas.microsoft.com/office/word/2010/wordml" xmlns:wpg="http://schemas.microsoft.com/office/word/2010/wordprocessingGroup" xmlns:wpi="http://schemas.microsoft.com/office/word/2010/wordprocessingInk" xmlns:wne="http://schemas.microsoft.com/office/word/2006/wordml" xmlns:wps="http://schemas.microsoft.com/office/word/2010/wordprocessingShape" mc:Ignorable="w14 wp14">
+<w:ftr xmlns:wpc="http://schemas.microsoft.com/office/word/2010/wordprocessingCanvas" xmlns:mc="http://schemas.openxmlformats.org/markup-compatibility/2006" xmlns:o="urn:schemas-microsoft-com:office:office" xmlns:r="http://schemas.openxmlformats.org/officeDocument/2006/relationships" xmlns:m="http://schemas.openxmlformats.org/officeDocument/2006/math" xmlns:v="urn:schemas-microsoft-com:vml" xmlns:wp14="http://schemas.microsoft.com/office/word/2010/wordprocessingDrawing" xmlns:wp="http://schemas.openxmlformats.org/drawingml/2006/wordprocessingDrawing" xmlns:w10="urn:schemas-microsoft-com:office:word" xmlns:w="http://schemas.openxmlformats.org/wordprocessingml/2006/main" xmlns:w14="http://schemas.microsoft.com/office/word/2010/wordml" xmlns:w15="http://schemas.microsoft.com/office/word/2012/wordml" xmlns:wpg="http://schemas.microsoft.com/office/word/2010/wordprocessingGroup" xmlns:wpi="http://schemas.microsoft.com/office/word/2010/wordprocessingInk" xmlns:wne="http://schemas.microsoft.com/office/word/2006/wordml" xmlns:wps="http://schemas.microsoft.com/office/word/2010/wordprocessingShape" mc:Ignorable="w14 w15 wp14">
   <w:p>
     <w:pPr>
       <w:pStyle w:val="Footer"/>
@@ -2851,7 +2869,7 @@
 </file>
 
 <file path=word/footer3.xml><?xml version="1.0" encoding="utf-8"?>
-<w:ftr xmlns:wpc="http://schemas.microsoft.com/office/word/2010/wordprocessingCanvas" xmlns:mc="http://schemas.openxmlformats.org/markup-compatibility/2006" xmlns:o="urn:schemas-microsoft-com:office:office" xmlns:r="http://schemas.openxmlformats.org/officeDocument/2006/relationships" xmlns:m="http://schemas.openxmlformats.org/officeDocument/2006/math" xmlns:v="urn:schemas-microsoft-com:vml" xmlns:wp14="http://schemas.microsoft.com/office/word/2010/wordprocessingDrawing" xmlns:wp="http://schemas.openxmlformats.org/drawingml/2006/wordprocessingDrawing" xmlns:w10="urn:schemas-microsoft-com:office:word" xmlns:w="http://schemas.openxmlformats.org/wordprocessingml/2006/main" xmlns:w14="http://schemas.microsoft.com/office/word/2010/wordml" xmlns:wpg="http://schemas.microsoft.com/office/word/2010/wordprocessingGroup" xmlns:wpi="http://schemas.microsoft.com/office/word/2010/wordprocessingInk" xmlns:wne="http://schemas.microsoft.com/office/word/2006/wordml" xmlns:wps="http://schemas.microsoft.com/office/word/2010/wordprocessingShape" mc:Ignorable="w14 wp14">
+<w:ftr xmlns:wpc="http://schemas.microsoft.com/office/word/2010/wordprocessingCanvas" xmlns:mc="http://schemas.openxmlformats.org/markup-compatibility/2006" xmlns:o="urn:schemas-microsoft-com:office:office" xmlns:r="http://schemas.openxmlformats.org/officeDocument/2006/relationships" xmlns:m="http://schemas.openxmlformats.org/officeDocument/2006/math" xmlns:v="urn:schemas-microsoft-com:vml" xmlns:wp14="http://schemas.microsoft.com/office/word/2010/wordprocessingDrawing" xmlns:wp="http://schemas.openxmlformats.org/drawingml/2006/wordprocessingDrawing" xmlns:w10="urn:schemas-microsoft-com:office:word" xmlns:w="http://schemas.openxmlformats.org/wordprocessingml/2006/main" xmlns:w14="http://schemas.microsoft.com/office/word/2010/wordml" xmlns:w15="http://schemas.microsoft.com/office/word/2012/wordml" xmlns:wpg="http://schemas.microsoft.com/office/word/2010/wordprocessingGroup" xmlns:wpi="http://schemas.microsoft.com/office/word/2010/wordprocessingInk" xmlns:wne="http://schemas.microsoft.com/office/word/2006/wordml" xmlns:wps="http://schemas.microsoft.com/office/word/2010/wordprocessingShape" mc:Ignorable="w14 w15 wp14">
   <w:p>
     <w:pPr>
       <w:pStyle w:val="Footer"/>
@@ -2897,7 +2915,7 @@
       <w:rPr>
         <w:noProof/>
       </w:rPr>
-      <w:t>ii</w:t>
+      <w:t>i</w:t>
     </w:r>
     <w:r>
       <w:rPr>
@@ -2910,7 +2928,7 @@
 </file>
 
 <file path=word/footer4.xml><?xml version="1.0" encoding="utf-8"?>
-<w:ftr xmlns:wpc="http://schemas.microsoft.com/office/word/2010/wordprocessingCanvas" xmlns:mc="http://schemas.openxmlformats.org/markup-compatibility/2006" xmlns:o="urn:schemas-microsoft-com:office:office" xmlns:r="http://schemas.openxmlformats.org/officeDocument/2006/relationships" xmlns:m="http://schemas.openxmlformats.org/officeDocument/2006/math" xmlns:v="urn:schemas-microsoft-com:vml" xmlns:wp14="http://schemas.microsoft.com/office/word/2010/wordprocessingDrawing" xmlns:wp="http://schemas.openxmlformats.org/drawingml/2006/wordprocessingDrawing" xmlns:w10="urn:schemas-microsoft-com:office:word" xmlns:w="http://schemas.openxmlformats.org/wordprocessingml/2006/main" xmlns:w14="http://schemas.microsoft.com/office/word/2010/wordml" xmlns:wpg="http://schemas.microsoft.com/office/word/2010/wordprocessingGroup" xmlns:wpi="http://schemas.microsoft.com/office/word/2010/wordprocessingInk" xmlns:wne="http://schemas.microsoft.com/office/word/2006/wordml" xmlns:wps="http://schemas.microsoft.com/office/word/2010/wordprocessingShape" mc:Ignorable="w14 wp14">
+<w:ftr xmlns:wpc="http://schemas.microsoft.com/office/word/2010/wordprocessingCanvas" xmlns:mc="http://schemas.openxmlformats.org/markup-compatibility/2006" xmlns:o="urn:schemas-microsoft-com:office:office" xmlns:r="http://schemas.openxmlformats.org/officeDocument/2006/relationships" xmlns:m="http://schemas.openxmlformats.org/officeDocument/2006/math" xmlns:v="urn:schemas-microsoft-com:vml" xmlns:wp14="http://schemas.microsoft.com/office/word/2010/wordprocessingDrawing" xmlns:wp="http://schemas.openxmlformats.org/drawingml/2006/wordprocessingDrawing" xmlns:w10="urn:schemas-microsoft-com:office:word" xmlns:w="http://schemas.openxmlformats.org/wordprocessingml/2006/main" xmlns:w14="http://schemas.microsoft.com/office/word/2010/wordml" xmlns:w15="http://schemas.microsoft.com/office/word/2012/wordml" xmlns:wpg="http://schemas.microsoft.com/office/word/2010/wordprocessingGroup" xmlns:wpi="http://schemas.microsoft.com/office/word/2010/wordprocessingInk" xmlns:wne="http://schemas.microsoft.com/office/word/2006/wordml" xmlns:wps="http://schemas.microsoft.com/office/word/2010/wordprocessingShape" mc:Ignorable="w14 w15 wp14">
   <w:p>
     <w:pPr>
       <w:pStyle w:val="Footer"/>
@@ -2975,7 +2993,7 @@
 </file>
 
 <file path=word/footnotes.xml><?xml version="1.0" encoding="utf-8"?>
-<w:footnotes xmlns:wpc="http://schemas.microsoft.com/office/word/2010/wordprocessingCanvas" xmlns:mc="http://schemas.openxmlformats.org/markup-compatibility/2006" xmlns:o="urn:schemas-microsoft-com:office:office" xmlns:r="http://schemas.openxmlformats.org/officeDocument/2006/relationships" xmlns:m="http://schemas.openxmlformats.org/officeDocument/2006/math" xmlns:v="urn:schemas-microsoft-com:vml" xmlns:wp14="http://schemas.microsoft.com/office/word/2010/wordprocessingDrawing" xmlns:wp="http://schemas.openxmlformats.org/drawingml/2006/wordprocessingDrawing" xmlns:w10="urn:schemas-microsoft-com:office:word" xmlns:w="http://schemas.openxmlformats.org/wordprocessingml/2006/main" xmlns:w14="http://schemas.microsoft.com/office/word/2010/wordml" xmlns:wpg="http://schemas.microsoft.com/office/word/2010/wordprocessingGroup" xmlns:wpi="http://schemas.microsoft.com/office/word/2010/wordprocessingInk" xmlns:wne="http://schemas.microsoft.com/office/word/2006/wordml" xmlns:wps="http://schemas.microsoft.com/office/word/2010/wordprocessingShape" mc:Ignorable="w14 wp14">
+<w:footnotes xmlns:wpc="http://schemas.microsoft.com/office/word/2010/wordprocessingCanvas" xmlns:mc="http://schemas.openxmlformats.org/markup-compatibility/2006" xmlns:o="urn:schemas-microsoft-com:office:office" xmlns:r="http://schemas.openxmlformats.org/officeDocument/2006/relationships" xmlns:m="http://schemas.openxmlformats.org/officeDocument/2006/math" xmlns:v="urn:schemas-microsoft-com:vml" xmlns:wp14="http://schemas.microsoft.com/office/word/2010/wordprocessingDrawing" xmlns:wp="http://schemas.openxmlformats.org/drawingml/2006/wordprocessingDrawing" xmlns:w10="urn:schemas-microsoft-com:office:word" xmlns:w="http://schemas.openxmlformats.org/wordprocessingml/2006/main" xmlns:w14="http://schemas.microsoft.com/office/word/2010/wordml" xmlns:w15="http://schemas.microsoft.com/office/word/2012/wordml" xmlns:wpg="http://schemas.microsoft.com/office/word/2010/wordprocessingGroup" xmlns:wpi="http://schemas.microsoft.com/office/word/2010/wordprocessingInk" xmlns:wne="http://schemas.microsoft.com/office/word/2006/wordml" xmlns:wps="http://schemas.microsoft.com/office/word/2010/wordprocessingShape" mc:Ignorable="w14 w15 wp14">
   <w:footnote w:type="separator" w:id="-1">
     <w:p>
       <w:pPr>
@@ -3000,7 +3018,7 @@
 </file>
 
 <file path=word/header1.xml><?xml version="1.0" encoding="utf-8"?>
-<w:hdr xmlns:wpc="http://schemas.microsoft.com/office/word/2010/wordprocessingCanvas" xmlns:mc="http://schemas.openxmlformats.org/markup-compatibility/2006" xmlns:o="urn:schemas-microsoft-com:office:office" xmlns:r="http://schemas.openxmlformats.org/officeDocument/2006/relationships" xmlns:m="http://schemas.openxmlformats.org/officeDocument/2006/math" xmlns:v="urn:schemas-microsoft-com:vml" xmlns:wp14="http://schemas.microsoft.com/office/word/2010/wordprocessingDrawing" xmlns:wp="http://schemas.openxmlformats.org/drawingml/2006/wordprocessingDrawing" xmlns:w10="urn:schemas-microsoft-com:office:word" xmlns:w="http://schemas.openxmlformats.org/wordprocessingml/2006/main" xmlns:w14="http://schemas.microsoft.com/office/word/2010/wordml" xmlns:wpg="http://schemas.microsoft.com/office/word/2010/wordprocessingGroup" xmlns:wpi="http://schemas.microsoft.com/office/word/2010/wordprocessingInk" xmlns:wne="http://schemas.microsoft.com/office/word/2006/wordml" xmlns:wps="http://schemas.microsoft.com/office/word/2010/wordprocessingShape" mc:Ignorable="w14 wp14">
+<w:hdr xmlns:wpc="http://schemas.microsoft.com/office/word/2010/wordprocessingCanvas" xmlns:mc="http://schemas.openxmlformats.org/markup-compatibility/2006" xmlns:o="urn:schemas-microsoft-com:office:office" xmlns:r="http://schemas.openxmlformats.org/officeDocument/2006/relationships" xmlns:m="http://schemas.openxmlformats.org/officeDocument/2006/math" xmlns:v="urn:schemas-microsoft-com:vml" xmlns:wp14="http://schemas.microsoft.com/office/word/2010/wordprocessingDrawing" xmlns:wp="http://schemas.openxmlformats.org/drawingml/2006/wordprocessingDrawing" xmlns:w10="urn:schemas-microsoft-com:office:word" xmlns:w="http://schemas.openxmlformats.org/wordprocessingml/2006/main" xmlns:w14="http://schemas.microsoft.com/office/word/2010/wordml" xmlns:w15="http://schemas.microsoft.com/office/word/2012/wordml" xmlns:wpg="http://schemas.microsoft.com/office/word/2010/wordprocessingGroup" xmlns:wpi="http://schemas.microsoft.com/office/word/2010/wordprocessingInk" xmlns:wne="http://schemas.microsoft.com/office/word/2006/wordml" xmlns:wps="http://schemas.microsoft.com/office/word/2010/wordprocessingShape" mc:Ignorable="w14 w15 wp14">
   <w:p>
     <w:pPr>
       <w:pStyle w:val="Header"/>
@@ -3137,7 +3155,7 @@
 </file>
 
 <file path=word/header2.xml><?xml version="1.0" encoding="utf-8"?>
-<w:hdr xmlns:wpc="http://schemas.microsoft.com/office/word/2010/wordprocessingCanvas" xmlns:mc="http://schemas.openxmlformats.org/markup-compatibility/2006" xmlns:o="urn:schemas-microsoft-com:office:office" xmlns:r="http://schemas.openxmlformats.org/officeDocument/2006/relationships" xmlns:m="http://schemas.openxmlformats.org/officeDocument/2006/math" xmlns:v="urn:schemas-microsoft-com:vml" xmlns:wp14="http://schemas.microsoft.com/office/word/2010/wordprocessingDrawing" xmlns:wp="http://schemas.openxmlformats.org/drawingml/2006/wordprocessingDrawing" xmlns:w10="urn:schemas-microsoft-com:office:word" xmlns:w="http://schemas.openxmlformats.org/wordprocessingml/2006/main" xmlns:w14="http://schemas.microsoft.com/office/word/2010/wordml" xmlns:wpg="http://schemas.microsoft.com/office/word/2010/wordprocessingGroup" xmlns:wpi="http://schemas.microsoft.com/office/word/2010/wordprocessingInk" xmlns:wne="http://schemas.microsoft.com/office/word/2006/wordml" xmlns:wps="http://schemas.microsoft.com/office/word/2010/wordprocessingShape" mc:Ignorable="w14 wp14">
+<w:hdr xmlns:wpc="http://schemas.microsoft.com/office/word/2010/wordprocessingCanvas" xmlns:mc="http://schemas.openxmlformats.org/markup-compatibility/2006" xmlns:o="urn:schemas-microsoft-com:office:office" xmlns:r="http://schemas.openxmlformats.org/officeDocument/2006/relationships" xmlns:m="http://schemas.openxmlformats.org/officeDocument/2006/math" xmlns:v="urn:schemas-microsoft-com:vml" xmlns:wp14="http://schemas.microsoft.com/office/word/2010/wordprocessingDrawing" xmlns:wp="http://schemas.openxmlformats.org/drawingml/2006/wordprocessingDrawing" xmlns:w10="urn:schemas-microsoft-com:office:word" xmlns:w="http://schemas.openxmlformats.org/wordprocessingml/2006/main" xmlns:w14="http://schemas.microsoft.com/office/word/2010/wordml" xmlns:w15="http://schemas.microsoft.com/office/word/2012/wordml" xmlns:wpg="http://schemas.microsoft.com/office/word/2010/wordprocessingGroup" xmlns:wpi="http://schemas.microsoft.com/office/word/2010/wordprocessingInk" xmlns:wne="http://schemas.microsoft.com/office/word/2006/wordml" xmlns:wps="http://schemas.microsoft.com/office/word/2010/wordprocessingShape" mc:Ignorable="w14 w15 wp14">
   <w:p>
     <w:pPr>
       <w:pStyle w:val="Header"/>
@@ -3277,7 +3295,7 @@
 </file>
 
 <file path=word/numbering.xml><?xml version="1.0" encoding="utf-8"?>
-<w:numbering xmlns:wpc="http://schemas.microsoft.com/office/word/2010/wordprocessingCanvas" xmlns:mc="http://schemas.openxmlformats.org/markup-compatibility/2006" xmlns:o="urn:schemas-microsoft-com:office:office" xmlns:r="http://schemas.openxmlformats.org/officeDocument/2006/relationships" xmlns:m="http://schemas.openxmlformats.org/officeDocument/2006/math" xmlns:v="urn:schemas-microsoft-com:vml" xmlns:wp14="http://schemas.microsoft.com/office/word/2010/wordprocessingDrawing" xmlns:wp="http://schemas.openxmlformats.org/drawingml/2006/wordprocessingDrawing" xmlns:w10="urn:schemas-microsoft-com:office:word" xmlns:w="http://schemas.openxmlformats.org/wordprocessingml/2006/main" xmlns:w14="http://schemas.microsoft.com/office/word/2010/wordml" xmlns:wpg="http://schemas.microsoft.com/office/word/2010/wordprocessingGroup" xmlns:wpi="http://schemas.microsoft.com/office/word/2010/wordprocessingInk" xmlns:wne="http://schemas.microsoft.com/office/word/2006/wordml" xmlns:wps="http://schemas.microsoft.com/office/word/2010/wordprocessingShape" mc:Ignorable="w14 wp14">
+<w:numbering xmlns:wpc="http://schemas.microsoft.com/office/word/2010/wordprocessingCanvas" xmlns:mc="http://schemas.openxmlformats.org/markup-compatibility/2006" xmlns:o="urn:schemas-microsoft-com:office:office" xmlns:r="http://schemas.openxmlformats.org/officeDocument/2006/relationships" xmlns:m="http://schemas.openxmlformats.org/officeDocument/2006/math" xmlns:v="urn:schemas-microsoft-com:vml" xmlns:wp14="http://schemas.microsoft.com/office/word/2010/wordprocessingDrawing" xmlns:wp="http://schemas.openxmlformats.org/drawingml/2006/wordprocessingDrawing" xmlns:w10="urn:schemas-microsoft-com:office:word" xmlns:w="http://schemas.openxmlformats.org/wordprocessingml/2006/main" xmlns:w14="http://schemas.microsoft.com/office/word/2010/wordml" xmlns:w15="http://schemas.microsoft.com/office/word/2012/wordml" xmlns:wpg="http://schemas.microsoft.com/office/word/2010/wordprocessingGroup" xmlns:wpi="http://schemas.microsoft.com/office/word/2010/wordprocessingInk" xmlns:wne="http://schemas.microsoft.com/office/word/2006/wordml" xmlns:wps="http://schemas.microsoft.com/office/word/2010/wordprocessingShape" mc:Ignorable="w14 w15 wp14">
   <w:abstractNum w:abstractNumId="0">
     <w:nsid w:val="44E13B96"/>
     <w:multiLevelType w:val="hybridMultilevel"/>
@@ -3549,7 +3567,7 @@
 </file>
 
 <file path=word/styles.xml><?xml version="1.0" encoding="utf-8"?>
-<w:styles xmlns:mc="http://schemas.openxmlformats.org/markup-compatibility/2006" xmlns:r="http://schemas.openxmlformats.org/officeDocument/2006/relationships" xmlns:w="http://schemas.openxmlformats.org/wordprocessingml/2006/main" xmlns:w14="http://schemas.microsoft.com/office/word/2010/wordml" mc:Ignorable="w14">
+<w:styles xmlns:mc="http://schemas.openxmlformats.org/markup-compatibility/2006" xmlns:r="http://schemas.openxmlformats.org/officeDocument/2006/relationships" xmlns:w="http://schemas.openxmlformats.org/wordprocessingml/2006/main" xmlns:w14="http://schemas.microsoft.com/office/word/2010/wordml" xmlns:w15="http://schemas.microsoft.com/office/word/2012/wordml" mc:Ignorable="w14 w15">
   <w:docDefaults>
     <w:rPrDefault>
       <w:rPr>
@@ -3565,144 +3583,378 @@
       </w:pPr>
     </w:pPrDefault>
   </w:docDefaults>
-  <w:latentStyles w:defLockedState="0" w:defUIPriority="99" w:defSemiHidden="1" w:defUnhideWhenUsed="1" w:defQFormat="0" w:count="267">
-    <w:lsdException w:name="Normal" w:semiHidden="0" w:uiPriority="0" w:unhideWhenUsed="0" w:qFormat="1"/>
-    <w:lsdException w:name="heading 1" w:semiHidden="0" w:uiPriority="9" w:unhideWhenUsed="0" w:qFormat="1"/>
-    <w:lsdException w:name="heading 2" w:uiPriority="9" w:qFormat="1"/>
-    <w:lsdException w:name="heading 3" w:uiPriority="9" w:qFormat="1"/>
-    <w:lsdException w:name="heading 4" w:uiPriority="9" w:qFormat="1"/>
-    <w:lsdException w:name="heading 5" w:uiPriority="9" w:qFormat="1"/>
-    <w:lsdException w:name="heading 6" w:uiPriority="9" w:qFormat="1"/>
-    <w:lsdException w:name="heading 7" w:uiPriority="9" w:qFormat="1"/>
-    <w:lsdException w:name="heading 8" w:uiPriority="9" w:qFormat="1"/>
-    <w:lsdException w:name="heading 9" w:uiPriority="9" w:qFormat="1"/>
-    <w:lsdException w:name="toc 1" w:uiPriority="39"/>
-    <w:lsdException w:name="toc 2" w:uiPriority="39"/>
-    <w:lsdException w:name="toc 3" w:uiPriority="39"/>
-    <w:lsdException w:name="toc 4" w:uiPriority="39"/>
-    <w:lsdException w:name="toc 5" w:uiPriority="39"/>
-    <w:lsdException w:name="toc 6" w:uiPriority="39"/>
-    <w:lsdException w:name="toc 7" w:uiPriority="39"/>
-    <w:lsdException w:name="toc 8" w:uiPriority="39"/>
-    <w:lsdException w:name="toc 9" w:uiPriority="39"/>
-    <w:lsdException w:name="caption" w:uiPriority="35" w:qFormat="1"/>
-    <w:lsdException w:name="Title" w:semiHidden="0" w:uiPriority="10" w:unhideWhenUsed="0" w:qFormat="1"/>
-    <w:lsdException w:name="Default Paragraph Font" w:uiPriority="1"/>
-    <w:lsdException w:name="Subtitle" w:semiHidden="0" w:uiPriority="11" w:unhideWhenUsed="0" w:qFormat="1"/>
-    <w:lsdException w:name="Strong" w:semiHidden="0" w:uiPriority="22" w:unhideWhenUsed="0" w:qFormat="1"/>
-    <w:lsdException w:name="Emphasis" w:semiHidden="0" w:uiPriority="20" w:unhideWhenUsed="0" w:qFormat="1"/>
-    <w:lsdException w:name="Table Grid" w:semiHidden="0" w:uiPriority="59" w:unhideWhenUsed="0"/>
-    <w:lsdException w:name="Placeholder Text" w:unhideWhenUsed="0"/>
-    <w:lsdException w:name="No Spacing" w:semiHidden="0" w:uiPriority="1" w:unhideWhenUsed="0" w:qFormat="1"/>
-    <w:lsdException w:name="Light Shading" w:semiHidden="0" w:uiPriority="60" w:unhideWhenUsed="0"/>
-    <w:lsdException w:name="Light List" w:semiHidden="0" w:uiPriority="61" w:unhideWhenUsed="0"/>
-    <w:lsdException w:name="Light Grid" w:semiHidden="0" w:uiPriority="62" w:unhideWhenUsed="0"/>
-    <w:lsdException w:name="Medium Shading 1" w:semiHidden="0" w:uiPriority="63" w:unhideWhenUsed="0"/>
-    <w:lsdException w:name="Medium Shading 2" w:semiHidden="0" w:uiPriority="64" w:unhideWhenUsed="0"/>
-    <w:lsdException w:name="Medium List 1" w:semiHidden="0" w:uiPriority="65" w:unhideWhenUsed="0"/>
-    <w:lsdException w:name="Medium List 2" w:semiHidden="0" w:uiPriority="66" w:unhideWhenUsed="0"/>
-    <w:lsdException w:name="Medium Grid 1" w:semiHidden="0" w:uiPriority="67" w:unhideWhenUsed="0"/>
-    <w:lsdException w:name="Medium Grid 2" w:semiHidden="0" w:uiPriority="68" w:unhideWhenUsed="0"/>
-    <w:lsdException w:name="Medium Grid 3" w:semiHidden="0" w:uiPriority="69" w:unhideWhenUsed="0"/>
-    <w:lsdException w:name="Dark List" w:semiHidden="0" w:uiPriority="70" w:unhideWhenUsed="0"/>
-    <w:lsdException w:name="Colorful Shading" w:semiHidden="0" w:uiPriority="71" w:unhideWhenUsed="0"/>
-    <w:lsdException w:name="Colorful List" w:semiHidden="0" w:uiPriority="72" w:unhideWhenUsed="0"/>
-    <w:lsdException w:name="Colorful Grid" w:semiHidden="0" w:uiPriority="73" w:unhideWhenUsed="0"/>
-    <w:lsdException w:name="Light Shading Accent 1" w:semiHidden="0" w:uiPriority="60" w:unhideWhenUsed="0"/>
-    <w:lsdException w:name="Light List Accent 1" w:semiHidden="0" w:uiPriority="61" w:unhideWhenUsed="0"/>
-    <w:lsdException w:name="Light Grid Accent 1" w:semiHidden="0" w:uiPriority="62" w:unhideWhenUsed="0"/>
-    <w:lsdException w:name="Medium Shading 1 Accent 1" w:semiHidden="0" w:uiPriority="63" w:unhideWhenUsed="0"/>
-    <w:lsdException w:name="Medium Shading 2 Accent 1" w:semiHidden="0" w:uiPriority="64" w:unhideWhenUsed="0"/>
-    <w:lsdException w:name="Medium List 1 Accent 1" w:semiHidden="0" w:uiPriority="65" w:unhideWhenUsed="0"/>
-    <w:lsdException w:name="Revision" w:unhideWhenUsed="0"/>
-    <w:lsdException w:name="List Paragraph" w:semiHidden="0" w:uiPriority="34" w:unhideWhenUsed="0" w:qFormat="1"/>
-    <w:lsdException w:name="Quote" w:semiHidden="0" w:uiPriority="29" w:unhideWhenUsed="0" w:qFormat="1"/>
-    <w:lsdException w:name="Intense Quote" w:semiHidden="0" w:uiPriority="30" w:unhideWhenUsed="0" w:qFormat="1"/>
-    <w:lsdException w:name="Medium List 2 Accent 1" w:semiHidden="0" w:uiPriority="66" w:unhideWhenUsed="0"/>
-    <w:lsdException w:name="Medium Grid 1 Accent 1" w:semiHidden="0" w:uiPriority="67" w:unhideWhenUsed="0"/>
-    <w:lsdException w:name="Medium Grid 2 Accent 1" w:semiHidden="0" w:uiPriority="68" w:unhideWhenUsed="0"/>
-    <w:lsdException w:name="Medium Grid 3 Accent 1" w:semiHidden="0" w:uiPriority="69" w:unhideWhenUsed="0"/>
-    <w:lsdException w:name="Dark List Accent 1" w:semiHidden="0" w:uiPriority="70" w:unhideWhenUsed="0"/>
-    <w:lsdException w:name="Colorful Shading Accent 1" w:semiHidden="0" w:uiPriority="71" w:unhideWhenUsed="0"/>
-    <w:lsdException w:name="Colorful List Accent 1" w:semiHidden="0" w:uiPriority="72" w:unhideWhenUsed="0"/>
-    <w:lsdException w:name="Colorful Grid Accent 1" w:semiHidden="0" w:uiPriority="73" w:unhideWhenUsed="0"/>
-    <w:lsdException w:name="Light Shading Accent 2" w:semiHidden="0" w:uiPriority="60" w:unhideWhenUsed="0"/>
-    <w:lsdException w:name="Light List Accent 2" w:semiHidden="0" w:uiPriority="61" w:unhideWhenUsed="0"/>
-    <w:lsdException w:name="Light Grid Accent 2" w:semiHidden="0" w:uiPriority="62" w:unhideWhenUsed="0"/>
-    <w:lsdException w:name="Medium Shading 1 Accent 2" w:semiHidden="0" w:uiPriority="63" w:unhideWhenUsed="0"/>
-    <w:lsdException w:name="Medium Shading 2 Accent 2" w:semiHidden="0" w:uiPriority="64" w:unhideWhenUsed="0"/>
-    <w:lsdException w:name="Medium List 1 Accent 2" w:semiHidden="0" w:uiPriority="65" w:unhideWhenUsed="0"/>
-    <w:lsdException w:name="Medium List 2 Accent 2" w:semiHidden="0" w:uiPriority="66" w:unhideWhenUsed="0"/>
-    <w:lsdException w:name="Medium Grid 1 Accent 2" w:semiHidden="0" w:uiPriority="67" w:unhideWhenUsed="0"/>
-    <w:lsdException w:name="Medium Grid 2 Accent 2" w:semiHidden="0" w:uiPriority="68" w:unhideWhenUsed="0"/>
-    <w:lsdException w:name="Medium Grid 3 Accent 2" w:semiHidden="0" w:uiPriority="69" w:unhideWhenUsed="0"/>
-    <w:lsdException w:name="Dark List Accent 2" w:semiHidden="0" w:uiPriority="70" w:unhideWhenUsed="0"/>
-    <w:lsdException w:name="Colorful Shading Accent 2" w:semiHidden="0" w:uiPriority="71" w:unhideWhenUsed="0"/>
-    <w:lsdException w:name="Colorful List Accent 2" w:semiHidden="0" w:uiPriority="72" w:unhideWhenUsed="0"/>
-    <w:lsdException w:name="Colorful Grid Accent 2" w:semiHidden="0" w:uiPriority="73" w:unhideWhenUsed="0"/>
-    <w:lsdException w:name="Light Shading Accent 3" w:semiHidden="0" w:uiPriority="60" w:unhideWhenUsed="0"/>
-    <w:lsdException w:name="Light List Accent 3" w:semiHidden="0" w:uiPriority="61" w:unhideWhenUsed="0"/>
-    <w:lsdException w:name="Light Grid Accent 3" w:semiHidden="0" w:uiPriority="62" w:unhideWhenUsed="0"/>
-    <w:lsdException w:name="Medium Shading 1 Accent 3" w:semiHidden="0" w:uiPriority="63" w:unhideWhenUsed="0"/>
-    <w:lsdException w:name="Medium Shading 2 Accent 3" w:semiHidden="0" w:uiPriority="64" w:unhideWhenUsed="0"/>
-    <w:lsdException w:name="Medium List 1 Accent 3" w:semiHidden="0" w:uiPriority="65" w:unhideWhenUsed="0"/>
-    <w:lsdException w:name="Medium List 2 Accent 3" w:semiHidden="0" w:uiPriority="66" w:unhideWhenUsed="0"/>
-    <w:lsdException w:name="Medium Grid 1 Accent 3" w:semiHidden="0" w:uiPriority="67" w:unhideWhenUsed="0"/>
-    <w:lsdException w:name="Medium Grid 2 Accent 3" w:semiHidden="0" w:uiPriority="68" w:unhideWhenUsed="0"/>
-    <w:lsdException w:name="Medium Grid 3 Accent 3" w:semiHidden="0" w:uiPriority="69" w:unhideWhenUsed="0"/>
-    <w:lsdException w:name="Dark List Accent 3" w:semiHidden="0" w:uiPriority="70" w:unhideWhenUsed="0"/>
-    <w:lsdException w:name="Colorful Shading Accent 3" w:semiHidden="0" w:uiPriority="71" w:unhideWhenUsed="0"/>
-    <w:lsdException w:name="Colorful List Accent 3" w:semiHidden="0" w:uiPriority="72" w:unhideWhenUsed="0"/>
-    <w:lsdException w:name="Colorful Grid Accent 3" w:semiHidden="0" w:uiPriority="73" w:unhideWhenUsed="0"/>
-    <w:lsdException w:name="Light Shading Accent 4" w:semiHidden="0" w:uiPriority="60" w:unhideWhenUsed="0"/>
-    <w:lsdException w:name="Light List Accent 4" w:semiHidden="0" w:uiPriority="61" w:unhideWhenUsed="0"/>
-    <w:lsdException w:name="Light Grid Accent 4" w:semiHidden="0" w:uiPriority="62" w:unhideWhenUsed="0"/>
-    <w:lsdException w:name="Medium Shading 1 Accent 4" w:semiHidden="0" w:uiPriority="63" w:unhideWhenUsed="0"/>
-    <w:lsdException w:name="Medium Shading 2 Accent 4" w:semiHidden="0" w:uiPriority="64" w:unhideWhenUsed="0"/>
-    <w:lsdException w:name="Medium List 1 Accent 4" w:semiHidden="0" w:uiPriority="65" w:unhideWhenUsed="0"/>
-    <w:lsdException w:name="Medium List 2 Accent 4" w:semiHidden="0" w:uiPriority="66" w:unhideWhenUsed="0"/>
-    <w:lsdException w:name="Medium Grid 1 Accent 4" w:semiHidden="0" w:uiPriority="67" w:unhideWhenUsed="0"/>
-    <w:lsdException w:name="Medium Grid 2 Accent 4" w:semiHidden="0" w:uiPriority="68" w:unhideWhenUsed="0"/>
-    <w:lsdException w:name="Medium Grid 3 Accent 4" w:semiHidden="0" w:uiPriority="69" w:unhideWhenUsed="0"/>
-    <w:lsdException w:name="Dark List Accent 4" w:semiHidden="0" w:uiPriority="70" w:unhideWhenUsed="0"/>
-    <w:lsdException w:name="Colorful Shading Accent 4" w:semiHidden="0" w:uiPriority="71" w:unhideWhenUsed="0"/>
-    <w:lsdException w:name="Colorful List Accent 4" w:semiHidden="0" w:uiPriority="72" w:unhideWhenUsed="0"/>
-    <w:lsdException w:name="Colorful Grid Accent 4" w:semiHidden="0" w:uiPriority="73" w:unhideWhenUsed="0"/>
-    <w:lsdException w:name="Light Shading Accent 5" w:semiHidden="0" w:uiPriority="60" w:unhideWhenUsed="0"/>
-    <w:lsdException w:name="Light List Accent 5" w:semiHidden="0" w:uiPriority="61" w:unhideWhenUsed="0"/>
-    <w:lsdException w:name="Light Grid Accent 5" w:semiHidden="0" w:uiPriority="62" w:unhideWhenUsed="0"/>
-    <w:lsdException w:name="Medium Shading 1 Accent 5" w:semiHidden="0" w:uiPriority="63" w:unhideWhenUsed="0"/>
-    <w:lsdException w:name="Medium Shading 2 Accent 5" w:semiHidden="0" w:uiPriority="64" w:unhideWhenUsed="0"/>
-    <w:lsdException w:name="Medium List 1 Accent 5" w:semiHidden="0" w:uiPriority="65" w:unhideWhenUsed="0"/>
-    <w:lsdException w:name="Medium List 2 Accent 5" w:semiHidden="0" w:uiPriority="66" w:unhideWhenUsed="0"/>
-    <w:lsdException w:name="Medium Grid 1 Accent 5" w:semiHidden="0" w:uiPriority="67" w:unhideWhenUsed="0"/>
-    <w:lsdException w:name="Medium Grid 2 Accent 5" w:semiHidden="0" w:uiPriority="68" w:unhideWhenUsed="0"/>
-    <w:lsdException w:name="Medium Grid 3 Accent 5" w:semiHidden="0" w:uiPriority="69" w:unhideWhenUsed="0"/>
-    <w:lsdException w:name="Dark List Accent 5" w:semiHidden="0" w:uiPriority="70" w:unhideWhenUsed="0"/>
-    <w:lsdException w:name="Colorful Shading Accent 5" w:semiHidden="0" w:uiPriority="71" w:unhideWhenUsed="0"/>
-    <w:lsdException w:name="Colorful List Accent 5" w:semiHidden="0" w:uiPriority="72" w:unhideWhenUsed="0"/>
-    <w:lsdException w:name="Colorful Grid Accent 5" w:semiHidden="0" w:uiPriority="73" w:unhideWhenUsed="0"/>
-    <w:lsdException w:name="Light Shading Accent 6" w:semiHidden="0" w:uiPriority="60" w:unhideWhenUsed="0"/>
-    <w:lsdException w:name="Light List Accent 6" w:semiHidden="0" w:uiPriority="61" w:unhideWhenUsed="0"/>
-    <w:lsdException w:name="Light Grid Accent 6" w:semiHidden="0" w:uiPriority="62" w:unhideWhenUsed="0"/>
-    <w:lsdException w:name="Medium Shading 1 Accent 6" w:semiHidden="0" w:uiPriority="63" w:unhideWhenUsed="0"/>
-    <w:lsdException w:name="Medium Shading 2 Accent 6" w:semiHidden="0" w:uiPriority="64" w:unhideWhenUsed="0"/>
-    <w:lsdException w:name="Medium List 1 Accent 6" w:semiHidden="0" w:uiPriority="65" w:unhideWhenUsed="0"/>
-    <w:lsdException w:name="Medium List 2 Accent 6" w:semiHidden="0" w:uiPriority="66" w:unhideWhenUsed="0"/>
-    <w:lsdException w:name="Medium Grid 1 Accent 6" w:semiHidden="0" w:uiPriority="67" w:unhideWhenUsed="0"/>
-    <w:lsdException w:name="Medium Grid 2 Accent 6" w:semiHidden="0" w:uiPriority="68" w:unhideWhenUsed="0"/>
-    <w:lsdException w:name="Medium Grid 3 Accent 6" w:semiHidden="0" w:uiPriority="69" w:unhideWhenUsed="0"/>
-    <w:lsdException w:name="Dark List Accent 6" w:semiHidden="0" w:uiPriority="70" w:unhideWhenUsed="0"/>
-    <w:lsdException w:name="Colorful Shading Accent 6" w:semiHidden="0" w:uiPriority="71" w:unhideWhenUsed="0"/>
-    <w:lsdException w:name="Colorful List Accent 6" w:semiHidden="0" w:uiPriority="72" w:unhideWhenUsed="0"/>
-    <w:lsdException w:name="Colorful Grid Accent 6" w:semiHidden="0" w:uiPriority="73" w:unhideWhenUsed="0"/>
-    <w:lsdException w:name="Subtle Emphasis" w:semiHidden="0" w:uiPriority="19" w:unhideWhenUsed="0" w:qFormat="1"/>
-    <w:lsdException w:name="Intense Emphasis" w:semiHidden="0" w:uiPriority="21" w:unhideWhenUsed="0" w:qFormat="1"/>
-    <w:lsdException w:name="Subtle Reference" w:semiHidden="0" w:uiPriority="31" w:unhideWhenUsed="0" w:qFormat="1"/>
-    <w:lsdException w:name="Intense Reference" w:semiHidden="0" w:uiPriority="32" w:unhideWhenUsed="0" w:qFormat="1"/>
-    <w:lsdException w:name="Book Title" w:semiHidden="0" w:uiPriority="33" w:unhideWhenUsed="0" w:qFormat="1"/>
-    <w:lsdException w:name="Bibliography" w:uiPriority="37"/>
-    <w:lsdException w:name="TOC Heading" w:uiPriority="39" w:qFormat="1"/>
+  <w:latentStyles w:defLockedState="0" w:defUIPriority="99" w:defSemiHidden="0" w:defUnhideWhenUsed="0" w:defQFormat="0" w:count="371">
+    <w:lsdException w:name="Normal" w:uiPriority="0" w:qFormat="1"/>
+    <w:lsdException w:name="heading 1" w:uiPriority="9" w:qFormat="1"/>
+    <w:lsdException w:name="heading 2" w:semiHidden="1" w:uiPriority="9" w:unhideWhenUsed="1" w:qFormat="1"/>
+    <w:lsdException w:name="heading 3" w:semiHidden="1" w:uiPriority="9" w:unhideWhenUsed="1" w:qFormat="1"/>
+    <w:lsdException w:name="heading 4" w:semiHidden="1" w:uiPriority="9" w:unhideWhenUsed="1" w:qFormat="1"/>
+    <w:lsdException w:name="heading 5" w:semiHidden="1" w:uiPriority="9" w:unhideWhenUsed="1" w:qFormat="1"/>
+    <w:lsdException w:name="heading 6" w:semiHidden="1" w:uiPriority="9" w:unhideWhenUsed="1" w:qFormat="1"/>
+    <w:lsdException w:name="heading 7" w:semiHidden="1" w:uiPriority="9" w:unhideWhenUsed="1" w:qFormat="1"/>
+    <w:lsdException w:name="heading 8" w:semiHidden="1" w:uiPriority="9" w:unhideWhenUsed="1" w:qFormat="1"/>
+    <w:lsdException w:name="heading 9" w:semiHidden="1" w:uiPriority="9" w:unhideWhenUsed="1" w:qFormat="1"/>
+    <w:lsdException w:name="index 1" w:semiHidden="1" w:unhideWhenUsed="1"/>
+    <w:lsdException w:name="index 2" w:semiHidden="1" w:unhideWhenUsed="1"/>
+    <w:lsdException w:name="index 3" w:semiHidden="1" w:unhideWhenUsed="1"/>
+    <w:lsdException w:name="index 4" w:semiHidden="1" w:unhideWhenUsed="1"/>
+    <w:lsdException w:name="index 5" w:semiHidden="1" w:unhideWhenUsed="1"/>
+    <w:lsdException w:name="index 6" w:semiHidden="1" w:unhideWhenUsed="1"/>
+    <w:lsdException w:name="index 7" w:semiHidden="1" w:unhideWhenUsed="1"/>
+    <w:lsdException w:name="index 8" w:semiHidden="1" w:unhideWhenUsed="1"/>
+    <w:lsdException w:name="index 9" w:semiHidden="1" w:unhideWhenUsed="1"/>
+    <w:lsdException w:name="toc 1" w:semiHidden="1" w:uiPriority="39" w:unhideWhenUsed="1"/>
+    <w:lsdException w:name="toc 2" w:semiHidden="1" w:uiPriority="39" w:unhideWhenUsed="1"/>
+    <w:lsdException w:name="toc 3" w:semiHidden="1" w:uiPriority="39" w:unhideWhenUsed="1"/>
+    <w:lsdException w:name="toc 4" w:semiHidden="1" w:uiPriority="39" w:unhideWhenUsed="1"/>
+    <w:lsdException w:name="toc 5" w:semiHidden="1" w:uiPriority="39" w:unhideWhenUsed="1"/>
+    <w:lsdException w:name="toc 6" w:semiHidden="1" w:uiPriority="39" w:unhideWhenUsed="1"/>
+    <w:lsdException w:name="toc 7" w:semiHidden="1" w:uiPriority="39" w:unhideWhenUsed="1"/>
+    <w:lsdException w:name="toc 8" w:semiHidden="1" w:uiPriority="39" w:unhideWhenUsed="1"/>
+    <w:lsdException w:name="toc 9" w:semiHidden="1" w:uiPriority="39" w:unhideWhenUsed="1"/>
+    <w:lsdException w:name="Normal Indent" w:semiHidden="1" w:unhideWhenUsed="1"/>
+    <w:lsdException w:name="footnote text" w:semiHidden="1" w:unhideWhenUsed="1"/>
+    <w:lsdException w:name="annotation text" w:semiHidden="1" w:unhideWhenUsed="1"/>
+    <w:lsdException w:name="header" w:semiHidden="1" w:unhideWhenUsed="1"/>
+    <w:lsdException w:name="footer" w:semiHidden="1" w:unhideWhenUsed="1"/>
+    <w:lsdException w:name="index heading" w:semiHidden="1" w:unhideWhenUsed="1"/>
+    <w:lsdException w:name="caption" w:semiHidden="1" w:uiPriority="35" w:unhideWhenUsed="1" w:qFormat="1"/>
+    <w:lsdException w:name="table of figures" w:semiHidden="1" w:unhideWhenUsed="1"/>
+    <w:lsdException w:name="envelope address" w:semiHidden="1" w:unhideWhenUsed="1"/>
+    <w:lsdException w:name="envelope return" w:semiHidden="1" w:unhideWhenUsed="1"/>
+    <w:lsdException w:name="footnote reference" w:semiHidden="1" w:unhideWhenUsed="1"/>
+    <w:lsdException w:name="annotation reference" w:semiHidden="1" w:unhideWhenUsed="1"/>
+    <w:lsdException w:name="line number" w:semiHidden="1" w:unhideWhenUsed="1"/>
+    <w:lsdException w:name="page number" w:semiHidden="1" w:unhideWhenUsed="1"/>
+    <w:lsdException w:name="endnote reference" w:semiHidden="1" w:unhideWhenUsed="1"/>
+    <w:lsdException w:name="endnote text" w:semiHidden="1" w:unhideWhenUsed="1"/>
+    <w:lsdException w:name="table of authorities" w:semiHidden="1" w:unhideWhenUsed="1"/>
+    <w:lsdException w:name="macro" w:semiHidden="1" w:unhideWhenUsed="1"/>
+    <w:lsdException w:name="toa heading" w:semiHidden="1" w:unhideWhenUsed="1"/>
+    <w:lsdException w:name="List" w:semiHidden="1" w:unhideWhenUsed="1"/>
+    <w:lsdException w:name="List Bullet" w:semiHidden="1" w:unhideWhenUsed="1"/>
+    <w:lsdException w:name="List Number" w:semiHidden="1" w:unhideWhenUsed="1"/>
+    <w:lsdException w:name="List 2" w:semiHidden="1" w:unhideWhenUsed="1"/>
+    <w:lsdException w:name="List 3" w:semiHidden="1" w:unhideWhenUsed="1"/>
+    <w:lsdException w:name="List 4" w:semiHidden="1" w:unhideWhenUsed="1"/>
+    <w:lsdException w:name="List 5" w:semiHidden="1" w:unhideWhenUsed="1"/>
+    <w:lsdException w:name="List Bullet 2" w:semiHidden="1" w:unhideWhenUsed="1"/>
+    <w:lsdException w:name="List Bullet 3" w:semiHidden="1" w:unhideWhenUsed="1"/>
+    <w:lsdException w:name="List Bullet 4" w:semiHidden="1" w:unhideWhenUsed="1"/>
+    <w:lsdException w:name="List Bullet 5" w:semiHidden="1" w:unhideWhenUsed="1"/>
+    <w:lsdException w:name="List Number 2" w:semiHidden="1" w:unhideWhenUsed="1"/>
+    <w:lsdException w:name="List Number 3" w:semiHidden="1" w:unhideWhenUsed="1"/>
+    <w:lsdException w:name="List Number 4" w:semiHidden="1" w:unhideWhenUsed="1"/>
+    <w:lsdException w:name="List Number 5" w:semiHidden="1" w:unhideWhenUsed="1"/>
+    <w:lsdException w:name="Title" w:uiPriority="10" w:qFormat="1"/>
+    <w:lsdException w:name="Closing" w:semiHidden="1" w:unhideWhenUsed="1"/>
+    <w:lsdException w:name="Signature" w:semiHidden="1" w:unhideWhenUsed="1"/>
+    <w:lsdException w:name="Default Paragraph Font" w:semiHidden="1" w:uiPriority="1" w:unhideWhenUsed="1"/>
+    <w:lsdException w:name="Body Text" w:semiHidden="1" w:unhideWhenUsed="1"/>
+    <w:lsdException w:name="Body Text Indent" w:semiHidden="1" w:unhideWhenUsed="1"/>
+    <w:lsdException w:name="List Continue" w:semiHidden="1" w:unhideWhenUsed="1"/>
+    <w:lsdException w:name="List Continue 2" w:semiHidden="1" w:unhideWhenUsed="1"/>
+    <w:lsdException w:name="List Continue 3" w:semiHidden="1" w:unhideWhenUsed="1"/>
+    <w:lsdException w:name="List Continue 4" w:semiHidden="1" w:unhideWhenUsed="1"/>
+    <w:lsdException w:name="List Continue 5" w:semiHidden="1" w:unhideWhenUsed="1"/>
+    <w:lsdException w:name="Message Header" w:semiHidden="1" w:unhideWhenUsed="1"/>
+    <w:lsdException w:name="Subtitle" w:uiPriority="11" w:qFormat="1"/>
+    <w:lsdException w:name="Salutation" w:semiHidden="1" w:unhideWhenUsed="1"/>
+    <w:lsdException w:name="Date" w:semiHidden="1" w:unhideWhenUsed="1"/>
+    <w:lsdException w:name="Body Text First Indent" w:semiHidden="1" w:unhideWhenUsed="1"/>
+    <w:lsdException w:name="Body Text First Indent 2" w:semiHidden="1" w:unhideWhenUsed="1"/>
+    <w:lsdException w:name="Note Heading" w:semiHidden="1" w:unhideWhenUsed="1"/>
+    <w:lsdException w:name="Body Text 2" w:semiHidden="1" w:unhideWhenUsed="1"/>
+    <w:lsdException w:name="Body Text 3" w:semiHidden="1" w:unhideWhenUsed="1"/>
+    <w:lsdException w:name="Body Text Indent 2" w:semiHidden="1" w:unhideWhenUsed="1"/>
+    <w:lsdException w:name="Body Text Indent 3" w:semiHidden="1" w:unhideWhenUsed="1"/>
+    <w:lsdException w:name="Block Text" w:semiHidden="1" w:unhideWhenUsed="1"/>
+    <w:lsdException w:name="Hyperlink" w:semiHidden="1" w:unhideWhenUsed="1"/>
+    <w:lsdException w:name="FollowedHyperlink" w:semiHidden="1" w:unhideWhenUsed="1"/>
+    <w:lsdException w:name="Strong" w:uiPriority="22" w:qFormat="1"/>
+    <w:lsdException w:name="Emphasis" w:uiPriority="20" w:qFormat="1"/>
+    <w:lsdException w:name="Document Map" w:semiHidden="1" w:unhideWhenUsed="1"/>
+    <w:lsdException w:name="Plain Text" w:semiHidden="1" w:unhideWhenUsed="1"/>
+    <w:lsdException w:name="E-mail Signature" w:semiHidden="1" w:unhideWhenUsed="1"/>
+    <w:lsdException w:name="HTML Top of Form" w:semiHidden="1" w:unhideWhenUsed="1"/>
+    <w:lsdException w:name="HTML Bottom of Form" w:semiHidden="1" w:unhideWhenUsed="1"/>
+    <w:lsdException w:name="Normal (Web)" w:semiHidden="1" w:unhideWhenUsed="1"/>
+    <w:lsdException w:name="HTML Acronym" w:semiHidden="1" w:unhideWhenUsed="1"/>
+    <w:lsdException w:name="HTML Address" w:semiHidden="1" w:unhideWhenUsed="1"/>
+    <w:lsdException w:name="HTML Cite" w:semiHidden="1" w:unhideWhenUsed="1"/>
+    <w:lsdException w:name="HTML Code" w:semiHidden="1" w:unhideWhenUsed="1"/>
+    <w:lsdException w:name="HTML Definition" w:semiHidden="1" w:unhideWhenUsed="1"/>
+    <w:lsdException w:name="HTML Keyboard" w:semiHidden="1" w:unhideWhenUsed="1"/>
+    <w:lsdException w:name="HTML Preformatted" w:semiHidden="1" w:unhideWhenUsed="1"/>
+    <w:lsdException w:name="HTML Sample" w:semiHidden="1" w:unhideWhenUsed="1"/>
+    <w:lsdException w:name="HTML Typewriter" w:semiHidden="1" w:unhideWhenUsed="1"/>
+    <w:lsdException w:name="HTML Variable" w:semiHidden="1" w:unhideWhenUsed="1"/>
+    <w:lsdException w:name="Normal Table" w:semiHidden="1" w:unhideWhenUsed="1"/>
+    <w:lsdException w:name="annotation subject" w:semiHidden="1" w:unhideWhenUsed="1"/>
+    <w:lsdException w:name="No List" w:semiHidden="1" w:unhideWhenUsed="1"/>
+    <w:lsdException w:name="Outline List 1" w:semiHidden="1" w:unhideWhenUsed="1"/>
+    <w:lsdException w:name="Outline List 2" w:semiHidden="1" w:unhideWhenUsed="1"/>
+    <w:lsdException w:name="Outline List 3" w:semiHidden="1" w:unhideWhenUsed="1"/>
+    <w:lsdException w:name="Table Simple 1" w:semiHidden="1" w:unhideWhenUsed="1"/>
+    <w:lsdException w:name="Table Simple 2" w:semiHidden="1" w:unhideWhenUsed="1"/>
+    <w:lsdException w:name="Table Simple 3" w:semiHidden="1" w:unhideWhenUsed="1"/>
+    <w:lsdException w:name="Table Classic 1" w:semiHidden="1" w:unhideWhenUsed="1"/>
+    <w:lsdException w:name="Table Classic 2" w:semiHidden="1" w:unhideWhenUsed="1"/>
+    <w:lsdException w:name="Table Classic 3" w:semiHidden="1" w:unhideWhenUsed="1"/>
+    <w:lsdException w:name="Table Classic 4" w:semiHidden="1" w:unhideWhenUsed="1"/>
+    <w:lsdException w:name="Table Colorful 1" w:semiHidden="1" w:unhideWhenUsed="1"/>
+    <w:lsdException w:name="Table Colorful 2" w:semiHidden="1" w:unhideWhenUsed="1"/>
+    <w:lsdException w:name="Table Colorful 3" w:semiHidden="1" w:unhideWhenUsed="1"/>
+    <w:lsdException w:name="Table Columns 1" w:semiHidden="1" w:unhideWhenUsed="1"/>
+    <w:lsdException w:name="Table Columns 2" w:semiHidden="1" w:unhideWhenUsed="1"/>
+    <w:lsdException w:name="Table Columns 3" w:semiHidden="1" w:unhideWhenUsed="1"/>
+    <w:lsdException w:name="Table Columns 4" w:semiHidden="1" w:unhideWhenUsed="1"/>
+    <w:lsdException w:name="Table Columns 5" w:semiHidden="1" w:unhideWhenUsed="1"/>
+    <w:lsdException w:name="Table Grid 1" w:semiHidden="1" w:unhideWhenUsed="1"/>
+    <w:lsdException w:name="Table Grid 2" w:semiHidden="1" w:unhideWhenUsed="1"/>
+    <w:lsdException w:name="Table Grid 3" w:semiHidden="1" w:unhideWhenUsed="1"/>
+    <w:lsdException w:name="Table Grid 4" w:semiHidden="1" w:unhideWhenUsed="1"/>
+    <w:lsdException w:name="Table Grid 5" w:semiHidden="1" w:unhideWhenUsed="1"/>
+    <w:lsdException w:name="Table Grid 6" w:semiHidden="1" w:unhideWhenUsed="1"/>
+    <w:lsdException w:name="Table Grid 7" w:semiHidden="1" w:unhideWhenUsed="1"/>
+    <w:lsdException w:name="Table Grid 8" w:semiHidden="1" w:unhideWhenUsed="1"/>
+    <w:lsdException w:name="Table List 1" w:semiHidden="1" w:unhideWhenUsed="1"/>
+    <w:lsdException w:name="Table List 2" w:semiHidden="1" w:unhideWhenUsed="1"/>
+    <w:lsdException w:name="Table List 3" w:semiHidden="1" w:unhideWhenUsed="1"/>
+    <w:lsdException w:name="Table List 4" w:semiHidden="1" w:unhideWhenUsed="1"/>
+    <w:lsdException w:name="Table List 5" w:semiHidden="1" w:unhideWhenUsed="1"/>
+    <w:lsdException w:name="Table List 6" w:semiHidden="1" w:unhideWhenUsed="1"/>
+    <w:lsdException w:name="Table List 7" w:semiHidden="1" w:unhideWhenUsed="1"/>
+    <w:lsdException w:name="Table List 8" w:semiHidden="1" w:unhideWhenUsed="1"/>
+    <w:lsdException w:name="Table 3D effects 1" w:semiHidden="1" w:unhideWhenUsed="1"/>
+    <w:lsdException w:name="Table 3D effects 2" w:semiHidden="1" w:unhideWhenUsed="1"/>
+    <w:lsdException w:name="Table 3D effects 3" w:semiHidden="1" w:unhideWhenUsed="1"/>
+    <w:lsdException w:name="Table Contemporary" w:semiHidden="1" w:unhideWhenUsed="1"/>
+    <w:lsdException w:name="Table Elegant" w:semiHidden="1" w:unhideWhenUsed="1"/>
+    <w:lsdException w:name="Table Professional" w:semiHidden="1" w:unhideWhenUsed="1"/>
+    <w:lsdException w:name="Table Subtle 1" w:semiHidden="1" w:unhideWhenUsed="1"/>
+    <w:lsdException w:name="Table Subtle 2" w:semiHidden="1" w:unhideWhenUsed="1"/>
+    <w:lsdException w:name="Table Web 1" w:semiHidden="1" w:unhideWhenUsed="1"/>
+    <w:lsdException w:name="Table Web 2" w:semiHidden="1" w:unhideWhenUsed="1"/>
+    <w:lsdException w:name="Table Web 3" w:semiHidden="1" w:unhideWhenUsed="1"/>
+    <w:lsdException w:name="Balloon Text" w:semiHidden="1" w:unhideWhenUsed="1"/>
+    <w:lsdException w:name="Table Grid" w:uiPriority="59"/>
+    <w:lsdException w:name="Table Theme" w:semiHidden="1" w:unhideWhenUsed="1"/>
+    <w:lsdException w:name="Placeholder Text" w:semiHidden="1"/>
+    <w:lsdException w:name="No Spacing" w:uiPriority="1" w:qFormat="1"/>
+    <w:lsdException w:name="Light Shading" w:uiPriority="60"/>
+    <w:lsdException w:name="Light List" w:uiPriority="61"/>
+    <w:lsdException w:name="Light Grid" w:uiPriority="62"/>
+    <w:lsdException w:name="Medium Shading 1" w:uiPriority="63"/>
+    <w:lsdException w:name="Medium Shading 2" w:uiPriority="64"/>
+    <w:lsdException w:name="Medium List 1" w:uiPriority="65"/>
+    <w:lsdException w:name="Medium List 2" w:uiPriority="66"/>
+    <w:lsdException w:name="Medium Grid 1" w:uiPriority="67"/>
+    <w:lsdException w:name="Medium Grid 2" w:uiPriority="68"/>
+    <w:lsdException w:name="Medium Grid 3" w:uiPriority="69"/>
+    <w:lsdException w:name="Dark List" w:uiPriority="70"/>
+    <w:lsdException w:name="Colorful Shading" w:uiPriority="71"/>
+    <w:lsdException w:name="Colorful List" w:uiPriority="72"/>
+    <w:lsdException w:name="Colorful Grid" w:uiPriority="73"/>
+    <w:lsdException w:name="Light Shading Accent 1" w:uiPriority="60"/>
+    <w:lsdException w:name="Light List Accent 1" w:uiPriority="61"/>
+    <w:lsdException w:name="Light Grid Accent 1" w:uiPriority="62"/>
+    <w:lsdException w:name="Medium Shading 1 Accent 1" w:uiPriority="63"/>
+    <w:lsdException w:name="Medium Shading 2 Accent 1" w:uiPriority="64"/>
+    <w:lsdException w:name="Medium List 1 Accent 1" w:uiPriority="65"/>
+    <w:lsdException w:name="Revision" w:semiHidden="1"/>
+    <w:lsdException w:name="List Paragraph" w:uiPriority="34" w:qFormat="1"/>
+    <w:lsdException w:name="Quote" w:uiPriority="29" w:qFormat="1"/>
+    <w:lsdException w:name="Intense Quote" w:uiPriority="30" w:qFormat="1"/>
+    <w:lsdException w:name="Medium List 2 Accent 1" w:uiPriority="66"/>
+    <w:lsdException w:name="Medium Grid 1 Accent 1" w:uiPriority="67"/>
+    <w:lsdException w:name="Medium Grid 2 Accent 1" w:uiPriority="68"/>
+    <w:lsdException w:name="Medium Grid 3 Accent 1" w:uiPriority="69"/>
+    <w:lsdException w:name="Dark List Accent 1" w:uiPriority="70"/>
+    <w:lsdException w:name="Colorful Shading Accent 1" w:uiPriority="71"/>
+    <w:lsdException w:name="Colorful List Accent 1" w:uiPriority="72"/>
+    <w:lsdException w:name="Colorful Grid Accent 1" w:uiPriority="73"/>
+    <w:lsdException w:name="Light Shading Accent 2" w:uiPriority="60"/>
+    <w:lsdException w:name="Light List Accent 2" w:uiPriority="61"/>
+    <w:lsdException w:name="Light Grid Accent 2" w:uiPriority="62"/>
+    <w:lsdException w:name="Medium Shading 1 Accent 2" w:uiPriority="63"/>
+    <w:lsdException w:name="Medium Shading 2 Accent 2" w:uiPriority="64"/>
+    <w:lsdException w:name="Medium List 1 Accent 2" w:uiPriority="65"/>
+    <w:lsdException w:name="Medium List 2 Accent 2" w:uiPriority="66"/>
+    <w:lsdException w:name="Medium Grid 1 Accent 2" w:uiPriority="67"/>
+    <w:lsdException w:name="Medium Grid 2 Accent 2" w:uiPriority="68"/>
+    <w:lsdException w:name="Medium Grid 3 Accent 2" w:uiPriority="69"/>
+    <w:lsdException w:name="Dark List Accent 2" w:uiPriority="70"/>
+    <w:lsdException w:name="Colorful Shading Accent 2" w:uiPriority="71"/>
+    <w:lsdException w:name="Colorful List Accent 2" w:uiPriority="72"/>
+    <w:lsdException w:name="Colorful Grid Accent 2" w:uiPriority="73"/>
+    <w:lsdException w:name="Light Shading Accent 3" w:uiPriority="60"/>
+    <w:lsdException w:name="Light List Accent 3" w:uiPriority="61"/>
+    <w:lsdException w:name="Light Grid Accent 3" w:uiPriority="62"/>
+    <w:lsdException w:name="Medium Shading 1 Accent 3" w:uiPriority="63"/>
+    <w:lsdException w:name="Medium Shading 2 Accent 3" w:uiPriority="64"/>
+    <w:lsdException w:name="Medium List 1 Accent 3" w:uiPriority="65"/>
+    <w:lsdException w:name="Medium List 2 Accent 3" w:uiPriority="66"/>
+    <w:lsdException w:name="Medium Grid 1 Accent 3" w:uiPriority="67"/>
+    <w:lsdException w:name="Medium Grid 2 Accent 3" w:uiPriority="68"/>
+    <w:lsdException w:name="Medium Grid 3 Accent 3" w:uiPriority="69"/>
+    <w:lsdException w:name="Dark List Accent 3" w:uiPriority="70"/>
+    <w:lsdException w:name="Colorful Shading Accent 3" w:uiPriority="71"/>
+    <w:lsdException w:name="Colorful List Accent 3" w:uiPriority="72"/>
+    <w:lsdException w:name="Colorful Grid Accent 3" w:uiPriority="73"/>
+    <w:lsdException w:name="Light Shading Accent 4" w:uiPriority="60"/>
+    <w:lsdException w:name="Light List Accent 4" w:uiPriority="61"/>
+    <w:lsdException w:name="Light Grid Accent 4" w:uiPriority="62"/>
+    <w:lsdException w:name="Medium Shading 1 Accent 4" w:uiPriority="63"/>
+    <w:lsdException w:name="Medium Shading 2 Accent 4" w:uiPriority="64"/>
+    <w:lsdException w:name="Medium List 1 Accent 4" w:uiPriority="65"/>
+    <w:lsdException w:name="Medium List 2 Accent 4" w:uiPriority="66"/>
+    <w:lsdException w:name="Medium Grid 1 Accent 4" w:uiPriority="67"/>
+    <w:lsdException w:name="Medium Grid 2 Accent 4" w:uiPriority="68"/>
+    <w:lsdException w:name="Medium Grid 3 Accent 4" w:uiPriority="69"/>
+    <w:lsdException w:name="Dark List Accent 4" w:uiPriority="70"/>
+    <w:lsdException w:name="Colorful Shading Accent 4" w:uiPriority="71"/>
+    <w:lsdException w:name="Colorful List Accent 4" w:uiPriority="72"/>
+    <w:lsdException w:name="Colorful Grid Accent 4" w:uiPriority="73"/>
+    <w:lsdException w:name="Light Shading Accent 5" w:uiPriority="60"/>
+    <w:lsdException w:name="Light List Accent 5" w:uiPriority="61"/>
+    <w:lsdException w:name="Light Grid Accent 5" w:uiPriority="62"/>
+    <w:lsdException w:name="Medium Shading 1 Accent 5" w:uiPriority="63"/>
+    <w:lsdException w:name="Medium Shading 2 Accent 5" w:uiPriority="64"/>
+    <w:lsdException w:name="Medium List 1 Accent 5" w:uiPriority="65"/>
+    <w:lsdException w:name="Medium List 2 Accent 5" w:uiPriority="66"/>
+    <w:lsdException w:name="Medium Grid 1 Accent 5" w:uiPriority="67"/>
+    <w:lsdException w:name="Medium Grid 2 Accent 5" w:uiPriority="68"/>
+    <w:lsdException w:name="Medium Grid 3 Accent 5" w:uiPriority="69"/>
+    <w:lsdException w:name="Dark List Accent 5" w:uiPriority="70"/>
+    <w:lsdException w:name="Colorful Shading Accent 5" w:uiPriority="71"/>
+    <w:lsdException w:name="Colorful List Accent 5" w:uiPriority="72"/>
+    <w:lsdException w:name="Colorful Grid Accent 5" w:uiPriority="73"/>
+    <w:lsdException w:name="Light Shading Accent 6" w:uiPriority="60"/>
+    <w:lsdException w:name="Light List Accent 6" w:uiPriority="61"/>
+    <w:lsdException w:name="Light Grid Accent 6" w:uiPriority="62"/>
+    <w:lsdException w:name="Medium Shading 1 Accent 6" w:uiPriority="63"/>
+    <w:lsdException w:name="Medium Shading 2 Accent 6" w:uiPriority="64"/>
+    <w:lsdException w:name="Medium List 1 Accent 6" w:uiPriority="65"/>
+    <w:lsdException w:name="Medium List 2 Accent 6" w:uiPriority="66"/>
+    <w:lsdException w:name="Medium Grid 1 Accent 6" w:uiPriority="67"/>
+    <w:lsdException w:name="Medium Grid 2 Accent 6" w:uiPriority="68"/>
+    <w:lsdException w:name="Medium Grid 3 Accent 6" w:uiPriority="69"/>
+    <w:lsdException w:name="Dark List Accent 6" w:uiPriority="70"/>
+    <w:lsdException w:name="Colorful Shading Accent 6" w:uiPriority="71"/>
+    <w:lsdException w:name="Colorful List Accent 6" w:uiPriority="72"/>
+    <w:lsdException w:name="Colorful Grid Accent 6" w:uiPriority="73"/>
+    <w:lsdException w:name="Subtle Emphasis" w:uiPriority="19" w:qFormat="1"/>
+    <w:lsdException w:name="Intense Emphasis" w:uiPriority="21" w:qFormat="1"/>
+    <w:lsdException w:name="Subtle Reference" w:uiPriority="31" w:qFormat="1"/>
+    <w:lsdException w:name="Intense Reference" w:uiPriority="32" w:qFormat="1"/>
+    <w:lsdException w:name="Book Title" w:uiPriority="33" w:qFormat="1"/>
+    <w:lsdException w:name="Bibliography" w:semiHidden="1" w:uiPriority="37" w:unhideWhenUsed="1"/>
+    <w:lsdException w:name="TOC Heading" w:semiHidden="1" w:uiPriority="39" w:unhideWhenUsed="1" w:qFormat="1"/>
+    <w:lsdException w:name="Plain Table 1" w:uiPriority="41"/>
+    <w:lsdException w:name="Plain Table 2" w:uiPriority="42"/>
+    <w:lsdException w:name="Plain Table 3" w:uiPriority="43"/>
+    <w:lsdException w:name="Plain Table 4" w:uiPriority="44"/>
+    <w:lsdException w:name="Plain Table 5" w:uiPriority="45"/>
+    <w:lsdException w:name="Grid Table Light" w:uiPriority="40"/>
+    <w:lsdException w:name="Grid Table 1 Light" w:uiPriority="46"/>
+    <w:lsdException w:name="Grid Table 2" w:uiPriority="47"/>
+    <w:lsdException w:name="Grid Table 3" w:uiPriority="48"/>
+    <w:lsdException w:name="Grid Table 4" w:uiPriority="49"/>
+    <w:lsdException w:name="Grid Table 5 Dark" w:uiPriority="50"/>
+    <w:lsdException w:name="Grid Table 6 Colorful" w:uiPriority="51"/>
+    <w:lsdException w:name="Grid Table 7 Colorful" w:uiPriority="52"/>
+    <w:lsdException w:name="Grid Table 1 Light Accent 1" w:uiPriority="46"/>
+    <w:lsdException w:name="Grid Table 2 Accent 1" w:uiPriority="47"/>
+    <w:lsdException w:name="Grid Table 3 Accent 1" w:uiPriority="48"/>
+    <w:lsdException w:name="Grid Table 4 Accent 1" w:uiPriority="49"/>
+    <w:lsdException w:name="Grid Table 5 Dark Accent 1" w:uiPriority="50"/>
+    <w:lsdException w:name="Grid Table 6 Colorful Accent 1" w:uiPriority="51"/>
+    <w:lsdException w:name="Grid Table 7 Colorful Accent 1" w:uiPriority="52"/>
+    <w:lsdException w:name="Grid Table 1 Light Accent 2" w:uiPriority="46"/>
+    <w:lsdException w:name="Grid Table 2 Accent 2" w:uiPriority="47"/>
+    <w:lsdException w:name="Grid Table 3 Accent 2" w:uiPriority="48"/>
+    <w:lsdException w:name="Grid Table 4 Accent 2" w:uiPriority="49"/>
+    <w:lsdException w:name="Grid Table 5 Dark Accent 2" w:uiPriority="50"/>
+    <w:lsdException w:name="Grid Table 6 Colorful Accent 2" w:uiPriority="51"/>
+    <w:lsdException w:name="Grid Table 7 Colorful Accent 2" w:uiPriority="52"/>
+    <w:lsdException w:name="Grid Table 1 Light Accent 3" w:uiPriority="46"/>
+    <w:lsdException w:name="Grid Table 2 Accent 3" w:uiPriority="47"/>
+    <w:lsdException w:name="Grid Table 3 Accent 3" w:uiPriority="48"/>
+    <w:lsdException w:name="Grid Table 4 Accent 3" w:uiPriority="49"/>
+    <w:lsdException w:name="Grid Table 5 Dark Accent 3" w:uiPriority="50"/>
+    <w:lsdException w:name="Grid Table 6 Colorful Accent 3" w:uiPriority="51"/>
+    <w:lsdException w:name="Grid Table 7 Colorful Accent 3" w:uiPriority="52"/>
+    <w:lsdException w:name="Grid Table 1 Light Accent 4" w:uiPriority="46"/>
+    <w:lsdException w:name="Grid Table 2 Accent 4" w:uiPriority="47"/>
+    <w:lsdException w:name="Grid Table 3 Accent 4" w:uiPriority="48"/>
+    <w:lsdException w:name="Grid Table 4 Accent 4" w:uiPriority="49"/>
+    <w:lsdException w:name="Grid Table 5 Dark Accent 4" w:uiPriority="50"/>
+    <w:lsdException w:name="Grid Table 6 Colorful Accent 4" w:uiPriority="51"/>
+    <w:lsdException w:name="Grid Table 7 Colorful Accent 4" w:uiPriority="52"/>
+    <w:lsdException w:name="Grid Table 1 Light Accent 5" w:uiPriority="46"/>
+    <w:lsdException w:name="Grid Table 2 Accent 5" w:uiPriority="47"/>
+    <w:lsdException w:name="Grid Table 3 Accent 5" w:uiPriority="48"/>
+    <w:lsdException w:name="Grid Table 4 Accent 5" w:uiPriority="49"/>
+    <w:lsdException w:name="Grid Table 5 Dark Accent 5" w:uiPriority="50"/>
+    <w:lsdException w:name="Grid Table 6 Colorful Accent 5" w:uiPriority="51"/>
+    <w:lsdException w:name="Grid Table 7 Colorful Accent 5" w:uiPriority="52"/>
+    <w:lsdException w:name="Grid Table 1 Light Accent 6" w:uiPriority="46"/>
+    <w:lsdException w:name="Grid Table 2 Accent 6" w:uiPriority="47"/>
+    <w:lsdException w:name="Grid Table 3 Accent 6" w:uiPriority="48"/>
+    <w:lsdException w:name="Grid Table 4 Accent 6" w:uiPriority="49"/>
+    <w:lsdException w:name="Grid Table 5 Dark Accent 6" w:uiPriority="50"/>
+    <w:lsdException w:name="Grid Table 6 Colorful Accent 6" w:uiPriority="51"/>
+    <w:lsdException w:name="Grid Table 7 Colorful Accent 6" w:uiPriority="52"/>
+    <w:lsdException w:name="List Table 1 Light" w:uiPriority="46"/>
+    <w:lsdException w:name="List Table 2" w:uiPriority="47"/>
+    <w:lsdException w:name="List Table 3" w:uiPriority="48"/>
+    <w:lsdException w:name="List Table 4" w:uiPriority="49"/>
+    <w:lsdException w:name="List Table 5 Dark" w:uiPriority="50"/>
+    <w:lsdException w:name="List Table 6 Colorful" w:uiPriority="51"/>
+    <w:lsdException w:name="List Table 7 Colorful" w:uiPriority="52"/>
+    <w:lsdException w:name="List Table 1 Light Accent 1" w:uiPriority="46"/>
+    <w:lsdException w:name="List Table 2 Accent 1" w:uiPriority="47"/>
+    <w:lsdException w:name="List Table 3 Accent 1" w:uiPriority="48"/>
+    <w:lsdException w:name="List Table 4 Accent 1" w:uiPriority="49"/>
+    <w:lsdException w:name="List Table 5 Dark Accent 1" w:uiPriority="50"/>
+    <w:lsdException w:name="List Table 6 Colorful Accent 1" w:uiPriority="51"/>
+    <w:lsdException w:name="List Table 7 Colorful Accent 1" w:uiPriority="52"/>
+    <w:lsdException w:name="List Table 1 Light Accent 2" w:uiPriority="46"/>
+    <w:lsdException w:name="List Table 2 Accent 2" w:uiPriority="47"/>
+    <w:lsdException w:name="List Table 3 Accent 2" w:uiPriority="48"/>
+    <w:lsdException w:name="List Table 4 Accent 2" w:uiPriority="49"/>
+    <w:lsdException w:name="List Table 5 Dark Accent 2" w:uiPriority="50"/>
+    <w:lsdException w:name="List Table 6 Colorful Accent 2" w:uiPriority="51"/>
+    <w:lsdException w:name="List Table 7 Colorful Accent 2" w:uiPriority="52"/>
+    <w:lsdException w:name="List Table 1 Light Accent 3" w:uiPriority="46"/>
+    <w:lsdException w:name="List Table 2 Accent 3" w:uiPriority="47"/>
+    <w:lsdException w:name="List Table 3 Accent 3" w:uiPriority="48"/>
+    <w:lsdException w:name="List Table 4 Accent 3" w:uiPriority="49"/>
+    <w:lsdException w:name="List Table 5 Dark Accent 3" w:uiPriority="50"/>
+    <w:lsdException w:name="List Table 6 Colorful Accent 3" w:uiPriority="51"/>
+    <w:lsdException w:name="List Table 7 Colorful Accent 3" w:uiPriority="52"/>
+    <w:lsdException w:name="List Table 1 Light Accent 4" w:uiPriority="46"/>
+    <w:lsdException w:name="List Table 2 Accent 4" w:uiPriority="47"/>
+    <w:lsdException w:name="List Table 3 Accent 4" w:uiPriority="48"/>
+    <w:lsdException w:name="List Table 4 Accent 4" w:uiPriority="49"/>
+    <w:lsdException w:name="List Table 5 Dark Accent 4" w:uiPriority="50"/>
+    <w:lsdException w:name="List Table 6 Colorful Accent 4" w:uiPriority="51"/>
+    <w:lsdException w:name="List Table 7 Colorful Accent 4" w:uiPriority="52"/>
+    <w:lsdException w:name="List Table 1 Light Accent 5" w:uiPriority="46"/>
+    <w:lsdException w:name="List Table 2 Accent 5" w:uiPriority="47"/>
+    <w:lsdException w:name="List Table 3 Accent 5" w:uiPriority="48"/>
+    <w:lsdException w:name="List Table 4 Accent 5" w:uiPriority="49"/>
+    <w:lsdException w:name="List Table 5 Dark Accent 5" w:uiPriority="50"/>
+    <w:lsdException w:name="List Table 6 Colorful Accent 5" w:uiPriority="51"/>
+    <w:lsdException w:name="List Table 7 Colorful Accent 5" w:uiPriority="52"/>
+    <w:lsdException w:name="List Table 1 Light Accent 6" w:uiPriority="46"/>
+    <w:lsdException w:name="List Table 2 Accent 6" w:uiPriority="47"/>
+    <w:lsdException w:name="List Table 3 Accent 6" w:uiPriority="48"/>
+    <w:lsdException w:name="List Table 4 Accent 6" w:uiPriority="49"/>
+    <w:lsdException w:name="List Table 5 Dark Accent 6" w:uiPriority="50"/>
+    <w:lsdException w:name="List Table 6 Colorful Accent 6" w:uiPriority="51"/>
+    <w:lsdException w:name="List Table 7 Colorful Accent 6" w:uiPriority="52"/>
   </w:latentStyles>
   <w:style w:type="paragraph" w:default="1" w:styleId="Normal">
     <w:name w:val="Normal"/>
@@ -4030,198 +4282,8 @@
 </w:styles>
 </file>
 
-<file path=word/stylesWithEffects.xml><?xml version="1.0" encoding="utf-8"?>
-<w:styles xmlns:wpc="http://schemas.microsoft.com/office/word/2010/wordprocessingCanvas" xmlns:mc="http://schemas.openxmlformats.org/markup-compatibility/2006" xmlns:o="urn:schemas-microsoft-com:office:office" xmlns:r="http://schemas.openxmlformats.org/officeDocument/2006/relationships" xmlns:m="http://schemas.openxmlformats.org/officeDocument/2006/math" xmlns:v="urn:schemas-microsoft-com:vml" xmlns:wp14="http://schemas.microsoft.com/office/word/2010/wordprocessingDrawing" xmlns:wp="http://schemas.openxmlformats.org/drawingml/2006/wordprocessingDrawing" xmlns:w10="urn:schemas-microsoft-com:office:word" xmlns:w="http://schemas.openxmlformats.org/wordprocessingml/2006/main" xmlns:w14="http://schemas.microsoft.com/office/word/2010/wordml" xmlns:wpg="http://schemas.microsoft.com/office/word/2010/wordprocessingGroup" xmlns:wpi="http://schemas.microsoft.com/office/word/2010/wordprocessingInk" xmlns:wne="http://schemas.microsoft.com/office/word/2006/wordml" xmlns:wps="http://schemas.microsoft.com/office/word/2010/wordprocessingShape" mc:Ignorable="w14 wp14">
-  <w:docDefaults>
-    <w:rPrDefault>
-      <w:rPr>
-        <w:rFonts w:asciiTheme="minorHAnsi" w:eastAsiaTheme="minorEastAsia" w:hAnsiTheme="minorHAnsi" w:cstheme="minorBidi"/>
-        <w:sz w:val="22"/>
-        <w:szCs w:val="22"/>
-        <w:lang w:val="pt-PT" w:eastAsia="pt-PT" w:bidi="ar-SA"/>
-      </w:rPr>
-    </w:rPrDefault>
-    <w:pPrDefault>
-      <w:pPr>
-        <w:spacing w:after="200" w:line="276" w:lineRule="auto"/>
-      </w:pPr>
-    </w:pPrDefault>
-  </w:docDefaults>
-  <w:latentStyles w:defLockedState="0" w:defUIPriority="99" w:defSemiHidden="1" w:defUnhideWhenUsed="1" w:defQFormat="0" w:count="267">
-    <w:lsdException w:name="Normal" w:semiHidden="0" w:uiPriority="0" w:unhideWhenUsed="0" w:qFormat="1"/>
-    <w:lsdException w:name="heading 1" w:semiHidden="0" w:uiPriority="9" w:unhideWhenUsed="0" w:qFormat="1"/>
-    <w:lsdException w:name="heading 2" w:uiPriority="9" w:qFormat="1"/>
-    <w:lsdException w:name="heading 3" w:uiPriority="9" w:qFormat="1"/>
-    <w:lsdException w:name="heading 4" w:uiPriority="9" w:qFormat="1"/>
-    <w:lsdException w:name="heading 5" w:uiPriority="9" w:qFormat="1"/>
-    <w:lsdException w:name="heading 6" w:uiPriority="9" w:qFormat="1"/>
-    <w:lsdException w:name="heading 7" w:uiPriority="9" w:qFormat="1"/>
-    <w:lsdException w:name="heading 8" w:uiPriority="9" w:qFormat="1"/>
-    <w:lsdException w:name="heading 9" w:uiPriority="9" w:qFormat="1"/>
-    <w:lsdException w:name="toc 1" w:uiPriority="39"/>
-    <w:lsdException w:name="toc 2" w:uiPriority="39"/>
-    <w:lsdException w:name="toc 3" w:uiPriority="39"/>
-    <w:lsdException w:name="toc 4" w:uiPriority="39"/>
-    <w:lsdException w:name="toc 5" w:uiPriority="39"/>
-    <w:lsdException w:name="toc 6" w:uiPriority="39"/>
-    <w:lsdException w:name="toc 7" w:uiPriority="39"/>
-    <w:lsdException w:name="toc 8" w:uiPriority="39"/>
-    <w:lsdException w:name="toc 9" w:uiPriority="39"/>
-    <w:lsdException w:name="caption" w:uiPriority="35" w:qFormat="1"/>
-    <w:lsdException w:name="Title" w:semiHidden="0" w:uiPriority="10" w:unhideWhenUsed="0" w:qFormat="1"/>
-    <w:lsdException w:name="Default Paragraph Font" w:uiPriority="1"/>
-    <w:lsdException w:name="Subtitle" w:semiHidden="0" w:uiPriority="11" w:unhideWhenUsed="0" w:qFormat="1"/>
-    <w:lsdException w:name="Strong" w:semiHidden="0" w:uiPriority="22" w:unhideWhenUsed="0" w:qFormat="1"/>
-    <w:lsdException w:name="Emphasis" w:semiHidden="0" w:uiPriority="20" w:unhideWhenUsed="0" w:qFormat="1"/>
-    <w:lsdException w:name="Table Grid" w:semiHidden="0" w:uiPriority="59" w:unhideWhenUsed="0"/>
-    <w:lsdException w:name="Placeholder Text" w:unhideWhenUsed="0"/>
-    <w:lsdException w:name="No Spacing" w:semiHidden="0" w:uiPriority="1" w:unhideWhenUsed="0" w:qFormat="1"/>
-    <w:lsdException w:name="Light Shading" w:semiHidden="0" w:uiPriority="60" w:unhideWhenUsed="0"/>
-    <w:lsdException w:name="Light List" w:semiHidden="0" w:uiPriority="61" w:unhideWhenUsed="0"/>
-    <w:lsdException w:name="Light Grid" w:semiHidden="0" w:uiPriority="62" w:unhideWhenUsed="0"/>
-    <w:lsdException w:name="Medium Shading 1" w:semiHidden="0" w:uiPriority="63" w:unhideWhenUsed="0"/>
-    <w:lsdException w:name="Medium Shading 2" w:semiHidden="0" w:uiPriority="64" w:unhideWhenUsed="0"/>
-    <w:lsdException w:name="Medium List 1" w:semiHidden="0" w:uiPriority="65" w:unhideWhenUsed="0"/>
-    <w:lsdException w:name="Medium List 2" w:semiHidden="0" w:uiPriority="66" w:unhideWhenUsed="0"/>
-    <w:lsdException w:name="Medium Grid 1" w:semiHidden="0" w:uiPriority="67" w:unhideWhenUsed="0"/>
-    <w:lsdException w:name="Medium Grid 2" w:semiHidden="0" w:uiPriority="68" w:unhideWhenUsed="0"/>
-    <w:lsdException w:name="Medium Grid 3" w:semiHidden="0" w:uiPriority="69" w:unhideWhenUsed="0"/>
-    <w:lsdException w:name="Dark List" w:semiHidden="0" w:uiPriority="70" w:unhideWhenUsed="0"/>
-    <w:lsdException w:name="Colorful Shading" w:semiHidden="0" w:uiPriority="71" w:unhideWhenUsed="0"/>
-    <w:lsdException w:name="Colorful List" w:semiHidden="0" w:uiPriority="72" w:unhideWhenUsed="0"/>
-    <w:lsdException w:name="Colorful Grid" w:semiHidden="0" w:uiPriority="73" w:unhideWhenUsed="0"/>
-    <w:lsdException w:name="Light Shading Accent 1" w:semiHidden="0" w:uiPriority="60" w:unhideWhenUsed="0"/>
-    <w:lsdException w:name="Light List Accent 1" w:semiHidden="0" w:uiPriority="61" w:unhideWhenUsed="0"/>
-    <w:lsdException w:name="Light Grid Accent 1" w:semiHidden="0" w:uiPriority="62" w:unhideWhenUsed="0"/>
-    <w:lsdException w:name="Medium Shading 1 Accent 1" w:semiHidden="0" w:uiPriority="63" w:unhideWhenUsed="0"/>
-    <w:lsdException w:name="Medium Shading 2 Accent 1" w:semiHidden="0" w:uiPriority="64" w:unhideWhenUsed="0"/>
-    <w:lsdException w:name="Medium List 1 Accent 1" w:semiHidden="0" w:uiPriority="65" w:unhideWhenUsed="0"/>
-    <w:lsdException w:name="Revision" w:unhideWhenUsed="0"/>
-    <w:lsdException w:name="List Paragraph" w:semiHidden="0" w:uiPriority="34" w:unhideWhenUsed="0" w:qFormat="1"/>
-    <w:lsdException w:name="Quote" w:semiHidden="0" w:uiPriority="29" w:unhideWhenUsed="0" w:qFormat="1"/>
-    <w:lsdException w:name="Intense Quote" w:semiHidden="0" w:uiPriority="30" w:unhideWhenUsed="0" w:qFormat="1"/>
-    <w:lsdException w:name="Medium List 2 Accent 1" w:semiHidden="0" w:uiPriority="66" w:unhideWhenUsed="0"/>
-    <w:lsdException w:name="Medium Grid 1 Accent 1" w:semiHidden="0" w:uiPriority="67" w:unhideWhenUsed="0"/>
-    <w:lsdException w:name="Medium Grid 2 Accent 1" w:semiHidden="0" w:uiPriority="68" w:unhideWhenUsed="0"/>
-    <w:lsdException w:name="Medium Grid 3 Accent 1" w:semiHidden="0" w:uiPriority="69" w:unhideWhenUsed="0"/>
-    <w:lsdException w:name="Dark List Accent 1" w:semiHidden="0" w:uiPriority="70" w:unhideWhenUsed="0"/>
-    <w:lsdException w:name="Colorful Shading Accent 1" w:semiHidden="0" w:uiPriority="71" w:unhideWhenUsed="0"/>
-    <w:lsdException w:name="Colorful List Accent 1" w:semiHidden="0" w:uiPriority="72" w:unhideWhenUsed="0"/>
-    <w:lsdException w:name="Colorful Grid Accent 1" w:semiHidden="0" w:uiPriority="73" w:unhideWhenUsed="0"/>
-    <w:lsdException w:name="Light Shading Accent 2" w:semiHidden="0" w:uiPriority="60" w:unhideWhenUsed="0"/>
-    <w:lsdException w:name="Light List Accent 2" w:semiHidden="0" w:uiPriority="61" w:unhideWhenUsed="0"/>
-    <w:lsdException w:name="Light Grid Accent 2" w:semiHidden="0" w:uiPriority="62" w:unhideWhenUsed="0"/>
-    <w:lsdException w:name="Medium Shading 1 Accent 2" w:semiHidden="0" w:uiPriority="63" w:unhideWhenUsed="0"/>
-    <w:lsdException w:name="Medium Shading 2 Accent 2" w:semiHidden="0" w:uiPriority="64" w:unhideWhenUsed="0"/>
-    <w:lsdException w:name="Medium List 1 Accent 2" w:semiHidden="0" w:uiPriority="65" w:unhideWhenUsed="0"/>
-    <w:lsdException w:name="Medium List 2 Accent 2" w:semiHidden="0" w:uiPriority="66" w:unhideWhenUsed="0"/>
-    <w:lsdException w:name="Medium Grid 1 Accent 2" w:semiHidden="0" w:uiPriority="67" w:unhideWhenUsed="0"/>
-    <w:lsdException w:name="Medium Grid 2 Accent 2" w:semiHidden="0" w:uiPriority="68" w:unhideWhenUsed="0"/>
-    <w:lsdException w:name="Medium Grid 3 Accent 2" w:semiHidden="0" w:uiPriority="69" w:unhideWhenUsed="0"/>
-    <w:lsdException w:name="Dark List Accent 2" w:semiHidden="0" w:uiPriority="70" w:unhideWhenUsed="0"/>
-    <w:lsdException w:name="Colorful Shading Accent 2" w:semiHidden="0" w:uiPriority="71" w:unhideWhenUsed="0"/>
-    <w:lsdException w:name="Colorful List Accent 2" w:semiHidden="0" w:uiPriority="72" w:unhideWhenUsed="0"/>
-    <w:lsdException w:name="Colorful Grid Accent 2" w:semiHidden="0" w:uiPriority="73" w:unhideWhenUsed="0"/>
-    <w:lsdException w:name="Light Shading Accent 3" w:semiHidden="0" w:uiPriority="60" w:unhideWhenUsed="0"/>
-    <w:lsdException w:name="Light List Accent 3" w:semiHidden="0" w:uiPriority="61" w:unhideWhenUsed="0"/>
-    <w:lsdException w:name="Light Grid Accent 3" w:semiHidden="0" w:uiPriority="62" w:unhideWhenUsed="0"/>
-    <w:lsdException w:name="Medium Shading 1 Accent 3" w:semiHidden="0" w:uiPriority="63" w:unhideWhenUsed="0"/>
-    <w:lsdException w:name="Medium Shading 2 Accent 3" w:semiHidden="0" w:uiPriority="64" w:unhideWhenUsed="0"/>
-    <w:lsdException w:name="Medium List 1 Accent 3" w:semiHidden="0" w:uiPriority="65" w:unhideWhenUsed="0"/>
-    <w:lsdException w:name="Medium List 2 Accent 3" w:semiHidden="0" w:uiPriority="66" w:unhideWhenUsed="0"/>
-    <w:lsdException w:name="Medium Grid 1 Accent 3" w:semiHidden="0" w:uiPriority="67" w:unhideWhenUsed="0"/>
-    <w:lsdException w:name="Medium Grid 2 Accent 3" w:semiHidden="0" w:uiPriority="68" w:unhideWhenUsed="0"/>
-    <w:lsdException w:name="Medium Grid 3 Accent 3" w:semiHidden="0" w:uiPriority="69" w:unhideWhenUsed="0"/>
-    <w:lsdException w:name="Dark List Accent 3" w:semiHidden="0" w:uiPriority="70" w:unhideWhenUsed="0"/>
-    <w:lsdException w:name="Colorful Shading Accent 3" w:semiHidden="0" w:uiPriority="71" w:unhideWhenUsed="0"/>
-    <w:lsdException w:name="Colorful List Accent 3" w:semiHidden="0" w:uiPriority="72" w:unhideWhenUsed="0"/>
-    <w:lsdException w:name="Colorful Grid Accent 3" w:semiHidden="0" w:uiPriority="73" w:unhideWhenUsed="0"/>
-    <w:lsdException w:name="Light Shading Accent 4" w:semiHidden="0" w:uiPriority="60" w:unhideWhenUsed="0"/>
-    <w:lsdException w:name="Light List Accent 4" w:semiHidden="0" w:uiPriority="61" w:unhideWhenUsed="0"/>
-    <w:lsdException w:name="Light Grid Accent 4" w:semiHidden="0" w:uiPriority="62" w:unhideWhenUsed="0"/>
-    <w:lsdException w:name="Medium Shading 1 Accent 4" w:semiHidden="0" w:uiPriority="63" w:unhideWhenUsed="0"/>
-    <w:lsdException w:name="Medium Shading 2 Accent 4" w:semiHidden="0" w:uiPriority="64" w:unhideWhenUsed="0"/>
-    <w:lsdException w:name="Medium List 1 Accent 4" w:semiHidden="0" w:uiPriority="65" w:unhideWhenUsed="0"/>
-    <w:lsdException w:name="Medium List 2 Accent 4" w:semiHidden="0" w:uiPriority="66" w:unhideWhenUsed="0"/>
-    <w:lsdException w:name="Medium Grid 1 Accent 4" w:semiHidden="0" w:uiPriority="67" w:unhideWhenUsed="0"/>
-    <w:lsdException w:name="Medium Grid 2 Accent 4" w:semiHidden="0" w:uiPriority="68" w:unhideWhenUsed="0"/>
-    <w:lsdException w:name="Medium Grid 3 Accent 4" w:semiHidden="0" w:uiPriority="69" w:unhideWhenUsed="0"/>
-    <w:lsdException w:name="Dark List Accent 4" w:semiHidden="0" w:uiPriority="70" w:unhideWhenUsed="0"/>
-    <w:lsdException w:name="Colorful Shading Accent 4" w:semiHidden="0" w:uiPriority="71" w:unhideWhenUsed="0"/>
-    <w:lsdException w:name="Colorful List Accent 4" w:semiHidden="0" w:uiPriority="72" w:unhideWhenUsed="0"/>
-    <w:lsdException w:name="Colorful Grid Accent 4" w:semiHidden="0" w:uiPriority="73" w:unhideWhenUsed="0"/>
-    <w:lsdException w:name="Light Shading Accent 5" w:semiHidden="0" w:uiPriority="60" w:unhideWhenUsed="0"/>
-    <w:lsdException w:name="Light List Accent 5" w:semiHidden="0" w:uiPriority="61" w:unhideWhenUsed="0"/>
-    <w:lsdException w:name="Light Grid Accent 5" w:semiHidden="0" w:uiPriority="62" w:unhideWhenUsed="0"/>
-    <w:lsdException w:name="Medium Shading 1 Accent 5" w:semiHidden="0" w:uiPriority="63" w:unhideWhenUsed="0"/>
-    <w:lsdException w:name="Medium Shading 2 Accent 5" w:semiHidden="0" w:uiPriority="64" w:unhideWhenUsed="0"/>
-    <w:lsdException w:name="Medium List 1 Accent 5" w:semiHidden="0" w:uiPriority="65" w:unhideWhenUsed="0"/>
-    <w:lsdException w:name="Medium List 2 Accent 5" w:semiHidden="0" w:uiPriority="66" w:unhideWhenUsed="0"/>
-    <w:lsdException w:name="Medium Grid 1 Accent 5" w:semiHidden="0" w:uiPriority="67" w:unhideWhenUsed="0"/>
-    <w:lsdException w:name="Medium Grid 2 Accent 5" w:semiHidden="0" w:uiPriority="68" w:unhideWhenUsed="0"/>
-    <w:lsdException w:name="Medium Grid 3 Accent 5" w:semiHidden="0" w:uiPriority="69" w:unhideWhenUsed="0"/>
-    <w:lsdException w:name="Dark List Accent 5" w:semiHidden="0" w:uiPriority="70" w:unhideWhenUsed="0"/>
-    <w:lsdException w:name="Colorful Shading Accent 5" w:semiHidden="0" w:uiPriority="71" w:unhideWhenUsed="0"/>
-    <w:lsdException w:name="Colorful List Accent 5" w:semiHidden="0" w:uiPriority="72" w:unhideWhenUsed="0"/>
-    <w:lsdException w:name="Colorful Grid Accent 5" w:semiHidden="0" w:uiPriority="73" w:unhideWhenUsed="0"/>
-    <w:lsdException w:name="Light Shading Accent 6" w:semiHidden="0" w:uiPriority="60" w:unhideWhenUsed="0"/>
-    <w:lsdException w:name="Light List Accent 6" w:semiHidden="0" w:uiPriority="61" w:unhideWhenUsed="0"/>
-    <w:lsdException w:name="Light Grid Accent 6" w:semiHidden="0" w:uiPriority="62" w:unhideWhenUsed="0"/>
-    <w:lsdException w:name="Medium Shading 1 Accent 6" w:semiHidden="0" w:uiPriority="63" w:unhideWhenUsed="0"/>
-    <w:lsdException w:name="Medium Shading 2 Accent 6" w:semiHidden="0" w:uiPriority="64" w:unhideWhenUsed="0"/>
-    <w:lsdException w:name="Medium List 1 Accent 6" w:semiHidden="0" w:uiPriority="65" w:unhideWhenUsed="0"/>
-    <w:lsdException w:name="Medium List 2 Accent 6" w:semiHidden="0" w:uiPriority="66" w:unhideWhenUsed="0"/>
-    <w:lsdException w:name="Medium Grid 1 Accent 6" w:semiHidden="0" w:uiPriority="67" w:unhideWhenUsed="0"/>
-    <w:lsdException w:name="Medium Grid 2 Accent 6" w:semiHidden="0" w:uiPriority="68" w:unhideWhenUsed="0"/>
-    <w:lsdException w:name="Medium Grid 3 Accent 6" w:semiHidden="0" w:uiPriority="69" w:unhideWhenUsed="0"/>
-    <w:lsdException w:name="Dark List Accent 6" w:semiHidden="0" w:uiPriority="70" w:unhideWhenUsed="0"/>
-    <w:lsdException w:name="Colorful Shading Accent 6" w:semiHidden="0" w:uiPriority="71" w:unhideWhenUsed="0"/>
-    <w:lsdException w:name="Colorful List Accent 6" w:semiHidden="0" w:uiPriority="72" w:unhideWhenUsed="0"/>
-    <w:lsdException w:name="Colorful Grid Accent 6" w:semiHidden="0" w:uiPriority="73" w:unhideWhenUsed="0"/>
-    <w:lsdException w:name="Subtle Emphasis" w:semiHidden="0" w:uiPriority="19" w:unhideWhenUsed="0" w:qFormat="1"/>
-    <w:lsdException w:name="Intense Emphasis" w:semiHidden="0" w:uiPriority="21" w:unhideWhenUsed="0" w:qFormat="1"/>
-    <w:lsdException w:name="Subtle Reference" w:semiHidden="0" w:uiPriority="31" w:unhideWhenUsed="0" w:qFormat="1"/>
-    <w:lsdException w:name="Intense Reference" w:semiHidden="0" w:uiPriority="32" w:unhideWhenUsed="0" w:qFormat="1"/>
-    <w:lsdException w:name="Book Title" w:semiHidden="0" w:uiPriority="33" w:unhideWhenUsed="0" w:qFormat="1"/>
-    <w:lsdException w:name="Bibliography" w:uiPriority="37"/>
-    <w:lsdException w:name="TOC Heading" w:uiPriority="39" w:qFormat="1"/>
-  </w:latentStyles>
-  <w:style w:type="paragraph" w:default="1" w:styleId="Normal">
-    <w:name w:val="Normal"/>
-    <w:qFormat/>
-  </w:style>
-  <w:style w:type="character" w:default="1" w:styleId="DefaultParagraphFont">
-    <w:name w:val="Default Paragraph Font"/>
-    <w:uiPriority w:val="1"/>
-    <w:semiHidden/>
-    <w:unhideWhenUsed/>
-  </w:style>
-  <w:style w:type="table" w:default="1" w:styleId="TableNormal">
-    <w:name w:val="Normal Table"/>
-    <w:uiPriority w:val="99"/>
-    <w:semiHidden/>
-    <w:unhideWhenUsed/>
-    <w:tblPr>
-      <w:tblInd w:w="0" w:type="dxa"/>
-      <w:tblCellMar>
-        <w:top w:w="0" w:type="dxa"/>
-        <w:left w:w="108" w:type="dxa"/>
-        <w:bottom w:w="0" w:type="dxa"/>
-        <w:right w:w="108" w:type="dxa"/>
-      </w:tblCellMar>
-    </w:tblPr>
-  </w:style>
-  <w:style w:type="numbering" w:default="1" w:styleId="NoList">
-    <w:name w:val="No List"/>
-    <w:uiPriority w:val="99"/>
-    <w:semiHidden/>
-    <w:unhideWhenUsed/>
-  </w:style>
-</w:styles>
-</file>
-
 <file path=word/glossary/document.xml><?xml version="1.0" encoding="utf-8"?>
-<w:glossaryDocument xmlns:wpc="http://schemas.microsoft.com/office/word/2010/wordprocessingCanvas" xmlns:mc="http://schemas.openxmlformats.org/markup-compatibility/2006" xmlns:o="urn:schemas-microsoft-com:office:office" xmlns:r="http://schemas.openxmlformats.org/officeDocument/2006/relationships" xmlns:m="http://schemas.openxmlformats.org/officeDocument/2006/math" xmlns:v="urn:schemas-microsoft-com:vml" xmlns:wp14="http://schemas.microsoft.com/office/word/2010/wordprocessingDrawing" xmlns:wp="http://schemas.openxmlformats.org/drawingml/2006/wordprocessingDrawing" xmlns:w10="urn:schemas-microsoft-com:office:word" xmlns:w="http://schemas.openxmlformats.org/wordprocessingml/2006/main" xmlns:w14="http://schemas.microsoft.com/office/word/2010/wordml" xmlns:wpg="http://schemas.microsoft.com/office/word/2010/wordprocessingGroup" xmlns:wpi="http://schemas.microsoft.com/office/word/2010/wordprocessingInk" xmlns:wne="http://schemas.microsoft.com/office/word/2006/wordml" xmlns:wps="http://schemas.microsoft.com/office/word/2010/wordprocessingShape" mc:Ignorable="w14 wp14">
+<w:glossaryDocument xmlns:wpc="http://schemas.microsoft.com/office/word/2010/wordprocessingCanvas" xmlns:mc="http://schemas.openxmlformats.org/markup-compatibility/2006" xmlns:o="urn:schemas-microsoft-com:office:office" xmlns:r="http://schemas.openxmlformats.org/officeDocument/2006/relationships" xmlns:m="http://schemas.openxmlformats.org/officeDocument/2006/math" xmlns:v="urn:schemas-microsoft-com:vml" xmlns:wp14="http://schemas.microsoft.com/office/word/2010/wordprocessingDrawing" xmlns:wp="http://schemas.openxmlformats.org/drawingml/2006/wordprocessingDrawing" xmlns:w10="urn:schemas-microsoft-com:office:word" xmlns:w="http://schemas.openxmlformats.org/wordprocessingml/2006/main" xmlns:w14="http://schemas.microsoft.com/office/word/2010/wordml" xmlns:w15="http://schemas.microsoft.com/office/word/2012/wordml" xmlns:wpg="http://schemas.microsoft.com/office/word/2010/wordprocessingGroup" xmlns:wpi="http://schemas.microsoft.com/office/word/2010/wordprocessingInk" xmlns:wne="http://schemas.microsoft.com/office/word/2006/wordml" xmlns:wps="http://schemas.microsoft.com/office/word/2010/wordprocessingShape" mc:Ignorable="w14 w15 wp14">
   <w:docParts>
     <w:docPart>
       <w:docPartPr>
@@ -4257,7 +4319,7 @@
 </file>
 
 <file path=word/glossary/fontTable.xml><?xml version="1.0" encoding="utf-8"?>
-<w:fonts xmlns:mc="http://schemas.openxmlformats.org/markup-compatibility/2006" xmlns:r="http://schemas.openxmlformats.org/officeDocument/2006/relationships" xmlns:w="http://schemas.openxmlformats.org/wordprocessingml/2006/main" xmlns:w14="http://schemas.microsoft.com/office/word/2010/wordml" mc:Ignorable="w14">
+<w:fonts xmlns:mc="http://schemas.openxmlformats.org/markup-compatibility/2006" xmlns:r="http://schemas.openxmlformats.org/officeDocument/2006/relationships" xmlns:w="http://schemas.openxmlformats.org/wordprocessingml/2006/main" xmlns:w14="http://schemas.microsoft.com/office/word/2010/wordml" xmlns:w15="http://schemas.microsoft.com/office/word/2012/wordml" mc:Ignorable="w14 w15">
   <w:font w:name="Calibri">
     <w:panose1 w:val="020F0502020204030204"/>
     <w:charset w:val="00"/>
@@ -4270,7 +4332,7 @@
     <w:charset w:val="00"/>
     <w:family w:val="roman"/>
     <w:pitch w:val="variable"/>
-    <w:sig w:usb0="E0002AFF" w:usb1="C0007841" w:usb2="00000009" w:usb3="00000000" w:csb0="000001FF" w:csb1="00000000"/>
+    <w:sig w:usb0="E0002AFF" w:usb1="C0007843" w:usb2="00000009" w:usb3="00000000" w:csb0="000001FF" w:csb1="00000000"/>
   </w:font>
   <w:font w:name="Cambria">
     <w:panose1 w:val="02040503050406030204"/>
@@ -4286,11 +4348,18 @@
     <w:pitch w:val="variable"/>
     <w:sig w:usb0="E1002EFF" w:usb1="C000605B" w:usb2="00000029" w:usb3="00000000" w:csb0="000101FF" w:csb1="00000000"/>
   </w:font>
+  <w:font w:name="Calibri Light">
+    <w:panose1 w:val="020F0302020204030204"/>
+    <w:charset w:val="00"/>
+    <w:family w:val="swiss"/>
+    <w:pitch w:val="variable"/>
+    <w:sig w:usb0="A00002EF" w:usb1="4000207B" w:usb2="00000000" w:usb3="00000000" w:csb0="0000019F" w:csb1="00000000"/>
+  </w:font>
 </w:fonts>
 </file>
 
 <file path=word/glossary/settings.xml><?xml version="1.0" encoding="utf-8"?>
-<w:settings xmlns:mc="http://schemas.openxmlformats.org/markup-compatibility/2006" xmlns:o="urn:schemas-microsoft-com:office:office" xmlns:r="http://schemas.openxmlformats.org/officeDocument/2006/relationships" xmlns:m="http://schemas.openxmlformats.org/officeDocument/2006/math" xmlns:v="urn:schemas-microsoft-com:vml" xmlns:w10="urn:schemas-microsoft-com:office:word" xmlns:w="http://schemas.openxmlformats.org/wordprocessingml/2006/main" xmlns:w14="http://schemas.microsoft.com/office/word/2010/wordml" xmlns:sl="http://schemas.openxmlformats.org/schemaLibrary/2006/main" mc:Ignorable="w14">
+<w:settings xmlns:mc="http://schemas.openxmlformats.org/markup-compatibility/2006" xmlns:o="urn:schemas-microsoft-com:office:office" xmlns:r="http://schemas.openxmlformats.org/officeDocument/2006/relationships" xmlns:m="http://schemas.openxmlformats.org/officeDocument/2006/math" xmlns:v="urn:schemas-microsoft-com:vml" xmlns:w10="urn:schemas-microsoft-com:office:word" xmlns:w="http://schemas.openxmlformats.org/wordprocessingml/2006/main" xmlns:w14="http://schemas.microsoft.com/office/word/2010/wordml" xmlns:w15="http://schemas.microsoft.com/office/word/2012/wordml" xmlns:sl="http://schemas.openxmlformats.org/schemaLibrary/2006/main" mc:Ignorable="w14 w15">
   <w:view w:val="normal"/>
   <w:defaultTabStop w:val="708"/>
   <w:hyphenationZone w:val="425"/>
@@ -4303,6 +4372,7 @@
     <w:rsidRoot w:val="00761202"/>
     <w:rsid w:val="001C7050"/>
     <w:rsid w:val="00336C8C"/>
+    <w:rsid w:val="003A7208"/>
     <w:rsid w:val="00761202"/>
     <w:rsid w:val="007759B5"/>
     <w:rsid w:val="00BD7072"/>
@@ -4333,7 +4403,7 @@
 </file>
 
 <file path=word/glossary/styles.xml><?xml version="1.0" encoding="utf-8"?>
-<w:styles xmlns:mc="http://schemas.openxmlformats.org/markup-compatibility/2006" xmlns:r="http://schemas.openxmlformats.org/officeDocument/2006/relationships" xmlns:w="http://schemas.openxmlformats.org/wordprocessingml/2006/main" xmlns:w14="http://schemas.microsoft.com/office/word/2010/wordml" mc:Ignorable="w14">
+<w:styles xmlns:mc="http://schemas.openxmlformats.org/markup-compatibility/2006" xmlns:r="http://schemas.openxmlformats.org/officeDocument/2006/relationships" xmlns:w="http://schemas.openxmlformats.org/wordprocessingml/2006/main" xmlns:w14="http://schemas.microsoft.com/office/word/2010/wordml" xmlns:w15="http://schemas.microsoft.com/office/word/2012/wordml" mc:Ignorable="w14 w15">
   <w:docDefaults>
     <w:rPrDefault>
       <w:rPr>
@@ -4349,144 +4419,378 @@
       </w:pPr>
     </w:pPrDefault>
   </w:docDefaults>
-  <w:latentStyles w:defLockedState="0" w:defUIPriority="99" w:defSemiHidden="1" w:defUnhideWhenUsed="1" w:defQFormat="0" w:count="267">
-    <w:lsdException w:name="Normal" w:semiHidden="0" w:uiPriority="0" w:unhideWhenUsed="0" w:qFormat="1"/>
-    <w:lsdException w:name="heading 1" w:semiHidden="0" w:uiPriority="9" w:unhideWhenUsed="0" w:qFormat="1"/>
-    <w:lsdException w:name="heading 2" w:uiPriority="9" w:qFormat="1"/>
-    <w:lsdException w:name="heading 3" w:uiPriority="9" w:qFormat="1"/>
-    <w:lsdException w:name="heading 4" w:uiPriority="9" w:qFormat="1"/>
-    <w:lsdException w:name="heading 5" w:uiPriority="9" w:qFormat="1"/>
-    <w:lsdException w:name="heading 6" w:uiPriority="9" w:qFormat="1"/>
-    <w:lsdException w:name="heading 7" w:uiPriority="9" w:qFormat="1"/>
-    <w:lsdException w:name="heading 8" w:uiPriority="9" w:qFormat="1"/>
-    <w:lsdException w:name="heading 9" w:uiPriority="9" w:qFormat="1"/>
-    <w:lsdException w:name="toc 1" w:uiPriority="39"/>
-    <w:lsdException w:name="toc 2" w:uiPriority="39"/>
-    <w:lsdException w:name="toc 3" w:uiPriority="39"/>
-    <w:lsdException w:name="toc 4" w:uiPriority="39"/>
-    <w:lsdException w:name="toc 5" w:uiPriority="39"/>
-    <w:lsdException w:name="toc 6" w:uiPriority="39"/>
-    <w:lsdException w:name="toc 7" w:uiPriority="39"/>
-    <w:lsdException w:name="toc 8" w:uiPriority="39"/>
-    <w:lsdException w:name="toc 9" w:uiPriority="39"/>
-    <w:lsdException w:name="caption" w:uiPriority="35" w:qFormat="1"/>
-    <w:lsdException w:name="Title" w:semiHidden="0" w:uiPriority="10" w:unhideWhenUsed="0" w:qFormat="1"/>
-    <w:lsdException w:name="Default Paragraph Font" w:uiPriority="1"/>
-    <w:lsdException w:name="Subtitle" w:semiHidden="0" w:uiPriority="11" w:unhideWhenUsed="0" w:qFormat="1"/>
-    <w:lsdException w:name="Strong" w:semiHidden="0" w:uiPriority="22" w:unhideWhenUsed="0" w:qFormat="1"/>
-    <w:lsdException w:name="Emphasis" w:semiHidden="0" w:uiPriority="20" w:unhideWhenUsed="0" w:qFormat="1"/>
-    <w:lsdException w:name="Table Grid" w:semiHidden="0" w:uiPriority="59" w:unhideWhenUsed="0"/>
-    <w:lsdException w:name="Placeholder Text" w:unhideWhenUsed="0"/>
-    <w:lsdException w:name="No Spacing" w:semiHidden="0" w:uiPriority="1" w:unhideWhenUsed="0" w:qFormat="1"/>
-    <w:lsdException w:name="Light Shading" w:semiHidden="0" w:uiPriority="60" w:unhideWhenUsed="0"/>
-    <w:lsdException w:name="Light List" w:semiHidden="0" w:uiPriority="61" w:unhideWhenUsed="0"/>
-    <w:lsdException w:name="Light Grid" w:semiHidden="0" w:uiPriority="62" w:unhideWhenUsed="0"/>
-    <w:lsdException w:name="Medium Shading 1" w:semiHidden="0" w:uiPriority="63" w:unhideWhenUsed="0"/>
-    <w:lsdException w:name="Medium Shading 2" w:semiHidden="0" w:uiPriority="64" w:unhideWhenUsed="0"/>
-    <w:lsdException w:name="Medium List 1" w:semiHidden="0" w:uiPriority="65" w:unhideWhenUsed="0"/>
-    <w:lsdException w:name="Medium List 2" w:semiHidden="0" w:uiPriority="66" w:unhideWhenUsed="0"/>
-    <w:lsdException w:name="Medium Grid 1" w:semiHidden="0" w:uiPriority="67" w:unhideWhenUsed="0"/>
-    <w:lsdException w:name="Medium Grid 2" w:semiHidden="0" w:uiPriority="68" w:unhideWhenUsed="0"/>
-    <w:lsdException w:name="Medium Grid 3" w:semiHidden="0" w:uiPriority="69" w:unhideWhenUsed="0"/>
-    <w:lsdException w:name="Dark List" w:semiHidden="0" w:uiPriority="70" w:unhideWhenUsed="0"/>
-    <w:lsdException w:name="Colorful Shading" w:semiHidden="0" w:uiPriority="71" w:unhideWhenUsed="0"/>
-    <w:lsdException w:name="Colorful List" w:semiHidden="0" w:uiPriority="72" w:unhideWhenUsed="0"/>
-    <w:lsdException w:name="Colorful Grid" w:semiHidden="0" w:uiPriority="73" w:unhideWhenUsed="0"/>
-    <w:lsdException w:name="Light Shading Accent 1" w:semiHidden="0" w:uiPriority="60" w:unhideWhenUsed="0"/>
-    <w:lsdException w:name="Light List Accent 1" w:semiHidden="0" w:uiPriority="61" w:unhideWhenUsed="0"/>
-    <w:lsdException w:name="Light Grid Accent 1" w:semiHidden="0" w:uiPriority="62" w:unhideWhenUsed="0"/>
-    <w:lsdException w:name="Medium Shading 1 Accent 1" w:semiHidden="0" w:uiPriority="63" w:unhideWhenUsed="0"/>
-    <w:lsdException w:name="Medium Shading 2 Accent 1" w:semiHidden="0" w:uiPriority="64" w:unhideWhenUsed="0"/>
-    <w:lsdException w:name="Medium List 1 Accent 1" w:semiHidden="0" w:uiPriority="65" w:unhideWhenUsed="0"/>
-    <w:lsdException w:name="Revision" w:unhideWhenUsed="0"/>
-    <w:lsdException w:name="List Paragraph" w:semiHidden="0" w:uiPriority="34" w:unhideWhenUsed="0" w:qFormat="1"/>
-    <w:lsdException w:name="Quote" w:semiHidden="0" w:uiPriority="29" w:unhideWhenUsed="0" w:qFormat="1"/>
-    <w:lsdException w:name="Intense Quote" w:semiHidden="0" w:uiPriority="30" w:unhideWhenUsed="0" w:qFormat="1"/>
-    <w:lsdException w:name="Medium List 2 Accent 1" w:semiHidden="0" w:uiPriority="66" w:unhideWhenUsed="0"/>
-    <w:lsdException w:name="Medium Grid 1 Accent 1" w:semiHidden="0" w:uiPriority="67" w:unhideWhenUsed="0"/>
-    <w:lsdException w:name="Medium Grid 2 Accent 1" w:semiHidden="0" w:uiPriority="68" w:unhideWhenUsed="0"/>
-    <w:lsdException w:name="Medium Grid 3 Accent 1" w:semiHidden="0" w:uiPriority="69" w:unhideWhenUsed="0"/>
-    <w:lsdException w:name="Dark List Accent 1" w:semiHidden="0" w:uiPriority="70" w:unhideWhenUsed="0"/>
-    <w:lsdException w:name="Colorful Shading Accent 1" w:semiHidden="0" w:uiPriority="71" w:unhideWhenUsed="0"/>
-    <w:lsdException w:name="Colorful List Accent 1" w:semiHidden="0" w:uiPriority="72" w:unhideWhenUsed="0"/>
-    <w:lsdException w:name="Colorful Grid Accent 1" w:semiHidden="0" w:uiPriority="73" w:unhideWhenUsed="0"/>
-    <w:lsdException w:name="Light Shading Accent 2" w:semiHidden="0" w:uiPriority="60" w:unhideWhenUsed="0"/>
-    <w:lsdException w:name="Light List Accent 2" w:semiHidden="0" w:uiPriority="61" w:unhideWhenUsed="0"/>
-    <w:lsdException w:name="Light Grid Accent 2" w:semiHidden="0" w:uiPriority="62" w:unhideWhenUsed="0"/>
-    <w:lsdException w:name="Medium Shading 1 Accent 2" w:semiHidden="0" w:uiPriority="63" w:unhideWhenUsed="0"/>
-    <w:lsdException w:name="Medium Shading 2 Accent 2" w:semiHidden="0" w:uiPriority="64" w:unhideWhenUsed="0"/>
-    <w:lsdException w:name="Medium List 1 Accent 2" w:semiHidden="0" w:uiPriority="65" w:unhideWhenUsed="0"/>
-    <w:lsdException w:name="Medium List 2 Accent 2" w:semiHidden="0" w:uiPriority="66" w:unhideWhenUsed="0"/>
-    <w:lsdException w:name="Medium Grid 1 Accent 2" w:semiHidden="0" w:uiPriority="67" w:unhideWhenUsed="0"/>
-    <w:lsdException w:name="Medium Grid 2 Accent 2" w:semiHidden="0" w:uiPriority="68" w:unhideWhenUsed="0"/>
-    <w:lsdException w:name="Medium Grid 3 Accent 2" w:semiHidden="0" w:uiPriority="69" w:unhideWhenUsed="0"/>
-    <w:lsdException w:name="Dark List Accent 2" w:semiHidden="0" w:uiPriority="70" w:unhideWhenUsed="0"/>
-    <w:lsdException w:name="Colorful Shading Accent 2" w:semiHidden="0" w:uiPriority="71" w:unhideWhenUsed="0"/>
-    <w:lsdException w:name="Colorful List Accent 2" w:semiHidden="0" w:uiPriority="72" w:unhideWhenUsed="0"/>
-    <w:lsdException w:name="Colorful Grid Accent 2" w:semiHidden="0" w:uiPriority="73" w:unhideWhenUsed="0"/>
-    <w:lsdException w:name="Light Shading Accent 3" w:semiHidden="0" w:uiPriority="60" w:unhideWhenUsed="0"/>
-    <w:lsdException w:name="Light List Accent 3" w:semiHidden="0" w:uiPriority="61" w:unhideWhenUsed="0"/>
-    <w:lsdException w:name="Light Grid Accent 3" w:semiHidden="0" w:uiPriority="62" w:unhideWhenUsed="0"/>
-    <w:lsdException w:name="Medium Shading 1 Accent 3" w:semiHidden="0" w:uiPriority="63" w:unhideWhenUsed="0"/>
-    <w:lsdException w:name="Medium Shading 2 Accent 3" w:semiHidden="0" w:uiPriority="64" w:unhideWhenUsed="0"/>
-    <w:lsdException w:name="Medium List 1 Accent 3" w:semiHidden="0" w:uiPriority="65" w:unhideWhenUsed="0"/>
-    <w:lsdException w:name="Medium List 2 Accent 3" w:semiHidden="0" w:uiPriority="66" w:unhideWhenUsed="0"/>
-    <w:lsdException w:name="Medium Grid 1 Accent 3" w:semiHidden="0" w:uiPriority="67" w:unhideWhenUsed="0"/>
-    <w:lsdException w:name="Medium Grid 2 Accent 3" w:semiHidden="0" w:uiPriority="68" w:unhideWhenUsed="0"/>
-    <w:lsdException w:name="Medium Grid 3 Accent 3" w:semiHidden="0" w:uiPriority="69" w:unhideWhenUsed="0"/>
-    <w:lsdException w:name="Dark List Accent 3" w:semiHidden="0" w:uiPriority="70" w:unhideWhenUsed="0"/>
-    <w:lsdException w:name="Colorful Shading Accent 3" w:semiHidden="0" w:uiPriority="71" w:unhideWhenUsed="0"/>
-    <w:lsdException w:name="Colorful List Accent 3" w:semiHidden="0" w:uiPriority="72" w:unhideWhenUsed="0"/>
-    <w:lsdException w:name="Colorful Grid Accent 3" w:semiHidden="0" w:uiPriority="73" w:unhideWhenUsed="0"/>
-    <w:lsdException w:name="Light Shading Accent 4" w:semiHidden="0" w:uiPriority="60" w:unhideWhenUsed="0"/>
-    <w:lsdException w:name="Light List Accent 4" w:semiHidden="0" w:uiPriority="61" w:unhideWhenUsed="0"/>
-    <w:lsdException w:name="Light Grid Accent 4" w:semiHidden="0" w:uiPriority="62" w:unhideWhenUsed="0"/>
-    <w:lsdException w:name="Medium Shading 1 Accent 4" w:semiHidden="0" w:uiPriority="63" w:unhideWhenUsed="0"/>
-    <w:lsdException w:name="Medium Shading 2 Accent 4" w:semiHidden="0" w:uiPriority="64" w:unhideWhenUsed="0"/>
-    <w:lsdException w:name="Medium List 1 Accent 4" w:semiHidden="0" w:uiPriority="65" w:unhideWhenUsed="0"/>
-    <w:lsdException w:name="Medium List 2 Accent 4" w:semiHidden="0" w:uiPriority="66" w:unhideWhenUsed="0"/>
-    <w:lsdException w:name="Medium Grid 1 Accent 4" w:semiHidden="0" w:uiPriority="67" w:unhideWhenUsed="0"/>
-    <w:lsdException w:name="Medium Grid 2 Accent 4" w:semiHidden="0" w:uiPriority="68" w:unhideWhenUsed="0"/>
-    <w:lsdException w:name="Medium Grid 3 Accent 4" w:semiHidden="0" w:uiPriority="69" w:unhideWhenUsed="0"/>
-    <w:lsdException w:name="Dark List Accent 4" w:semiHidden="0" w:uiPriority="70" w:unhideWhenUsed="0"/>
-    <w:lsdException w:name="Colorful Shading Accent 4" w:semiHidden="0" w:uiPriority="71" w:unhideWhenUsed="0"/>
-    <w:lsdException w:name="Colorful List Accent 4" w:semiHidden="0" w:uiPriority="72" w:unhideWhenUsed="0"/>
-    <w:lsdException w:name="Colorful Grid Accent 4" w:semiHidden="0" w:uiPriority="73" w:unhideWhenUsed="0"/>
-    <w:lsdException w:name="Light Shading Accent 5" w:semiHidden="0" w:uiPriority="60" w:unhideWhenUsed="0"/>
-    <w:lsdException w:name="Light List Accent 5" w:semiHidden="0" w:uiPriority="61" w:unhideWhenUsed="0"/>
-    <w:lsdException w:name="Light Grid Accent 5" w:semiHidden="0" w:uiPriority="62" w:unhideWhenUsed="0"/>
-    <w:lsdException w:name="Medium Shading 1 Accent 5" w:semiHidden="0" w:uiPriority="63" w:unhideWhenUsed="0"/>
-    <w:lsdException w:name="Medium Shading 2 Accent 5" w:semiHidden="0" w:uiPriority="64" w:unhideWhenUsed="0"/>
-    <w:lsdException w:name="Medium List 1 Accent 5" w:semiHidden="0" w:uiPriority="65" w:unhideWhenUsed="0"/>
-    <w:lsdException w:name="Medium List 2 Accent 5" w:semiHidden="0" w:uiPriority="66" w:unhideWhenUsed="0"/>
-    <w:lsdException w:name="Medium Grid 1 Accent 5" w:semiHidden="0" w:uiPriority="67" w:unhideWhenUsed="0"/>
-    <w:lsdException w:name="Medium Grid 2 Accent 5" w:semiHidden="0" w:uiPriority="68" w:unhideWhenUsed="0"/>
-    <w:lsdException w:name="Medium Grid 3 Accent 5" w:semiHidden="0" w:uiPriority="69" w:unhideWhenUsed="0"/>
-    <w:lsdException w:name="Dark List Accent 5" w:semiHidden="0" w:uiPriority="70" w:unhideWhenUsed="0"/>
-    <w:lsdException w:name="Colorful Shading Accent 5" w:semiHidden="0" w:uiPriority="71" w:unhideWhenUsed="0"/>
-    <w:lsdException w:name="Colorful List Accent 5" w:semiHidden="0" w:uiPriority="72" w:unhideWhenUsed="0"/>
-    <w:lsdException w:name="Colorful Grid Accent 5" w:semiHidden="0" w:uiPriority="73" w:unhideWhenUsed="0"/>
-    <w:lsdException w:name="Light Shading Accent 6" w:semiHidden="0" w:uiPriority="60" w:unhideWhenUsed="0"/>
-    <w:lsdException w:name="Light List Accent 6" w:semiHidden="0" w:uiPriority="61" w:unhideWhenUsed="0"/>
-    <w:lsdException w:name="Light Grid Accent 6" w:semiHidden="0" w:uiPriority="62" w:unhideWhenUsed="0"/>
-    <w:lsdException w:name="Medium Shading 1 Accent 6" w:semiHidden="0" w:uiPriority="63" w:unhideWhenUsed="0"/>
-    <w:lsdException w:name="Medium Shading 2 Accent 6" w:semiHidden="0" w:uiPriority="64" w:unhideWhenUsed="0"/>
-    <w:lsdException w:name="Medium List 1 Accent 6" w:semiHidden="0" w:uiPriority="65" w:unhideWhenUsed="0"/>
-    <w:lsdException w:name="Medium List 2 Accent 6" w:semiHidden="0" w:uiPriority="66" w:unhideWhenUsed="0"/>
-    <w:lsdException w:name="Medium Grid 1 Accent 6" w:semiHidden="0" w:uiPriority="67" w:unhideWhenUsed="0"/>
-    <w:lsdException w:name="Medium Grid 2 Accent 6" w:semiHidden="0" w:uiPriority="68" w:unhideWhenUsed="0"/>
-    <w:lsdException w:name="Medium Grid 3 Accent 6" w:semiHidden="0" w:uiPriority="69" w:unhideWhenUsed="0"/>
-    <w:lsdException w:name="Dark List Accent 6" w:semiHidden="0" w:uiPriority="70" w:unhideWhenUsed="0"/>
-    <w:lsdException w:name="Colorful Shading Accent 6" w:semiHidden="0" w:uiPriority="71" w:unhideWhenUsed="0"/>
-    <w:lsdException w:name="Colorful List Accent 6" w:semiHidden="0" w:uiPriority="72" w:unhideWhenUsed="0"/>
-    <w:lsdException w:name="Colorful Grid Accent 6" w:semiHidden="0" w:uiPriority="73" w:unhideWhenUsed="0"/>
-    <w:lsdException w:name="Subtle Emphasis" w:semiHidden="0" w:uiPriority="19" w:unhideWhenUsed="0" w:qFormat="1"/>
-    <w:lsdException w:name="Intense Emphasis" w:semiHidden="0" w:uiPriority="21" w:unhideWhenUsed="0" w:qFormat="1"/>
-    <w:lsdException w:name="Subtle Reference" w:semiHidden="0" w:uiPriority="31" w:unhideWhenUsed="0" w:qFormat="1"/>
-    <w:lsdException w:name="Intense Reference" w:semiHidden="0" w:uiPriority="32" w:unhideWhenUsed="0" w:qFormat="1"/>
-    <w:lsdException w:name="Book Title" w:semiHidden="0" w:uiPriority="33" w:unhideWhenUsed="0" w:qFormat="1"/>
-    <w:lsdException w:name="Bibliography" w:uiPriority="37"/>
-    <w:lsdException w:name="TOC Heading" w:uiPriority="39" w:qFormat="1"/>
+  <w:latentStyles w:defLockedState="0" w:defUIPriority="99" w:defSemiHidden="0" w:defUnhideWhenUsed="0" w:defQFormat="0" w:count="371">
+    <w:lsdException w:name="Normal" w:uiPriority="0" w:qFormat="1"/>
+    <w:lsdException w:name="heading 1" w:uiPriority="9" w:qFormat="1"/>
+    <w:lsdException w:name="heading 2" w:semiHidden="1" w:uiPriority="9" w:unhideWhenUsed="1" w:qFormat="1"/>
+    <w:lsdException w:name="heading 3" w:semiHidden="1" w:uiPriority="9" w:unhideWhenUsed="1" w:qFormat="1"/>
+    <w:lsdException w:name="heading 4" w:semiHidden="1" w:uiPriority="9" w:unhideWhenUsed="1" w:qFormat="1"/>
+    <w:lsdException w:name="heading 5" w:semiHidden="1" w:uiPriority="9" w:unhideWhenUsed="1" w:qFormat="1"/>
+    <w:lsdException w:name="heading 6" w:semiHidden="1" w:uiPriority="9" w:unhideWhenUsed="1" w:qFormat="1"/>
+    <w:lsdException w:name="heading 7" w:semiHidden="1" w:uiPriority="9" w:unhideWhenUsed="1" w:qFormat="1"/>
+    <w:lsdException w:name="heading 8" w:semiHidden="1" w:uiPriority="9" w:unhideWhenUsed="1" w:qFormat="1"/>
+    <w:lsdException w:name="heading 9" w:semiHidden="1" w:uiPriority="9" w:unhideWhenUsed="1" w:qFormat="1"/>
+    <w:lsdException w:name="index 1" w:semiHidden="1" w:unhideWhenUsed="1"/>
+    <w:lsdException w:name="index 2" w:semiHidden="1" w:unhideWhenUsed="1"/>
+    <w:lsdException w:name="index 3" w:semiHidden="1" w:unhideWhenUsed="1"/>
+    <w:lsdException w:name="index 4" w:semiHidden="1" w:unhideWhenUsed="1"/>
+    <w:lsdException w:name="index 5" w:semiHidden="1" w:unhideWhenUsed="1"/>
+    <w:lsdException w:name="index 6" w:semiHidden="1" w:unhideWhenUsed="1"/>
+    <w:lsdException w:name="index 7" w:semiHidden="1" w:unhideWhenUsed="1"/>
+    <w:lsdException w:name="index 8" w:semiHidden="1" w:unhideWhenUsed="1"/>
+    <w:lsdException w:name="index 9" w:semiHidden="1" w:unhideWhenUsed="1"/>
+    <w:lsdException w:name="toc 1" w:semiHidden="1" w:uiPriority="39" w:unhideWhenUsed="1"/>
+    <w:lsdException w:name="toc 2" w:semiHidden="1" w:uiPriority="39" w:unhideWhenUsed="1"/>
+    <w:lsdException w:name="toc 3" w:semiHidden="1" w:uiPriority="39" w:unhideWhenUsed="1"/>
+    <w:lsdException w:name="toc 4" w:semiHidden="1" w:uiPriority="39" w:unhideWhenUsed="1"/>
+    <w:lsdException w:name="toc 5" w:semiHidden="1" w:uiPriority="39" w:unhideWhenUsed="1"/>
+    <w:lsdException w:name="toc 6" w:semiHidden="1" w:uiPriority="39" w:unhideWhenUsed="1"/>
+    <w:lsdException w:name="toc 7" w:semiHidden="1" w:uiPriority="39" w:unhideWhenUsed="1"/>
+    <w:lsdException w:name="toc 8" w:semiHidden="1" w:uiPriority="39" w:unhideWhenUsed="1"/>
+    <w:lsdException w:name="toc 9" w:semiHidden="1" w:uiPriority="39" w:unhideWhenUsed="1"/>
+    <w:lsdException w:name="Normal Indent" w:semiHidden="1" w:unhideWhenUsed="1"/>
+    <w:lsdException w:name="footnote text" w:semiHidden="1" w:unhideWhenUsed="1"/>
+    <w:lsdException w:name="annotation text" w:semiHidden="1" w:unhideWhenUsed="1"/>
+    <w:lsdException w:name="header" w:semiHidden="1" w:unhideWhenUsed="1"/>
+    <w:lsdException w:name="footer" w:semiHidden="1" w:unhideWhenUsed="1"/>
+    <w:lsdException w:name="index heading" w:semiHidden="1" w:unhideWhenUsed="1"/>
+    <w:lsdException w:name="caption" w:semiHidden="1" w:uiPriority="35" w:unhideWhenUsed="1" w:qFormat="1"/>
+    <w:lsdException w:name="table of figures" w:semiHidden="1" w:unhideWhenUsed="1"/>
+    <w:lsdException w:name="envelope address" w:semiHidden="1" w:unhideWhenUsed="1"/>
+    <w:lsdException w:name="envelope return" w:semiHidden="1" w:unhideWhenUsed="1"/>
+    <w:lsdException w:name="footnote reference" w:semiHidden="1" w:unhideWhenUsed="1"/>
+    <w:lsdException w:name="annotation reference" w:semiHidden="1" w:unhideWhenUsed="1"/>
+    <w:lsdException w:name="line number" w:semiHidden="1" w:unhideWhenUsed="1"/>
+    <w:lsdException w:name="page number" w:semiHidden="1" w:unhideWhenUsed="1"/>
+    <w:lsdException w:name="endnote reference" w:semiHidden="1" w:unhideWhenUsed="1"/>
+    <w:lsdException w:name="endnote text" w:semiHidden="1" w:unhideWhenUsed="1"/>
+    <w:lsdException w:name="table of authorities" w:semiHidden="1" w:unhideWhenUsed="1"/>
+    <w:lsdException w:name="macro" w:semiHidden="1" w:unhideWhenUsed="1"/>
+    <w:lsdException w:name="toa heading" w:semiHidden="1" w:unhideWhenUsed="1"/>
+    <w:lsdException w:name="List" w:semiHidden="1" w:unhideWhenUsed="1"/>
+    <w:lsdException w:name="List Bullet" w:semiHidden="1" w:unhideWhenUsed="1"/>
+    <w:lsdException w:name="List Number" w:semiHidden="1" w:unhideWhenUsed="1"/>
+    <w:lsdException w:name="List 2" w:semiHidden="1" w:unhideWhenUsed="1"/>
+    <w:lsdException w:name="List 3" w:semiHidden="1" w:unhideWhenUsed="1"/>
+    <w:lsdException w:name="List 4" w:semiHidden="1" w:unhideWhenUsed="1"/>
+    <w:lsdException w:name="List 5" w:semiHidden="1" w:unhideWhenUsed="1"/>
+    <w:lsdException w:name="List Bullet 2" w:semiHidden="1" w:unhideWhenUsed="1"/>
+    <w:lsdException w:name="List Bullet 3" w:semiHidden="1" w:unhideWhenUsed="1"/>
+    <w:lsdException w:name="List Bullet 4" w:semiHidden="1" w:unhideWhenUsed="1"/>
+    <w:lsdException w:name="List Bullet 5" w:semiHidden="1" w:unhideWhenUsed="1"/>
+    <w:lsdException w:name="List Number 2" w:semiHidden="1" w:unhideWhenUsed="1"/>
+    <w:lsdException w:name="List Number 3" w:semiHidden="1" w:unhideWhenUsed="1"/>
+    <w:lsdException w:name="List Number 4" w:semiHidden="1" w:unhideWhenUsed="1"/>
+    <w:lsdException w:name="List Number 5" w:semiHidden="1" w:unhideWhenUsed="1"/>
+    <w:lsdException w:name="Title" w:uiPriority="10" w:qFormat="1"/>
+    <w:lsdException w:name="Closing" w:semiHidden="1" w:unhideWhenUsed="1"/>
+    <w:lsdException w:name="Signature" w:semiHidden="1" w:unhideWhenUsed="1"/>
+    <w:lsdException w:name="Default Paragraph Font" w:semiHidden="1" w:uiPriority="1" w:unhideWhenUsed="1"/>
+    <w:lsdException w:name="Body Text" w:semiHidden="1" w:unhideWhenUsed="1"/>
+    <w:lsdException w:name="Body Text Indent" w:semiHidden="1" w:unhideWhenUsed="1"/>
+    <w:lsdException w:name="List Continue" w:semiHidden="1" w:unhideWhenUsed="1"/>
+    <w:lsdException w:name="List Continue 2" w:semiHidden="1" w:unhideWhenUsed="1"/>
+    <w:lsdException w:name="List Continue 3" w:semiHidden="1" w:unhideWhenUsed="1"/>
+    <w:lsdException w:name="List Continue 4" w:semiHidden="1" w:unhideWhenUsed="1"/>
+    <w:lsdException w:name="List Continue 5" w:semiHidden="1" w:unhideWhenUsed="1"/>
+    <w:lsdException w:name="Message Header" w:semiHidden="1" w:unhideWhenUsed="1"/>
+    <w:lsdException w:name="Subtitle" w:uiPriority="11" w:qFormat="1"/>
+    <w:lsdException w:name="Salutation" w:semiHidden="1" w:unhideWhenUsed="1"/>
+    <w:lsdException w:name="Date" w:semiHidden="1" w:unhideWhenUsed="1"/>
+    <w:lsdException w:name="Body Text First Indent" w:semiHidden="1" w:unhideWhenUsed="1"/>
+    <w:lsdException w:name="Body Text First Indent 2" w:semiHidden="1" w:unhideWhenUsed="1"/>
+    <w:lsdException w:name="Note Heading" w:semiHidden="1" w:unhideWhenUsed="1"/>
+    <w:lsdException w:name="Body Text 2" w:semiHidden="1" w:unhideWhenUsed="1"/>
+    <w:lsdException w:name="Body Text 3" w:semiHidden="1" w:unhideWhenUsed="1"/>
+    <w:lsdException w:name="Body Text Indent 2" w:semiHidden="1" w:unhideWhenUsed="1"/>
+    <w:lsdException w:name="Body Text Indent 3" w:semiHidden="1" w:unhideWhenUsed="1"/>
+    <w:lsdException w:name="Block Text" w:semiHidden="1" w:unhideWhenUsed="1"/>
+    <w:lsdException w:name="Hyperlink" w:semiHidden="1" w:unhideWhenUsed="1"/>
+    <w:lsdException w:name="FollowedHyperlink" w:semiHidden="1" w:unhideWhenUsed="1"/>
+    <w:lsdException w:name="Strong" w:uiPriority="22" w:qFormat="1"/>
+    <w:lsdException w:name="Emphasis" w:uiPriority="20" w:qFormat="1"/>
+    <w:lsdException w:name="Document Map" w:semiHidden="1" w:unhideWhenUsed="1"/>
+    <w:lsdException w:name="Plain Text" w:semiHidden="1" w:unhideWhenUsed="1"/>
+    <w:lsdException w:name="E-mail Signature" w:semiHidden="1" w:unhideWhenUsed="1"/>
+    <w:lsdException w:name="HTML Top of Form" w:semiHidden="1" w:unhideWhenUsed="1"/>
+    <w:lsdException w:name="HTML Bottom of Form" w:semiHidden="1" w:unhideWhenUsed="1"/>
+    <w:lsdException w:name="Normal (Web)" w:semiHidden="1" w:unhideWhenUsed="1"/>
+    <w:lsdException w:name="HTML Acronym" w:semiHidden="1" w:unhideWhenUsed="1"/>
+    <w:lsdException w:name="HTML Address" w:semiHidden="1" w:unhideWhenUsed="1"/>
+    <w:lsdException w:name="HTML Cite" w:semiHidden="1" w:unhideWhenUsed="1"/>
+    <w:lsdException w:name="HTML Code" w:semiHidden="1" w:unhideWhenUsed="1"/>
+    <w:lsdException w:name="HTML Definition" w:semiHidden="1" w:unhideWhenUsed="1"/>
+    <w:lsdException w:name="HTML Keyboard" w:semiHidden="1" w:unhideWhenUsed="1"/>
+    <w:lsdException w:name="HTML Preformatted" w:semiHidden="1" w:unhideWhenUsed="1"/>
+    <w:lsdException w:name="HTML Sample" w:semiHidden="1" w:unhideWhenUsed="1"/>
+    <w:lsdException w:name="HTML Typewriter" w:semiHidden="1" w:unhideWhenUsed="1"/>
+    <w:lsdException w:name="HTML Variable" w:semiHidden="1" w:unhideWhenUsed="1"/>
+    <w:lsdException w:name="Normal Table" w:semiHidden="1" w:unhideWhenUsed="1"/>
+    <w:lsdException w:name="annotation subject" w:semiHidden="1" w:unhideWhenUsed="1"/>
+    <w:lsdException w:name="No List" w:semiHidden="1" w:unhideWhenUsed="1"/>
+    <w:lsdException w:name="Outline List 1" w:semiHidden="1" w:unhideWhenUsed="1"/>
+    <w:lsdException w:name="Outline List 2" w:semiHidden="1" w:unhideWhenUsed="1"/>
+    <w:lsdException w:name="Outline List 3" w:semiHidden="1" w:unhideWhenUsed="1"/>
+    <w:lsdException w:name="Table Simple 1" w:semiHidden="1" w:unhideWhenUsed="1"/>
+    <w:lsdException w:name="Table Simple 2" w:semiHidden="1" w:unhideWhenUsed="1"/>
+    <w:lsdException w:name="Table Simple 3" w:semiHidden="1" w:unhideWhenUsed="1"/>
+    <w:lsdException w:name="Table Classic 1" w:semiHidden="1" w:unhideWhenUsed="1"/>
+    <w:lsdException w:name="Table Classic 2" w:semiHidden="1" w:unhideWhenUsed="1"/>
+    <w:lsdException w:name="Table Classic 3" w:semiHidden="1" w:unhideWhenUsed="1"/>
+    <w:lsdException w:name="Table Classic 4" w:semiHidden="1" w:unhideWhenUsed="1"/>
+    <w:lsdException w:name="Table Colorful 1" w:semiHidden="1" w:unhideWhenUsed="1"/>
+    <w:lsdException w:name="Table Colorful 2" w:semiHidden="1" w:unhideWhenUsed="1"/>
+    <w:lsdException w:name="Table Colorful 3" w:semiHidden="1" w:unhideWhenUsed="1"/>
+    <w:lsdException w:name="Table Columns 1" w:semiHidden="1" w:unhideWhenUsed="1"/>
+    <w:lsdException w:name="Table Columns 2" w:semiHidden="1" w:unhideWhenUsed="1"/>
+    <w:lsdException w:name="Table Columns 3" w:semiHidden="1" w:unhideWhenUsed="1"/>
+    <w:lsdException w:name="Table Columns 4" w:semiHidden="1" w:unhideWhenUsed="1"/>
+    <w:lsdException w:name="Table Columns 5" w:semiHidden="1" w:unhideWhenUsed="1"/>
+    <w:lsdException w:name="Table Grid 1" w:semiHidden="1" w:unhideWhenUsed="1"/>
+    <w:lsdException w:name="Table Grid 2" w:semiHidden="1" w:unhideWhenUsed="1"/>
+    <w:lsdException w:name="Table Grid 3" w:semiHidden="1" w:unhideWhenUsed="1"/>
+    <w:lsdException w:name="Table Grid 4" w:semiHidden="1" w:unhideWhenUsed="1"/>
+    <w:lsdException w:name="Table Grid 5" w:semiHidden="1" w:unhideWhenUsed="1"/>
+    <w:lsdException w:name="Table Grid 6" w:semiHidden="1" w:unhideWhenUsed="1"/>
+    <w:lsdException w:name="Table Grid 7" w:semiHidden="1" w:unhideWhenUsed="1"/>
+    <w:lsdException w:name="Table Grid 8" w:semiHidden="1" w:unhideWhenUsed="1"/>
+    <w:lsdException w:name="Table List 1" w:semiHidden="1" w:unhideWhenUsed="1"/>
+    <w:lsdException w:name="Table List 2" w:semiHidden="1" w:unhideWhenUsed="1"/>
+    <w:lsdException w:name="Table List 3" w:semiHidden="1" w:unhideWhenUsed="1"/>
+    <w:lsdException w:name="Table List 4" w:semiHidden="1" w:unhideWhenUsed="1"/>
+    <w:lsdException w:name="Table List 5" w:semiHidden="1" w:unhideWhenUsed="1"/>
+    <w:lsdException w:name="Table List 6" w:semiHidden="1" w:unhideWhenUsed="1"/>
+    <w:lsdException w:name="Table List 7" w:semiHidden="1" w:unhideWhenUsed="1"/>
+    <w:lsdException w:name="Table List 8" w:semiHidden="1" w:unhideWhenUsed="1"/>
+    <w:lsdException w:name="Table 3D effects 1" w:semiHidden="1" w:unhideWhenUsed="1"/>
+    <w:lsdException w:name="Table 3D effects 2" w:semiHidden="1" w:unhideWhenUsed="1"/>
+    <w:lsdException w:name="Table 3D effects 3" w:semiHidden="1" w:unhideWhenUsed="1"/>
+    <w:lsdException w:name="Table Contemporary" w:semiHidden="1" w:unhideWhenUsed="1"/>
+    <w:lsdException w:name="Table Elegant" w:semiHidden="1" w:unhideWhenUsed="1"/>
+    <w:lsdException w:name="Table Professional" w:semiHidden="1" w:unhideWhenUsed="1"/>
+    <w:lsdException w:name="Table Subtle 1" w:semiHidden="1" w:unhideWhenUsed="1"/>
+    <w:lsdException w:name="Table Subtle 2" w:semiHidden="1" w:unhideWhenUsed="1"/>
+    <w:lsdException w:name="Table Web 1" w:semiHidden="1" w:unhideWhenUsed="1"/>
+    <w:lsdException w:name="Table Web 2" w:semiHidden="1" w:unhideWhenUsed="1"/>
+    <w:lsdException w:name="Table Web 3" w:semiHidden="1" w:unhideWhenUsed="1"/>
+    <w:lsdException w:name="Balloon Text" w:semiHidden="1" w:unhideWhenUsed="1"/>
+    <w:lsdException w:name="Table Grid" w:uiPriority="59"/>
+    <w:lsdException w:name="Table Theme" w:semiHidden="1" w:unhideWhenUsed="1"/>
+    <w:lsdException w:name="Placeholder Text" w:semiHidden="1"/>
+    <w:lsdException w:name="No Spacing" w:uiPriority="1" w:qFormat="1"/>
+    <w:lsdException w:name="Light Shading" w:uiPriority="60"/>
+    <w:lsdException w:name="Light List" w:uiPriority="61"/>
+    <w:lsdException w:name="Light Grid" w:uiPriority="62"/>
+    <w:lsdException w:name="Medium Shading 1" w:uiPriority="63"/>
+    <w:lsdException w:name="Medium Shading 2" w:uiPriority="64"/>
+    <w:lsdException w:name="Medium List 1" w:uiPriority="65"/>
+    <w:lsdException w:name="Medium List 2" w:uiPriority="66"/>
+    <w:lsdException w:name="Medium Grid 1" w:uiPriority="67"/>
+    <w:lsdException w:name="Medium Grid 2" w:uiPriority="68"/>
+    <w:lsdException w:name="Medium Grid 3" w:uiPriority="69"/>
+    <w:lsdException w:name="Dark List" w:uiPriority="70"/>
+    <w:lsdException w:name="Colorful Shading" w:uiPriority="71"/>
+    <w:lsdException w:name="Colorful List" w:uiPriority="72"/>
+    <w:lsdException w:name="Colorful Grid" w:uiPriority="73"/>
+    <w:lsdException w:name="Light Shading Accent 1" w:uiPriority="60"/>
+    <w:lsdException w:name="Light List Accent 1" w:uiPriority="61"/>
+    <w:lsdException w:name="Light Grid Accent 1" w:uiPriority="62"/>
+    <w:lsdException w:name="Medium Shading 1 Accent 1" w:uiPriority="63"/>
+    <w:lsdException w:name="Medium Shading 2 Accent 1" w:uiPriority="64"/>
+    <w:lsdException w:name="Medium List 1 Accent 1" w:uiPriority="65"/>
+    <w:lsdException w:name="Revision" w:semiHidden="1"/>
+    <w:lsdException w:name="List Paragraph" w:uiPriority="34" w:qFormat="1"/>
+    <w:lsdException w:name="Quote" w:uiPriority="29" w:qFormat="1"/>
+    <w:lsdException w:name="Intense Quote" w:uiPriority="30" w:qFormat="1"/>
+    <w:lsdException w:name="Medium List 2 Accent 1" w:uiPriority="66"/>
+    <w:lsdException w:name="Medium Grid 1 Accent 1" w:uiPriority="67"/>
+    <w:lsdException w:name="Medium Grid 2 Accent 1" w:uiPriority="68"/>
+    <w:lsdException w:name="Medium Grid 3 Accent 1" w:uiPriority="69"/>
+    <w:lsdException w:name="Dark List Accent 1" w:uiPriority="70"/>
+    <w:lsdException w:name="Colorful Shading Accent 1" w:uiPriority="71"/>
+    <w:lsdException w:name="Colorful List Accent 1" w:uiPriority="72"/>
+    <w:lsdException w:name="Colorful Grid Accent 1" w:uiPriority="73"/>
+    <w:lsdException w:name="Light Shading Accent 2" w:uiPriority="60"/>
+    <w:lsdException w:name="Light List Accent 2" w:uiPriority="61"/>
+    <w:lsdException w:name="Light Grid Accent 2" w:uiPriority="62"/>
+    <w:lsdException w:name="Medium Shading 1 Accent 2" w:uiPriority="63"/>
+    <w:lsdException w:name="Medium Shading 2 Accent 2" w:uiPriority="64"/>
+    <w:lsdException w:name="Medium List 1 Accent 2" w:uiPriority="65"/>
+    <w:lsdException w:name="Medium List 2 Accent 2" w:uiPriority="66"/>
+    <w:lsdException w:name="Medium Grid 1 Accent 2" w:uiPriority="67"/>
+    <w:lsdException w:name="Medium Grid 2 Accent 2" w:uiPriority="68"/>
+    <w:lsdException w:name="Medium Grid 3 Accent 2" w:uiPriority="69"/>
+    <w:lsdException w:name="Dark List Accent 2" w:uiPriority="70"/>
+    <w:lsdException w:name="Colorful Shading Accent 2" w:uiPriority="71"/>
+    <w:lsdException w:name="Colorful List Accent 2" w:uiPriority="72"/>
+    <w:lsdException w:name="Colorful Grid Accent 2" w:uiPriority="73"/>
+    <w:lsdException w:name="Light Shading Accent 3" w:uiPriority="60"/>
+    <w:lsdException w:name="Light List Accent 3" w:uiPriority="61"/>
+    <w:lsdException w:name="Light Grid Accent 3" w:uiPriority="62"/>
+    <w:lsdException w:name="Medium Shading 1 Accent 3" w:uiPriority="63"/>
+    <w:lsdException w:name="Medium Shading 2 Accent 3" w:uiPriority="64"/>
+    <w:lsdException w:name="Medium List 1 Accent 3" w:uiPriority="65"/>
+    <w:lsdException w:name="Medium List 2 Accent 3" w:uiPriority="66"/>
+    <w:lsdException w:name="Medium Grid 1 Accent 3" w:uiPriority="67"/>
+    <w:lsdException w:name="Medium Grid 2 Accent 3" w:uiPriority="68"/>
+    <w:lsdException w:name="Medium Grid 3 Accent 3" w:uiPriority="69"/>
+    <w:lsdException w:name="Dark List Accent 3" w:uiPriority="70"/>
+    <w:lsdException w:name="Colorful Shading Accent 3" w:uiPriority="71"/>
+    <w:lsdException w:name="Colorful List Accent 3" w:uiPriority="72"/>
+    <w:lsdException w:name="Colorful Grid Accent 3" w:uiPriority="73"/>
+    <w:lsdException w:name="Light Shading Accent 4" w:uiPriority="60"/>
+    <w:lsdException w:name="Light List Accent 4" w:uiPriority="61"/>
+    <w:lsdException w:name="Light Grid Accent 4" w:uiPriority="62"/>
+    <w:lsdException w:name="Medium Shading 1 Accent 4" w:uiPriority="63"/>
+    <w:lsdException w:name="Medium Shading 2 Accent 4" w:uiPriority="64"/>
+    <w:lsdException w:name="Medium List 1 Accent 4" w:uiPriority="65"/>
+    <w:lsdException w:name="Medium List 2 Accent 4" w:uiPriority="66"/>
+    <w:lsdException w:name="Medium Grid 1 Accent 4" w:uiPriority="67"/>
+    <w:lsdException w:name="Medium Grid 2 Accent 4" w:uiPriority="68"/>
+    <w:lsdException w:name="Medium Grid 3 Accent 4" w:uiPriority="69"/>
+    <w:lsdException w:name="Dark List Accent 4" w:uiPriority="70"/>
+    <w:lsdException w:name="Colorful Shading Accent 4" w:uiPriority="71"/>
+    <w:lsdException w:name="Colorful List Accent 4" w:uiPriority="72"/>
+    <w:lsdException w:name="Colorful Grid Accent 4" w:uiPriority="73"/>
+    <w:lsdException w:name="Light Shading Accent 5" w:uiPriority="60"/>
+    <w:lsdException w:name="Light List Accent 5" w:uiPriority="61"/>
+    <w:lsdException w:name="Light Grid Accent 5" w:uiPriority="62"/>
+    <w:lsdException w:name="Medium Shading 1 Accent 5" w:uiPriority="63"/>
+    <w:lsdException w:name="Medium Shading 2 Accent 5" w:uiPriority="64"/>
+    <w:lsdException w:name="Medium List 1 Accent 5" w:uiPriority="65"/>
+    <w:lsdException w:name="Medium List 2 Accent 5" w:uiPriority="66"/>
+    <w:lsdException w:name="Medium Grid 1 Accent 5" w:uiPriority="67"/>
+    <w:lsdException w:name="Medium Grid 2 Accent 5" w:uiPriority="68"/>
+    <w:lsdException w:name="Medium Grid 3 Accent 5" w:uiPriority="69"/>
+    <w:lsdException w:name="Dark List Accent 5" w:uiPriority="70"/>
+    <w:lsdException w:name="Colorful Shading Accent 5" w:uiPriority="71"/>
+    <w:lsdException w:name="Colorful List Accent 5" w:uiPriority="72"/>
+    <w:lsdException w:name="Colorful Grid Accent 5" w:uiPriority="73"/>
+    <w:lsdException w:name="Light Shading Accent 6" w:uiPriority="60"/>
+    <w:lsdException w:name="Light List Accent 6" w:uiPriority="61"/>
+    <w:lsdException w:name="Light Grid Accent 6" w:uiPriority="62"/>
+    <w:lsdException w:name="Medium Shading 1 Accent 6" w:uiPriority="63"/>
+    <w:lsdException w:name="Medium Shading 2 Accent 6" w:uiPriority="64"/>
+    <w:lsdException w:name="Medium List 1 Accent 6" w:uiPriority="65"/>
+    <w:lsdException w:name="Medium List 2 Accent 6" w:uiPriority="66"/>
+    <w:lsdException w:name="Medium Grid 1 Accent 6" w:uiPriority="67"/>
+    <w:lsdException w:name="Medium Grid 2 Accent 6" w:uiPriority="68"/>
+    <w:lsdException w:name="Medium Grid 3 Accent 6" w:uiPriority="69"/>
+    <w:lsdException w:name="Dark List Accent 6" w:uiPriority="70"/>
+    <w:lsdException w:name="Colorful Shading Accent 6" w:uiPriority="71"/>
+    <w:lsdException w:name="Colorful List Accent 6" w:uiPriority="72"/>
+    <w:lsdException w:name="Colorful Grid Accent 6" w:uiPriority="73"/>
+    <w:lsdException w:name="Subtle Emphasis" w:uiPriority="19" w:qFormat="1"/>
+    <w:lsdException w:name="Intense Emphasis" w:uiPriority="21" w:qFormat="1"/>
+    <w:lsdException w:name="Subtle Reference" w:uiPriority="31" w:qFormat="1"/>
+    <w:lsdException w:name="Intense Reference" w:uiPriority="32" w:qFormat="1"/>
+    <w:lsdException w:name="Book Title" w:uiPriority="33" w:qFormat="1"/>
+    <w:lsdException w:name="Bibliography" w:semiHidden="1" w:uiPriority="37" w:unhideWhenUsed="1"/>
+    <w:lsdException w:name="TOC Heading" w:semiHidden="1" w:uiPriority="39" w:unhideWhenUsed="1" w:qFormat="1"/>
+    <w:lsdException w:name="Plain Table 1" w:uiPriority="41"/>
+    <w:lsdException w:name="Plain Table 2" w:uiPriority="42"/>
+    <w:lsdException w:name="Plain Table 3" w:uiPriority="43"/>
+    <w:lsdException w:name="Plain Table 4" w:uiPriority="44"/>
+    <w:lsdException w:name="Plain Table 5" w:uiPriority="45"/>
+    <w:lsdException w:name="Grid Table Light" w:uiPriority="40"/>
+    <w:lsdException w:name="Grid Table 1 Light" w:uiPriority="46"/>
+    <w:lsdException w:name="Grid Table 2" w:uiPriority="47"/>
+    <w:lsdException w:name="Grid Table 3" w:uiPriority="48"/>
+    <w:lsdException w:name="Grid Table 4" w:uiPriority="49"/>
+    <w:lsdException w:name="Grid Table 5 Dark" w:uiPriority="50"/>
+    <w:lsdException w:name="Grid Table 6 Colorful" w:uiPriority="51"/>
+    <w:lsdException w:name="Grid Table 7 Colorful" w:uiPriority="52"/>
+    <w:lsdException w:name="Grid Table 1 Light Accent 1" w:uiPriority="46"/>
+    <w:lsdException w:name="Grid Table 2 Accent 1" w:uiPriority="47"/>
+    <w:lsdException w:name="Grid Table 3 Accent 1" w:uiPriority="48"/>
+    <w:lsdException w:name="Grid Table 4 Accent 1" w:uiPriority="49"/>
+    <w:lsdException w:name="Grid Table 5 Dark Accent 1" w:uiPriority="50"/>
+    <w:lsdException w:name="Grid Table 6 Colorful Accent 1" w:uiPriority="51"/>
+    <w:lsdException w:name="Grid Table 7 Colorful Accent 1" w:uiPriority="52"/>
+    <w:lsdException w:name="Grid Table 1 Light Accent 2" w:uiPriority="46"/>
+    <w:lsdException w:name="Grid Table 2 Accent 2" w:uiPriority="47"/>
+    <w:lsdException w:name="Grid Table 3 Accent 2" w:uiPriority="48"/>
+    <w:lsdException w:name="Grid Table 4 Accent 2" w:uiPriority="49"/>
+    <w:lsdException w:name="Grid Table 5 Dark Accent 2" w:uiPriority="50"/>
+    <w:lsdException w:name="Grid Table 6 Colorful Accent 2" w:uiPriority="51"/>
+    <w:lsdException w:name="Grid Table 7 Colorful Accent 2" w:uiPriority="52"/>
+    <w:lsdException w:name="Grid Table 1 Light Accent 3" w:uiPriority="46"/>
+    <w:lsdException w:name="Grid Table 2 Accent 3" w:uiPriority="47"/>
+    <w:lsdException w:name="Grid Table 3 Accent 3" w:uiPriority="48"/>
+    <w:lsdException w:name="Grid Table 4 Accent 3" w:uiPriority="49"/>
+    <w:lsdException w:name="Grid Table 5 Dark Accent 3" w:uiPriority="50"/>
+    <w:lsdException w:name="Grid Table 6 Colorful Accent 3" w:uiPriority="51"/>
+    <w:lsdException w:name="Grid Table 7 Colorful Accent 3" w:uiPriority="52"/>
+    <w:lsdException w:name="Grid Table 1 Light Accent 4" w:uiPriority="46"/>
+    <w:lsdException w:name="Grid Table 2 Accent 4" w:uiPriority="47"/>
+    <w:lsdException w:name="Grid Table 3 Accent 4" w:uiPriority="48"/>
+    <w:lsdException w:name="Grid Table 4 Accent 4" w:uiPriority="49"/>
+    <w:lsdException w:name="Grid Table 5 Dark Accent 4" w:uiPriority="50"/>
+    <w:lsdException w:name="Grid Table 6 Colorful Accent 4" w:uiPriority="51"/>
+    <w:lsdException w:name="Grid Table 7 Colorful Accent 4" w:uiPriority="52"/>
+    <w:lsdException w:name="Grid Table 1 Light Accent 5" w:uiPriority="46"/>
+    <w:lsdException w:name="Grid Table 2 Accent 5" w:uiPriority="47"/>
+    <w:lsdException w:name="Grid Table 3 Accent 5" w:uiPriority="48"/>
+    <w:lsdException w:name="Grid Table 4 Accent 5" w:uiPriority="49"/>
+    <w:lsdException w:name="Grid Table 5 Dark Accent 5" w:uiPriority="50"/>
+    <w:lsdException w:name="Grid Table 6 Colorful Accent 5" w:uiPriority="51"/>
+    <w:lsdException w:name="Grid Table 7 Colorful Accent 5" w:uiPriority="52"/>
+    <w:lsdException w:name="Grid Table 1 Light Accent 6" w:uiPriority="46"/>
+    <w:lsdException w:name="Grid Table 2 Accent 6" w:uiPriority="47"/>
+    <w:lsdException w:name="Grid Table 3 Accent 6" w:uiPriority="48"/>
+    <w:lsdException w:name="Grid Table 4 Accent 6" w:uiPriority="49"/>
+    <w:lsdException w:name="Grid Table 5 Dark Accent 6" w:uiPriority="50"/>
+    <w:lsdException w:name="Grid Table 6 Colorful Accent 6" w:uiPriority="51"/>
+    <w:lsdException w:name="Grid Table 7 Colorful Accent 6" w:uiPriority="52"/>
+    <w:lsdException w:name="List Table 1 Light" w:uiPriority="46"/>
+    <w:lsdException w:name="List Table 2" w:uiPriority="47"/>
+    <w:lsdException w:name="List Table 3" w:uiPriority="48"/>
+    <w:lsdException w:name="List Table 4" w:uiPriority="49"/>
+    <w:lsdException w:name="List Table 5 Dark" w:uiPriority="50"/>
+    <w:lsdException w:name="List Table 6 Colorful" w:uiPriority="51"/>
+    <w:lsdException w:name="List Table 7 Colorful" w:uiPriority="52"/>
+    <w:lsdException w:name="List Table 1 Light Accent 1" w:uiPriority="46"/>
+    <w:lsdException w:name="List Table 2 Accent 1" w:uiPriority="47"/>
+    <w:lsdException w:name="List Table 3 Accent 1" w:uiPriority="48"/>
+    <w:lsdException w:name="List Table 4 Accent 1" w:uiPriority="49"/>
+    <w:lsdException w:name="List Table 5 Dark Accent 1" w:uiPriority="50"/>
+    <w:lsdException w:name="List Table 6 Colorful Accent 1" w:uiPriority="51"/>
+    <w:lsdException w:name="List Table 7 Colorful Accent 1" w:uiPriority="52"/>
+    <w:lsdException w:name="List Table 1 Light Accent 2" w:uiPriority="46"/>
+    <w:lsdException w:name="List Table 2 Accent 2" w:uiPriority="47"/>
+    <w:lsdException w:name="List Table 3 Accent 2" w:uiPriority="48"/>
+    <w:lsdException w:name="List Table 4 Accent 2" w:uiPriority="49"/>
+    <w:lsdException w:name="List Table 5 Dark Accent 2" w:uiPriority="50"/>
+    <w:lsdException w:name="List Table 6 Colorful Accent 2" w:uiPriority="51"/>
+    <w:lsdException w:name="List Table 7 Colorful Accent 2" w:uiPriority="52"/>
+    <w:lsdException w:name="List Table 1 Light Accent 3" w:uiPriority="46"/>
+    <w:lsdException w:name="List Table 2 Accent 3" w:uiPriority="47"/>
+    <w:lsdException w:name="List Table 3 Accent 3" w:uiPriority="48"/>
+    <w:lsdException w:name="List Table 4 Accent 3" w:uiPriority="49"/>
+    <w:lsdException w:name="List Table 5 Dark Accent 3" w:uiPriority="50"/>
+    <w:lsdException w:name="List Table 6 Colorful Accent 3" w:uiPriority="51"/>
+    <w:lsdException w:name="List Table 7 Colorful Accent 3" w:uiPriority="52"/>
+    <w:lsdException w:name="List Table 1 Light Accent 4" w:uiPriority="46"/>
+    <w:lsdException w:name="List Table 2 Accent 4" w:uiPriority="47"/>
+    <w:lsdException w:name="List Table 3 Accent 4" w:uiPriority="48"/>
+    <w:lsdException w:name="List Table 4 Accent 4" w:uiPriority="49"/>
+    <w:lsdException w:name="List Table 5 Dark Accent 4" w:uiPriority="50"/>
+    <w:lsdException w:name="List Table 6 Colorful Accent 4" w:uiPriority="51"/>
+    <w:lsdException w:name="List Table 7 Colorful Accent 4" w:uiPriority="52"/>
+    <w:lsdException w:name="List Table 1 Light Accent 5" w:uiPriority="46"/>
+    <w:lsdException w:name="List Table 2 Accent 5" w:uiPriority="47"/>
+    <w:lsdException w:name="List Table 3 Accent 5" w:uiPriority="48"/>
+    <w:lsdException w:name="List Table 4 Accent 5" w:uiPriority="49"/>
+    <w:lsdException w:name="List Table 5 Dark Accent 5" w:uiPriority="50"/>
+    <w:lsdException w:name="List Table 6 Colorful Accent 5" w:uiPriority="51"/>
+    <w:lsdException w:name="List Table 7 Colorful Accent 5" w:uiPriority="52"/>
+    <w:lsdException w:name="List Table 1 Light Accent 6" w:uiPriority="46"/>
+    <w:lsdException w:name="List Table 2 Accent 6" w:uiPriority="47"/>
+    <w:lsdException w:name="List Table 3 Accent 6" w:uiPriority="48"/>
+    <w:lsdException w:name="List Table 4 Accent 6" w:uiPriority="49"/>
+    <w:lsdException w:name="List Table 5 Dark Accent 6" w:uiPriority="50"/>
+    <w:lsdException w:name="List Table 6 Colorful Accent 6" w:uiPriority="51"/>
+    <w:lsdException w:name="List Table 7 Colorful Accent 6" w:uiPriority="52"/>
   </w:latentStyles>
   <w:style w:type="paragraph" w:default="1" w:styleId="Normal">
     <w:name w:val="Normal"/>
@@ -5014,198 +5318,8 @@
 </w:styles>
 </file>
 
-<file path=word/glossary/stylesWithEffects.xml><?xml version="1.0" encoding="utf-8"?>
-<w:styles xmlns:wpc="http://schemas.microsoft.com/office/word/2010/wordprocessingCanvas" xmlns:mc="http://schemas.openxmlformats.org/markup-compatibility/2006" xmlns:o="urn:schemas-microsoft-com:office:office" xmlns:r="http://schemas.openxmlformats.org/officeDocument/2006/relationships" xmlns:m="http://schemas.openxmlformats.org/officeDocument/2006/math" xmlns:v="urn:schemas-microsoft-com:vml" xmlns:wp14="http://schemas.microsoft.com/office/word/2010/wordprocessingDrawing" xmlns:wp="http://schemas.openxmlformats.org/drawingml/2006/wordprocessingDrawing" xmlns:w10="urn:schemas-microsoft-com:office:word" xmlns:w="http://schemas.openxmlformats.org/wordprocessingml/2006/main" xmlns:w14="http://schemas.microsoft.com/office/word/2010/wordml" xmlns:wpg="http://schemas.microsoft.com/office/word/2010/wordprocessingGroup" xmlns:wpi="http://schemas.microsoft.com/office/word/2010/wordprocessingInk" xmlns:wne="http://schemas.microsoft.com/office/word/2006/wordml" xmlns:wps="http://schemas.microsoft.com/office/word/2010/wordprocessingShape" mc:Ignorable="w14 wp14">
-  <w:docDefaults>
-    <w:rPrDefault>
-      <w:rPr>
-        <w:rFonts w:asciiTheme="minorHAnsi" w:eastAsiaTheme="minorEastAsia" w:hAnsiTheme="minorHAnsi" w:cstheme="minorBidi"/>
-        <w:sz w:val="22"/>
-        <w:szCs w:val="22"/>
-        <w:lang w:val="pt-PT" w:eastAsia="pt-PT" w:bidi="ar-SA"/>
-      </w:rPr>
-    </w:rPrDefault>
-    <w:pPrDefault>
-      <w:pPr>
-        <w:spacing w:after="200" w:line="276" w:lineRule="auto"/>
-      </w:pPr>
-    </w:pPrDefault>
-  </w:docDefaults>
-  <w:latentStyles w:defLockedState="0" w:defUIPriority="99" w:defSemiHidden="1" w:defUnhideWhenUsed="1" w:defQFormat="0" w:count="267">
-    <w:lsdException w:name="Normal" w:semiHidden="0" w:uiPriority="0" w:unhideWhenUsed="0" w:qFormat="1"/>
-    <w:lsdException w:name="heading 1" w:semiHidden="0" w:uiPriority="9" w:unhideWhenUsed="0" w:qFormat="1"/>
-    <w:lsdException w:name="heading 2" w:uiPriority="9" w:qFormat="1"/>
-    <w:lsdException w:name="heading 3" w:uiPriority="9" w:qFormat="1"/>
-    <w:lsdException w:name="heading 4" w:uiPriority="9" w:qFormat="1"/>
-    <w:lsdException w:name="heading 5" w:uiPriority="9" w:qFormat="1"/>
-    <w:lsdException w:name="heading 6" w:uiPriority="9" w:qFormat="1"/>
-    <w:lsdException w:name="heading 7" w:uiPriority="9" w:qFormat="1"/>
-    <w:lsdException w:name="heading 8" w:uiPriority="9" w:qFormat="1"/>
-    <w:lsdException w:name="heading 9" w:uiPriority="9" w:qFormat="1"/>
-    <w:lsdException w:name="toc 1" w:uiPriority="39"/>
-    <w:lsdException w:name="toc 2" w:uiPriority="39"/>
-    <w:lsdException w:name="toc 3" w:uiPriority="39"/>
-    <w:lsdException w:name="toc 4" w:uiPriority="39"/>
-    <w:lsdException w:name="toc 5" w:uiPriority="39"/>
-    <w:lsdException w:name="toc 6" w:uiPriority="39"/>
-    <w:lsdException w:name="toc 7" w:uiPriority="39"/>
-    <w:lsdException w:name="toc 8" w:uiPriority="39"/>
-    <w:lsdException w:name="toc 9" w:uiPriority="39"/>
-    <w:lsdException w:name="caption" w:uiPriority="35" w:qFormat="1"/>
-    <w:lsdException w:name="Title" w:semiHidden="0" w:uiPriority="10" w:unhideWhenUsed="0" w:qFormat="1"/>
-    <w:lsdException w:name="Default Paragraph Font" w:uiPriority="1"/>
-    <w:lsdException w:name="Subtitle" w:semiHidden="0" w:uiPriority="11" w:unhideWhenUsed="0" w:qFormat="1"/>
-    <w:lsdException w:name="Strong" w:semiHidden="0" w:uiPriority="22" w:unhideWhenUsed="0" w:qFormat="1"/>
-    <w:lsdException w:name="Emphasis" w:semiHidden="0" w:uiPriority="20" w:unhideWhenUsed="0" w:qFormat="1"/>
-    <w:lsdException w:name="Table Grid" w:semiHidden="0" w:uiPriority="59" w:unhideWhenUsed="0"/>
-    <w:lsdException w:name="Placeholder Text" w:unhideWhenUsed="0"/>
-    <w:lsdException w:name="No Spacing" w:semiHidden="0" w:uiPriority="1" w:unhideWhenUsed="0" w:qFormat="1"/>
-    <w:lsdException w:name="Light Shading" w:semiHidden="0" w:uiPriority="60" w:unhideWhenUsed="0"/>
-    <w:lsdException w:name="Light List" w:semiHidden="0" w:uiPriority="61" w:unhideWhenUsed="0"/>
-    <w:lsdException w:name="Light Grid" w:semiHidden="0" w:uiPriority="62" w:unhideWhenUsed="0"/>
-    <w:lsdException w:name="Medium Shading 1" w:semiHidden="0" w:uiPriority="63" w:unhideWhenUsed="0"/>
-    <w:lsdException w:name="Medium Shading 2" w:semiHidden="0" w:uiPriority="64" w:unhideWhenUsed="0"/>
-    <w:lsdException w:name="Medium List 1" w:semiHidden="0" w:uiPriority="65" w:unhideWhenUsed="0"/>
-    <w:lsdException w:name="Medium List 2" w:semiHidden="0" w:uiPriority="66" w:unhideWhenUsed="0"/>
-    <w:lsdException w:name="Medium Grid 1" w:semiHidden="0" w:uiPriority="67" w:unhideWhenUsed="0"/>
-    <w:lsdException w:name="Medium Grid 2" w:semiHidden="0" w:uiPriority="68" w:unhideWhenUsed="0"/>
-    <w:lsdException w:name="Medium Grid 3" w:semiHidden="0" w:uiPriority="69" w:unhideWhenUsed="0"/>
-    <w:lsdException w:name="Dark List" w:semiHidden="0" w:uiPriority="70" w:unhideWhenUsed="0"/>
-    <w:lsdException w:name="Colorful Shading" w:semiHidden="0" w:uiPriority="71" w:unhideWhenUsed="0"/>
-    <w:lsdException w:name="Colorful List" w:semiHidden="0" w:uiPriority="72" w:unhideWhenUsed="0"/>
-    <w:lsdException w:name="Colorful Grid" w:semiHidden="0" w:uiPriority="73" w:unhideWhenUsed="0"/>
-    <w:lsdException w:name="Light Shading Accent 1" w:semiHidden="0" w:uiPriority="60" w:unhideWhenUsed="0"/>
-    <w:lsdException w:name="Light List Accent 1" w:semiHidden="0" w:uiPriority="61" w:unhideWhenUsed="0"/>
-    <w:lsdException w:name="Light Grid Accent 1" w:semiHidden="0" w:uiPriority="62" w:unhideWhenUsed="0"/>
-    <w:lsdException w:name="Medium Shading 1 Accent 1" w:semiHidden="0" w:uiPriority="63" w:unhideWhenUsed="0"/>
-    <w:lsdException w:name="Medium Shading 2 Accent 1" w:semiHidden="0" w:uiPriority="64" w:unhideWhenUsed="0"/>
-    <w:lsdException w:name="Medium List 1 Accent 1" w:semiHidden="0" w:uiPriority="65" w:unhideWhenUsed="0"/>
-    <w:lsdException w:name="Revision" w:unhideWhenUsed="0"/>
-    <w:lsdException w:name="List Paragraph" w:semiHidden="0" w:uiPriority="34" w:unhideWhenUsed="0" w:qFormat="1"/>
-    <w:lsdException w:name="Quote" w:semiHidden="0" w:uiPriority="29" w:unhideWhenUsed="0" w:qFormat="1"/>
-    <w:lsdException w:name="Intense Quote" w:semiHidden="0" w:uiPriority="30" w:unhideWhenUsed="0" w:qFormat="1"/>
-    <w:lsdException w:name="Medium List 2 Accent 1" w:semiHidden="0" w:uiPriority="66" w:unhideWhenUsed="0"/>
-    <w:lsdException w:name="Medium Grid 1 Accent 1" w:semiHidden="0" w:uiPriority="67" w:unhideWhenUsed="0"/>
-    <w:lsdException w:name="Medium Grid 2 Accent 1" w:semiHidden="0" w:uiPriority="68" w:unhideWhenUsed="0"/>
-    <w:lsdException w:name="Medium Grid 3 Accent 1" w:semiHidden="0" w:uiPriority="69" w:unhideWhenUsed="0"/>
-    <w:lsdException w:name="Dark List Accent 1" w:semiHidden="0" w:uiPriority="70" w:unhideWhenUsed="0"/>
-    <w:lsdException w:name="Colorful Shading Accent 1" w:semiHidden="0" w:uiPriority="71" w:unhideWhenUsed="0"/>
-    <w:lsdException w:name="Colorful List Accent 1" w:semiHidden="0" w:uiPriority="72" w:unhideWhenUsed="0"/>
-    <w:lsdException w:name="Colorful Grid Accent 1" w:semiHidden="0" w:uiPriority="73" w:unhideWhenUsed="0"/>
-    <w:lsdException w:name="Light Shading Accent 2" w:semiHidden="0" w:uiPriority="60" w:unhideWhenUsed="0"/>
-    <w:lsdException w:name="Light List Accent 2" w:semiHidden="0" w:uiPriority="61" w:unhideWhenUsed="0"/>
-    <w:lsdException w:name="Light Grid Accent 2" w:semiHidden="0" w:uiPriority="62" w:unhideWhenUsed="0"/>
-    <w:lsdException w:name="Medium Shading 1 Accent 2" w:semiHidden="0" w:uiPriority="63" w:unhideWhenUsed="0"/>
-    <w:lsdException w:name="Medium Shading 2 Accent 2" w:semiHidden="0" w:uiPriority="64" w:unhideWhenUsed="0"/>
-    <w:lsdException w:name="Medium List 1 Accent 2" w:semiHidden="0" w:uiPriority="65" w:unhideWhenUsed="0"/>
-    <w:lsdException w:name="Medium List 2 Accent 2" w:semiHidden="0" w:uiPriority="66" w:unhideWhenUsed="0"/>
-    <w:lsdException w:name="Medium Grid 1 Accent 2" w:semiHidden="0" w:uiPriority="67" w:unhideWhenUsed="0"/>
-    <w:lsdException w:name="Medium Grid 2 Accent 2" w:semiHidden="0" w:uiPriority="68" w:unhideWhenUsed="0"/>
-    <w:lsdException w:name="Medium Grid 3 Accent 2" w:semiHidden="0" w:uiPriority="69" w:unhideWhenUsed="0"/>
-    <w:lsdException w:name="Dark List Accent 2" w:semiHidden="0" w:uiPriority="70" w:unhideWhenUsed="0"/>
-    <w:lsdException w:name="Colorful Shading Accent 2" w:semiHidden="0" w:uiPriority="71" w:unhideWhenUsed="0"/>
-    <w:lsdException w:name="Colorful List Accent 2" w:semiHidden="0" w:uiPriority="72" w:unhideWhenUsed="0"/>
-    <w:lsdException w:name="Colorful Grid Accent 2" w:semiHidden="0" w:uiPriority="73" w:unhideWhenUsed="0"/>
-    <w:lsdException w:name="Light Shading Accent 3" w:semiHidden="0" w:uiPriority="60" w:unhideWhenUsed="0"/>
-    <w:lsdException w:name="Light List Accent 3" w:semiHidden="0" w:uiPriority="61" w:unhideWhenUsed="0"/>
-    <w:lsdException w:name="Light Grid Accent 3" w:semiHidden="0" w:uiPriority="62" w:unhideWhenUsed="0"/>
-    <w:lsdException w:name="Medium Shading 1 Accent 3" w:semiHidden="0" w:uiPriority="63" w:unhideWhenUsed="0"/>
-    <w:lsdException w:name="Medium Shading 2 Accent 3" w:semiHidden="0" w:uiPriority="64" w:unhideWhenUsed="0"/>
-    <w:lsdException w:name="Medium List 1 Accent 3" w:semiHidden="0" w:uiPriority="65" w:unhideWhenUsed="0"/>
-    <w:lsdException w:name="Medium List 2 Accent 3" w:semiHidden="0" w:uiPriority="66" w:unhideWhenUsed="0"/>
-    <w:lsdException w:name="Medium Grid 1 Accent 3" w:semiHidden="0" w:uiPriority="67" w:unhideWhenUsed="0"/>
-    <w:lsdException w:name="Medium Grid 2 Accent 3" w:semiHidden="0" w:uiPriority="68" w:unhideWhenUsed="0"/>
-    <w:lsdException w:name="Medium Grid 3 Accent 3" w:semiHidden="0" w:uiPriority="69" w:unhideWhenUsed="0"/>
-    <w:lsdException w:name="Dark List Accent 3" w:semiHidden="0" w:uiPriority="70" w:unhideWhenUsed="0"/>
-    <w:lsdException w:name="Colorful Shading Accent 3" w:semiHidden="0" w:uiPriority="71" w:unhideWhenUsed="0"/>
-    <w:lsdException w:name="Colorful List Accent 3" w:semiHidden="0" w:uiPriority="72" w:unhideWhenUsed="0"/>
-    <w:lsdException w:name="Colorful Grid Accent 3" w:semiHidden="0" w:uiPriority="73" w:unhideWhenUsed="0"/>
-    <w:lsdException w:name="Light Shading Accent 4" w:semiHidden="0" w:uiPriority="60" w:unhideWhenUsed="0"/>
-    <w:lsdException w:name="Light List Accent 4" w:semiHidden="0" w:uiPriority="61" w:unhideWhenUsed="0"/>
-    <w:lsdException w:name="Light Grid Accent 4" w:semiHidden="0" w:uiPriority="62" w:unhideWhenUsed="0"/>
-    <w:lsdException w:name="Medium Shading 1 Accent 4" w:semiHidden="0" w:uiPriority="63" w:unhideWhenUsed="0"/>
-    <w:lsdException w:name="Medium Shading 2 Accent 4" w:semiHidden="0" w:uiPriority="64" w:unhideWhenUsed="0"/>
-    <w:lsdException w:name="Medium List 1 Accent 4" w:semiHidden="0" w:uiPriority="65" w:unhideWhenUsed="0"/>
-    <w:lsdException w:name="Medium List 2 Accent 4" w:semiHidden="0" w:uiPriority="66" w:unhideWhenUsed="0"/>
-    <w:lsdException w:name="Medium Grid 1 Accent 4" w:semiHidden="0" w:uiPriority="67" w:unhideWhenUsed="0"/>
-    <w:lsdException w:name="Medium Grid 2 Accent 4" w:semiHidden="0" w:uiPriority="68" w:unhideWhenUsed="0"/>
-    <w:lsdException w:name="Medium Grid 3 Accent 4" w:semiHidden="0" w:uiPriority="69" w:unhideWhenUsed="0"/>
-    <w:lsdException w:name="Dark List Accent 4" w:semiHidden="0" w:uiPriority="70" w:unhideWhenUsed="0"/>
-    <w:lsdException w:name="Colorful Shading Accent 4" w:semiHidden="0" w:uiPriority="71" w:unhideWhenUsed="0"/>
-    <w:lsdException w:name="Colorful List Accent 4" w:semiHidden="0" w:uiPriority="72" w:unhideWhenUsed="0"/>
-    <w:lsdException w:name="Colorful Grid Accent 4" w:semiHidden="0" w:uiPriority="73" w:unhideWhenUsed="0"/>
-    <w:lsdException w:name="Light Shading Accent 5" w:semiHidden="0" w:uiPriority="60" w:unhideWhenUsed="0"/>
-    <w:lsdException w:name="Light List Accent 5" w:semiHidden="0" w:uiPriority="61" w:unhideWhenUsed="0"/>
-    <w:lsdException w:name="Light Grid Accent 5" w:semiHidden="0" w:uiPriority="62" w:unhideWhenUsed="0"/>
-    <w:lsdException w:name="Medium Shading 1 Accent 5" w:semiHidden="0" w:uiPriority="63" w:unhideWhenUsed="0"/>
-    <w:lsdException w:name="Medium Shading 2 Accent 5" w:semiHidden="0" w:uiPriority="64" w:unhideWhenUsed="0"/>
-    <w:lsdException w:name="Medium List 1 Accent 5" w:semiHidden="0" w:uiPriority="65" w:unhideWhenUsed="0"/>
-    <w:lsdException w:name="Medium List 2 Accent 5" w:semiHidden="0" w:uiPriority="66" w:unhideWhenUsed="0"/>
-    <w:lsdException w:name="Medium Grid 1 Accent 5" w:semiHidden="0" w:uiPriority="67" w:unhideWhenUsed="0"/>
-    <w:lsdException w:name="Medium Grid 2 Accent 5" w:semiHidden="0" w:uiPriority="68" w:unhideWhenUsed="0"/>
-    <w:lsdException w:name="Medium Grid 3 Accent 5" w:semiHidden="0" w:uiPriority="69" w:unhideWhenUsed="0"/>
-    <w:lsdException w:name="Dark List Accent 5" w:semiHidden="0" w:uiPriority="70" w:unhideWhenUsed="0"/>
-    <w:lsdException w:name="Colorful Shading Accent 5" w:semiHidden="0" w:uiPriority="71" w:unhideWhenUsed="0"/>
-    <w:lsdException w:name="Colorful List Accent 5" w:semiHidden="0" w:uiPriority="72" w:unhideWhenUsed="0"/>
-    <w:lsdException w:name="Colorful Grid Accent 5" w:semiHidden="0" w:uiPriority="73" w:unhideWhenUsed="0"/>
-    <w:lsdException w:name="Light Shading Accent 6" w:semiHidden="0" w:uiPriority="60" w:unhideWhenUsed="0"/>
-    <w:lsdException w:name="Light List Accent 6" w:semiHidden="0" w:uiPriority="61" w:unhideWhenUsed="0"/>
-    <w:lsdException w:name="Light Grid Accent 6" w:semiHidden="0" w:uiPriority="62" w:unhideWhenUsed="0"/>
-    <w:lsdException w:name="Medium Shading 1 Accent 6" w:semiHidden="0" w:uiPriority="63" w:unhideWhenUsed="0"/>
-    <w:lsdException w:name="Medium Shading 2 Accent 6" w:semiHidden="0" w:uiPriority="64" w:unhideWhenUsed="0"/>
-    <w:lsdException w:name="Medium List 1 Accent 6" w:semiHidden="0" w:uiPriority="65" w:unhideWhenUsed="0"/>
-    <w:lsdException w:name="Medium List 2 Accent 6" w:semiHidden="0" w:uiPriority="66" w:unhideWhenUsed="0"/>
-    <w:lsdException w:name="Medium Grid 1 Accent 6" w:semiHidden="0" w:uiPriority="67" w:unhideWhenUsed="0"/>
-    <w:lsdException w:name="Medium Grid 2 Accent 6" w:semiHidden="0" w:uiPriority="68" w:unhideWhenUsed="0"/>
-    <w:lsdException w:name="Medium Grid 3 Accent 6" w:semiHidden="0" w:uiPriority="69" w:unhideWhenUsed="0"/>
-    <w:lsdException w:name="Dark List Accent 6" w:semiHidden="0" w:uiPriority="70" w:unhideWhenUsed="0"/>
-    <w:lsdException w:name="Colorful Shading Accent 6" w:semiHidden="0" w:uiPriority="71" w:unhideWhenUsed="0"/>
-    <w:lsdException w:name="Colorful List Accent 6" w:semiHidden="0" w:uiPriority="72" w:unhideWhenUsed="0"/>
-    <w:lsdException w:name="Colorful Grid Accent 6" w:semiHidden="0" w:uiPriority="73" w:unhideWhenUsed="0"/>
-    <w:lsdException w:name="Subtle Emphasis" w:semiHidden="0" w:uiPriority="19" w:unhideWhenUsed="0" w:qFormat="1"/>
-    <w:lsdException w:name="Intense Emphasis" w:semiHidden="0" w:uiPriority="21" w:unhideWhenUsed="0" w:qFormat="1"/>
-    <w:lsdException w:name="Subtle Reference" w:semiHidden="0" w:uiPriority="31" w:unhideWhenUsed="0" w:qFormat="1"/>
-    <w:lsdException w:name="Intense Reference" w:semiHidden="0" w:uiPriority="32" w:unhideWhenUsed="0" w:qFormat="1"/>
-    <w:lsdException w:name="Book Title" w:semiHidden="0" w:uiPriority="33" w:unhideWhenUsed="0" w:qFormat="1"/>
-    <w:lsdException w:name="Bibliography" w:uiPriority="37"/>
-    <w:lsdException w:name="TOC Heading" w:uiPriority="39" w:qFormat="1"/>
-  </w:latentStyles>
-  <w:style w:type="paragraph" w:default="1" w:styleId="Normal">
-    <w:name w:val="Normal"/>
-    <w:qFormat/>
-  </w:style>
-  <w:style w:type="character" w:default="1" w:styleId="DefaultParagraphFont">
-    <w:name w:val="Default Paragraph Font"/>
-    <w:uiPriority w:val="1"/>
-    <w:semiHidden/>
-    <w:unhideWhenUsed/>
-  </w:style>
-  <w:style w:type="table" w:default="1" w:styleId="TableNormal">
-    <w:name w:val="Normal Table"/>
-    <w:uiPriority w:val="99"/>
-    <w:semiHidden/>
-    <w:unhideWhenUsed/>
-    <w:tblPr>
-      <w:tblInd w:w="0" w:type="dxa"/>
-      <w:tblCellMar>
-        <w:top w:w="0" w:type="dxa"/>
-        <w:left w:w="108" w:type="dxa"/>
-        <w:bottom w:w="0" w:type="dxa"/>
-        <w:right w:w="108" w:type="dxa"/>
-      </w:tblCellMar>
-    </w:tblPr>
-  </w:style>
-  <w:style w:type="numbering" w:default="1" w:styleId="NoList">
-    <w:name w:val="No List"/>
-    <w:uiPriority w:val="99"/>
-    <w:semiHidden/>
-    <w:unhideWhenUsed/>
-  </w:style>
-</w:styles>
-</file>
-
 <file path=word/glossary/webSettings.xml><?xml version="1.0" encoding="utf-8"?>
-<w:webSettings xmlns:mc="http://schemas.openxmlformats.org/markup-compatibility/2006" xmlns:r="http://schemas.openxmlformats.org/officeDocument/2006/relationships" xmlns:w="http://schemas.openxmlformats.org/wordprocessingml/2006/main" xmlns:w14="http://schemas.microsoft.com/office/word/2010/wordml" mc:Ignorable="w14">
+<w:webSettings xmlns:mc="http://schemas.openxmlformats.org/markup-compatibility/2006" xmlns:r="http://schemas.openxmlformats.org/officeDocument/2006/relationships" xmlns:w="http://schemas.openxmlformats.org/wordprocessingml/2006/main" xmlns:w14="http://schemas.microsoft.com/office/word/2010/wordml" xmlns:w15="http://schemas.microsoft.com/office/word/2012/wordml" mc:Ignorable="w14 w15">
   <w:optimizeForBrowser/>
 </w:webSettings>
 </file>
@@ -5517,7 +5631,7 @@
 </file>
 
 <file path=customXml/itemProps2.xml><?xml version="1.0" encoding="utf-8"?>
-<ds:datastoreItem xmlns:ds="http://schemas.openxmlformats.org/officeDocument/2006/customXml" ds:itemID="{BC06E287-3C8A-4EE4-BC28-C0570340ABC0}">
+<ds:datastoreItem xmlns:ds="http://schemas.openxmlformats.org/officeDocument/2006/customXml" ds:itemID="{6B49D147-DDA6-4E24-869F-50EB893A4469}">
   <ds:schemaRefs>
     <ds:schemaRef ds:uri="http://schemas.openxmlformats.org/officeDocument/2006/bibliography"/>
   </ds:schemaRefs>

</xml_diff>